<commit_message>
Changed evaluation table values
</commit_message>
<xml_diff>
--- a/AkshatS_ParshvaS_ViratG_TuTh.docx
+++ b/AkshatS_ParshvaS_ViratG_TuTh.docx
@@ -1,6 +1,6 @@
 
 <file path=word/document.xml><?xml version="1.0" encoding="utf-8"?>
-<w:document xmlns:wpc="http://schemas.microsoft.com/office/word/2010/wordprocessingCanvas" xmlns:cx="http://schemas.microsoft.com/office/drawing/2014/chartex" xmlns:cx1="http://schemas.microsoft.com/office/drawing/2015/9/8/chartex" xmlns:cx2="http://schemas.microsoft.com/office/drawing/2015/10/21/chartex" xmlns:cx3="http://schemas.microsoft.com/office/drawing/2016/5/9/chartex" xmlns:cx4="http://schemas.microsoft.com/office/drawing/2016/5/10/chartex" xmlns:cx5="http://schemas.microsoft.com/office/drawing/2016/5/11/chartex" xmlns:cx6="http://schemas.microsoft.com/office/drawing/2016/5/12/chartex" xmlns:cx7="http://schemas.microsoft.com/office/drawing/2016/5/13/chartex" xmlns:cx8="http://schemas.microsoft.com/office/drawing/2016/5/14/chartex" xmlns:mc="http://schemas.openxmlformats.org/markup-compatibility/2006" xmlns:aink="http://schemas.microsoft.com/office/drawing/2016/ink" xmlns:am3d="http://schemas.microsoft.com/office/drawing/2017/model3d" xmlns:o="urn:schemas-microsoft-com:office:office" xmlns:r="http://schemas.openxmlformats.org/officeDocument/2006/relationships" xmlns:m="http://schemas.openxmlformats.org/officeDocument/2006/math" xmlns:v="urn:schemas-microsoft-com:vml" xmlns:wp14="http://schemas.microsoft.com/office/word/2010/wordprocessingDrawing" xmlns:wp="http://schemas.openxmlformats.org/drawingml/2006/wordprocessingDrawing" xmlns:w10="urn:schemas-microsoft-com:office:word" xmlns:w="http://schemas.openxmlformats.org/wordprocessingml/2006/main" xmlns:w14="http://schemas.microsoft.com/office/word/2010/wordml" xmlns:w15="http://schemas.microsoft.com/office/word/2012/wordml" xmlns:w16cid="http://schemas.microsoft.com/office/word/2016/wordml/cid" xmlns:w16se="http://schemas.microsoft.com/office/word/2015/wordml/symex" xmlns:wpg="http://schemas.microsoft.com/office/word/2010/wordprocessingGroup" xmlns:wpi="http://schemas.microsoft.com/office/word/2010/wordprocessingInk" xmlns:wne="http://schemas.microsoft.com/office/word/2006/wordml" xmlns:wps="http://schemas.microsoft.com/office/word/2010/wordprocessingShape" mc:Ignorable="w14 w15 w16se w16cid wp14">
+<w:document xmlns:wpc="http://schemas.microsoft.com/office/word/2010/wordprocessingCanvas" xmlns:mo="http://schemas.microsoft.com/office/mac/office/2008/main" xmlns:mc="http://schemas.openxmlformats.org/markup-compatibility/2006" xmlns:mv="urn:schemas-microsoft-com:mac:vml" xmlns:o="urn:schemas-microsoft-com:office:office" xmlns:r="http://schemas.openxmlformats.org/officeDocument/2006/relationships" xmlns:m="http://schemas.openxmlformats.org/officeDocument/2006/math" xmlns:v="urn:schemas-microsoft-com:vml" xmlns:wp14="http://schemas.microsoft.com/office/word/2010/wordprocessingDrawing" xmlns:wp="http://schemas.openxmlformats.org/drawingml/2006/wordprocessingDrawing" xmlns:w10="urn:schemas-microsoft-com:office:word" xmlns:w="http://schemas.openxmlformats.org/wordprocessingml/2006/main" xmlns:w14="http://schemas.microsoft.com/office/word/2010/wordml" xmlns:w15="http://schemas.microsoft.com/office/word/2012/wordml" xmlns:wpg="http://schemas.microsoft.com/office/word/2010/wordprocessingGroup" xmlns:wpi="http://schemas.microsoft.com/office/word/2010/wordprocessingInk" xmlns:wne="http://schemas.microsoft.com/office/word/2006/wordml" xmlns:wps="http://schemas.microsoft.com/office/word/2010/wordprocessingShape" mc:Ignorable="w14 w15 wp14">
   <w:body>
     <w:p>
       <w:pPr>
@@ -205,19 +205,8 @@
           <w:sz w:val="56"/>
           <w:szCs w:val="56"/>
         </w:rPr>
-        <w:t xml:space="preserve">, Prof. Nada </w:t>
-      </w:r>
-      <w:proofErr w:type="spellStart"/>
-      <w:r>
-        <w:rPr>
-          <w:rFonts w:ascii="Times New Roman" w:hAnsi="Times New Roman" w:cs="Times New Roman"/>
-          <w:bCs/>
-          <w:sz w:val="56"/>
-          <w:szCs w:val="56"/>
-        </w:rPr>
-        <w:t>Naji</w:t>
-      </w:r>
-      <w:proofErr w:type="spellEnd"/>
+        <w:t>, Prof. Nada Naji</w:t>
+      </w:r>
     </w:p>
     <w:p>
       <w:pPr>
@@ -896,7 +885,6 @@
           <w:szCs w:val="24"/>
         </w:rPr>
       </w:pPr>
-      <w:proofErr w:type="spellStart"/>
       <w:r>
         <w:rPr>
           <w:rFonts w:ascii="Times New Roman" w:hAnsi="Times New Roman" w:cs="Times New Roman"/>
@@ -913,7 +901,6 @@
         </w:rPr>
         <w:t>f-idf</w:t>
       </w:r>
-      <w:proofErr w:type="spellEnd"/>
     </w:p>
     <w:p>
       <w:pPr>
@@ -1416,7 +1403,6 @@
         </w:rPr>
         <w:t xml:space="preserve"> Finding top 100 documents by calculation scores for each using </w:t>
       </w:r>
-      <w:proofErr w:type="spellStart"/>
       <w:r>
         <w:rPr>
           <w:rFonts w:ascii="Times New Roman" w:hAnsi="Times New Roman" w:cs="Times New Roman"/>
@@ -1425,7 +1411,6 @@
         </w:rPr>
         <w:t>using</w:t>
       </w:r>
-      <w:proofErr w:type="spellEnd"/>
       <w:r>
         <w:rPr>
           <w:rFonts w:ascii="Times New Roman" w:hAnsi="Times New Roman" w:cs="Times New Roman"/>
@@ -1807,7 +1792,6 @@
           <w:szCs w:val="24"/>
         </w:rPr>
       </w:pPr>
-      <w:proofErr w:type="spellStart"/>
       <w:r>
         <w:rPr>
           <w:rFonts w:ascii="Times New Roman" w:hAnsi="Times New Roman" w:cs="Times New Roman"/>
@@ -1816,7 +1800,6 @@
         </w:rPr>
         <w:t>tf-idf</w:t>
       </w:r>
-      <w:proofErr w:type="spellEnd"/>
     </w:p>
     <w:p>
       <w:pPr>
@@ -1833,23 +1816,13 @@
           <w:szCs w:val="24"/>
         </w:rPr>
       </w:pPr>
-      <w:proofErr w:type="spellStart"/>
-      <w:r>
-        <w:rPr>
-          <w:rFonts w:ascii="Times New Roman" w:hAnsi="Times New Roman" w:cs="Times New Roman"/>
-          <w:sz w:val="24"/>
-          <w:szCs w:val="24"/>
-        </w:rPr>
-        <w:t>tf-idf</w:t>
-      </w:r>
-      <w:proofErr w:type="spellEnd"/>
-      <w:r>
-        <w:rPr>
-          <w:rFonts w:ascii="Times New Roman" w:hAnsi="Times New Roman" w:cs="Times New Roman"/>
-          <w:sz w:val="24"/>
-          <w:szCs w:val="24"/>
-        </w:rPr>
-        <w:t xml:space="preserve"> (With Stopping)</w:t>
+      <w:r>
+        <w:rPr>
+          <w:rFonts w:ascii="Times New Roman" w:hAnsi="Times New Roman" w:cs="Times New Roman"/>
+          <w:sz w:val="24"/>
+          <w:szCs w:val="24"/>
+        </w:rPr>
+        <w:t>tf-idf (With Stopping)</w:t>
       </w:r>
     </w:p>
     <w:p>
@@ -2575,27 +2548,7 @@
           <w:szCs w:val="24"/>
           <w:lang w:bidi="mr-IN"/>
         </w:rPr>
-        <w:t>((k2+</w:t>
-      </w:r>
-      <w:proofErr w:type="gramStart"/>
-      <w:r>
-        <w:rPr>
-          <w:rFonts w:ascii="Times New Roman" w:hAnsi="Times New Roman" w:cs="Times New Roman"/>
-          <w:sz w:val="24"/>
-          <w:szCs w:val="24"/>
-          <w:lang w:bidi="mr-IN"/>
-        </w:rPr>
-        <w:t>1)q</w:t>
-      </w:r>
-      <w:proofErr w:type="gramEnd"/>
-      <w:r>
-        <w:rPr>
-          <w:rFonts w:ascii="Times New Roman" w:hAnsi="Times New Roman" w:cs="Times New Roman"/>
-          <w:sz w:val="24"/>
-          <w:szCs w:val="24"/>
-          <w:lang w:bidi="mr-IN"/>
-        </w:rPr>
-        <w:t>)/((k2+q))*((k1+1)f)/((K+f))*log((r+0.5)(N</w:t>
+        <w:t>((k2+1)q)/((k2+q))*((k1+1)f)/((K+f))*log((r+0.5)(N</w:t>
       </w:r>
       <w:r>
         <w:rPr>
@@ -3103,9 +3056,8 @@
           <w:lang w:bidi="mr-IN"/>
         </w:rPr>
         <w:tab/>
-        <w:t>score</w:t>
-      </w:r>
-      <w:proofErr w:type="gramStart"/>
+        <w:t>score=</w:t>
+      </w:r>
       <w:r>
         <w:rPr>
           <w:rFonts w:ascii="Times New Roman" w:eastAsia="Times New Roman" w:hAnsi="Times New Roman" w:cs="Times New Roman"/>
@@ -3113,7 +3065,25 @@
           <w:szCs w:val="24"/>
           <w:lang w:bidi="mr-IN"/>
         </w:rPr>
-        <w:t>=</w:t>
+        <w:t>(1-</w:t>
+      </w:r>
+      <w:r>
+        <w:rPr>
+          <w:rFonts w:ascii="Times New Roman" w:hAnsi="Times New Roman" w:cs="Times New Roman"/>
+          <w:color w:val="191E3F"/>
+          <w:sz w:val="24"/>
+          <w:szCs w:val="24"/>
+        </w:rPr>
+        <w:t xml:space="preserve"> </w:t>
+      </w:r>
+      <w:r>
+        <w:rPr>
+          <w:rFonts w:ascii="Times New Roman" w:hAnsi="Times New Roman" w:cs="Times New Roman"/>
+          <w:color w:val="191E3F"/>
+          <w:sz w:val="24"/>
+          <w:szCs w:val="24"/>
+        </w:rPr>
+        <w:t>λ</w:t>
       </w:r>
       <w:r>
         <w:rPr>
@@ -3122,9 +3092,8 @@
           <w:szCs w:val="24"/>
           <w:lang w:bidi="mr-IN"/>
         </w:rPr>
-        <w:t>(</w:t>
-      </w:r>
-      <w:proofErr w:type="gramEnd"/>
+        <w:t>)*(tf/D)</w:t>
+      </w:r>
       <w:r>
         <w:rPr>
           <w:rFonts w:ascii="Times New Roman" w:eastAsia="Times New Roman" w:hAnsi="Times New Roman" w:cs="Times New Roman"/>
@@ -3132,7 +3101,7 @@
           <w:szCs w:val="24"/>
           <w:lang w:bidi="mr-IN"/>
         </w:rPr>
-        <w:t>1-</w:t>
+        <w:t>+(</w:t>
       </w:r>
       <w:r>
         <w:rPr>
@@ -3141,15 +3110,6 @@
           <w:sz w:val="24"/>
           <w:szCs w:val="24"/>
         </w:rPr>
-        <w:t xml:space="preserve"> </w:t>
-      </w:r>
-      <w:r>
-        <w:rPr>
-          <w:rFonts w:ascii="Times New Roman" w:hAnsi="Times New Roman" w:cs="Times New Roman"/>
-          <w:color w:val="191E3F"/>
-          <w:sz w:val="24"/>
-          <w:szCs w:val="24"/>
-        </w:rPr>
         <w:t>λ</w:t>
       </w:r>
       <w:r>
@@ -3159,74 +3119,7 @@
           <w:szCs w:val="24"/>
           <w:lang w:bidi="mr-IN"/>
         </w:rPr>
-        <w:t>)*(</w:t>
-      </w:r>
-      <w:proofErr w:type="spellStart"/>
-      <w:r>
-        <w:rPr>
-          <w:rFonts w:ascii="Times New Roman" w:eastAsia="Times New Roman" w:hAnsi="Times New Roman" w:cs="Times New Roman"/>
-          <w:sz w:val="24"/>
-          <w:szCs w:val="24"/>
-          <w:lang w:bidi="mr-IN"/>
-        </w:rPr>
-        <w:t>tf</w:t>
-      </w:r>
-      <w:proofErr w:type="spellEnd"/>
-      <w:r>
-        <w:rPr>
-          <w:rFonts w:ascii="Times New Roman" w:eastAsia="Times New Roman" w:hAnsi="Times New Roman" w:cs="Times New Roman"/>
-          <w:sz w:val="24"/>
-          <w:szCs w:val="24"/>
-          <w:lang w:bidi="mr-IN"/>
-        </w:rPr>
-        <w:t>/D)</w:t>
-      </w:r>
-      <w:r>
-        <w:rPr>
-          <w:rFonts w:ascii="Times New Roman" w:eastAsia="Times New Roman" w:hAnsi="Times New Roman" w:cs="Times New Roman"/>
-          <w:sz w:val="24"/>
-          <w:szCs w:val="24"/>
-          <w:lang w:bidi="mr-IN"/>
-        </w:rPr>
-        <w:t>+(</w:t>
-      </w:r>
-      <w:r>
-        <w:rPr>
-          <w:rFonts w:ascii="Times New Roman" w:hAnsi="Times New Roman" w:cs="Times New Roman"/>
-          <w:color w:val="191E3F"/>
-          <w:sz w:val="24"/>
-          <w:szCs w:val="24"/>
-        </w:rPr>
-        <w:t>λ</w:t>
-      </w:r>
-      <w:r>
-        <w:rPr>
-          <w:rFonts w:ascii="Times New Roman" w:eastAsia="Times New Roman" w:hAnsi="Times New Roman" w:cs="Times New Roman"/>
-          <w:sz w:val="24"/>
-          <w:szCs w:val="24"/>
-          <w:lang w:bidi="mr-IN"/>
-        </w:rPr>
-        <w:t>*(</w:t>
-      </w:r>
-      <w:proofErr w:type="spellStart"/>
-      <w:r>
-        <w:rPr>
-          <w:rFonts w:ascii="Times New Roman" w:eastAsia="Times New Roman" w:hAnsi="Times New Roman" w:cs="Times New Roman"/>
-          <w:sz w:val="24"/>
-          <w:szCs w:val="24"/>
-          <w:lang w:bidi="mr-IN"/>
-        </w:rPr>
-        <w:t>tf</w:t>
-      </w:r>
-      <w:proofErr w:type="spellEnd"/>
-      <w:r>
-        <w:rPr>
-          <w:rFonts w:ascii="Times New Roman" w:eastAsia="Times New Roman" w:hAnsi="Times New Roman" w:cs="Times New Roman"/>
-          <w:sz w:val="24"/>
-          <w:szCs w:val="24"/>
-          <w:lang w:bidi="mr-IN"/>
-        </w:rPr>
-        <w:t>/C))</w:t>
+        <w:t>*(tf/C))</w:t>
       </w:r>
     </w:p>
     <w:p>
@@ -3316,7 +3209,6 @@
         </w:rPr>
         <w:tab/>
       </w:r>
-      <w:proofErr w:type="spellStart"/>
       <w:r>
         <w:rPr>
           <w:rFonts w:ascii="Times New Roman" w:hAnsi="Times New Roman" w:cs="Times New Roman"/>
@@ -3336,7 +3228,6 @@
         </w:rPr>
         <w:t>’s</w:t>
       </w:r>
-      <w:proofErr w:type="spellEnd"/>
       <w:r>
         <w:rPr>
           <w:rFonts w:ascii="Times New Roman" w:eastAsia="Times New Roman" w:hAnsi="Times New Roman" w:cs="Times New Roman"/>
@@ -3472,7 +3363,6 @@
         </w:rPr>
         <w:tab/>
       </w:r>
-      <w:proofErr w:type="spellStart"/>
       <w:r>
         <w:rPr>
           <w:rFonts w:ascii="Times New Roman" w:eastAsia="Times New Roman" w:hAnsi="Times New Roman" w:cs="Times New Roman"/>
@@ -3491,18 +3381,7 @@
           <w:szCs w:val="24"/>
           <w:lang w:bidi="mr-IN"/>
         </w:rPr>
-        <w:t>f</w:t>
-      </w:r>
-      <w:proofErr w:type="spellEnd"/>
-      <w:r>
-        <w:rPr>
-          <w:rFonts w:ascii="Times New Roman" w:eastAsia="Times New Roman" w:hAnsi="Times New Roman" w:cs="Times New Roman"/>
-          <w:color w:val="000000" w:themeColor="text1"/>
-          <w:sz w:val="24"/>
-          <w:szCs w:val="24"/>
-          <w:lang w:bidi="mr-IN"/>
-        </w:rPr>
-        <w:t>: term frequency</w:t>
+        <w:t>f: term frequency</w:t>
       </w:r>
     </w:p>
     <w:p>
@@ -3540,7 +3419,6 @@
         </w:rPr>
         <w:t xml:space="preserve">Normalization is performed to the scores computed by </w:t>
       </w:r>
-      <w:proofErr w:type="spellStart"/>
       <w:r>
         <w:rPr>
           <w:rFonts w:ascii="Times New Roman" w:hAnsi="Times New Roman" w:cs="Times New Roman"/>
@@ -3549,7 +3427,6 @@
         </w:rPr>
         <w:t>tf-idf</w:t>
       </w:r>
-      <w:proofErr w:type="spellEnd"/>
       <w:r>
         <w:rPr>
           <w:rFonts w:ascii="Times New Roman" w:hAnsi="Times New Roman" w:cs="Times New Roman"/>
@@ -3606,41 +3483,13 @@
           <w:szCs w:val="24"/>
         </w:rPr>
       </w:pPr>
-      <w:proofErr w:type="spellStart"/>
-      <w:r>
-        <w:rPr>
-          <w:rFonts w:ascii="Times New Roman" w:hAnsi="Times New Roman" w:cs="Times New Roman"/>
-          <w:sz w:val="24"/>
-          <w:szCs w:val="24"/>
-        </w:rPr>
-        <w:t>normalized_tf</w:t>
-      </w:r>
-      <w:proofErr w:type="spellEnd"/>
-      <w:r>
-        <w:rPr>
-          <w:rFonts w:ascii="Times New Roman" w:hAnsi="Times New Roman" w:cs="Times New Roman"/>
-          <w:sz w:val="24"/>
-          <w:szCs w:val="24"/>
-        </w:rPr>
-        <w:t>=</w:t>
-      </w:r>
-      <w:proofErr w:type="spellStart"/>
-      <w:r>
-        <w:rPr>
-          <w:rFonts w:ascii="Times New Roman" w:hAnsi="Times New Roman" w:cs="Times New Roman"/>
-          <w:sz w:val="24"/>
-          <w:szCs w:val="24"/>
-        </w:rPr>
-        <w:t>tf</w:t>
-      </w:r>
-      <w:proofErr w:type="spellEnd"/>
-      <w:r>
-        <w:rPr>
-          <w:rFonts w:ascii="Times New Roman" w:hAnsi="Times New Roman" w:cs="Times New Roman"/>
-          <w:sz w:val="24"/>
-          <w:szCs w:val="24"/>
-        </w:rPr>
-        <w:t>/D</w:t>
+      <w:r>
+        <w:rPr>
+          <w:rFonts w:ascii="Times New Roman" w:hAnsi="Times New Roman" w:cs="Times New Roman"/>
+          <w:sz w:val="24"/>
+          <w:szCs w:val="24"/>
+        </w:rPr>
+        <w:t>normalized_tf=tf/D</w:t>
       </w:r>
     </w:p>
     <w:p>
@@ -3658,23 +3507,13 @@
           <w:szCs w:val="24"/>
         </w:rPr>
       </w:pPr>
-      <w:proofErr w:type="spellStart"/>
-      <w:r>
-        <w:rPr>
-          <w:rFonts w:ascii="Times New Roman" w:hAnsi="Times New Roman" w:cs="Times New Roman"/>
-          <w:sz w:val="24"/>
-          <w:szCs w:val="24"/>
-        </w:rPr>
-        <w:t>idf</w:t>
-      </w:r>
-      <w:proofErr w:type="spellEnd"/>
-      <w:r>
-        <w:rPr>
-          <w:rFonts w:ascii="Times New Roman" w:hAnsi="Times New Roman" w:cs="Times New Roman"/>
-          <w:sz w:val="24"/>
-          <w:szCs w:val="24"/>
-        </w:rPr>
-        <w:t>=1+math.log(N/df+1);</w:t>
+      <w:r>
+        <w:rPr>
+          <w:rFonts w:ascii="Times New Roman" w:hAnsi="Times New Roman" w:cs="Times New Roman"/>
+          <w:sz w:val="24"/>
+          <w:szCs w:val="24"/>
+        </w:rPr>
+        <w:t>idf=1+math.log(N/df+1);</w:t>
       </w:r>
     </w:p>
     <w:p>
@@ -3695,36 +3534,8 @@
           <w:sz w:val="24"/>
           <w:szCs w:val="24"/>
         </w:rPr>
-        <w:t>document score=</w:t>
-      </w:r>
-      <w:proofErr w:type="spellStart"/>
-      <w:r>
-        <w:rPr>
-          <w:rFonts w:ascii="Times New Roman" w:hAnsi="Times New Roman" w:cs="Times New Roman"/>
-          <w:sz w:val="24"/>
-          <w:szCs w:val="24"/>
-        </w:rPr>
-        <w:t>normalized_tf</w:t>
-      </w:r>
-      <w:proofErr w:type="spellEnd"/>
-      <w:r>
-        <w:rPr>
-          <w:rFonts w:ascii="Times New Roman" w:hAnsi="Times New Roman" w:cs="Times New Roman"/>
-          <w:sz w:val="24"/>
-          <w:szCs w:val="24"/>
-        </w:rPr>
-        <w:t>*</w:t>
-      </w:r>
-      <w:proofErr w:type="spellStart"/>
-      <w:r>
-        <w:rPr>
-          <w:rFonts w:ascii="Times New Roman" w:hAnsi="Times New Roman" w:cs="Times New Roman"/>
-          <w:sz w:val="24"/>
-          <w:szCs w:val="24"/>
-        </w:rPr>
-        <w:t>idf</w:t>
-      </w:r>
-      <w:proofErr w:type="spellEnd"/>
+        <w:t>document score=normalized_tf*idf</w:t>
+      </w:r>
     </w:p>
     <w:p>
       <w:pPr>
@@ -3743,25 +3554,7 @@
           <w:sz w:val="24"/>
           <w:szCs w:val="24"/>
         </w:rPr>
-        <w:t xml:space="preserve">where: </w:t>
-      </w:r>
-      <w:proofErr w:type="spellStart"/>
-      <w:r>
-        <w:rPr>
-          <w:rFonts w:ascii="Times New Roman" w:hAnsi="Times New Roman" w:cs="Times New Roman"/>
-          <w:sz w:val="24"/>
-          <w:szCs w:val="24"/>
-        </w:rPr>
-        <w:t>tf</w:t>
-      </w:r>
-      <w:proofErr w:type="spellEnd"/>
-      <w:r>
-        <w:rPr>
-          <w:rFonts w:ascii="Times New Roman" w:hAnsi="Times New Roman" w:cs="Times New Roman"/>
-          <w:sz w:val="24"/>
-          <w:szCs w:val="24"/>
-        </w:rPr>
-        <w:t>: term</w:t>
+        <w:t>where: tf: term</w:t>
       </w:r>
       <w:r>
         <w:rPr>
@@ -3777,25 +3570,7 @@
           <w:sz w:val="24"/>
           <w:szCs w:val="24"/>
         </w:rPr>
-        <w:t xml:space="preserve">frequency, </w:t>
-      </w:r>
-      <w:proofErr w:type="spellStart"/>
-      <w:r>
-        <w:rPr>
-          <w:rFonts w:ascii="Times New Roman" w:hAnsi="Times New Roman" w:cs="Times New Roman"/>
-          <w:sz w:val="24"/>
-          <w:szCs w:val="24"/>
-        </w:rPr>
-        <w:t>df</w:t>
-      </w:r>
-      <w:proofErr w:type="spellEnd"/>
-      <w:r>
-        <w:rPr>
-          <w:rFonts w:ascii="Times New Roman" w:hAnsi="Times New Roman" w:cs="Times New Roman"/>
-          <w:sz w:val="24"/>
-          <w:szCs w:val="24"/>
-        </w:rPr>
-        <w:t>: document frequency</w:t>
+        <w:t>frequency, df: document frequency</w:t>
       </w:r>
       <w:r>
         <w:rPr>
@@ -3832,43 +3607,7 @@
           <w:sz w:val="24"/>
           <w:szCs w:val="24"/>
         </w:rPr>
-        <w:t xml:space="preserve">We add 1 to </w:t>
-      </w:r>
-      <w:proofErr w:type="spellStart"/>
-      <w:r>
-        <w:rPr>
-          <w:rFonts w:ascii="Times New Roman" w:hAnsi="Times New Roman" w:cs="Times New Roman"/>
-          <w:sz w:val="24"/>
-          <w:szCs w:val="24"/>
-        </w:rPr>
-        <w:t>df</w:t>
-      </w:r>
-      <w:proofErr w:type="spellEnd"/>
-      <w:r>
-        <w:rPr>
-          <w:rFonts w:ascii="Times New Roman" w:hAnsi="Times New Roman" w:cs="Times New Roman"/>
-          <w:sz w:val="24"/>
-          <w:szCs w:val="24"/>
-        </w:rPr>
-        <w:t xml:space="preserve"> to prevent divide by 0 error and add 1 to the log value to prevent the </w:t>
-      </w:r>
-      <w:proofErr w:type="spellStart"/>
-      <w:r>
-        <w:rPr>
-          <w:rFonts w:ascii="Times New Roman" w:hAnsi="Times New Roman" w:cs="Times New Roman"/>
-          <w:sz w:val="24"/>
-          <w:szCs w:val="24"/>
-        </w:rPr>
-        <w:t>idf</w:t>
-      </w:r>
-      <w:proofErr w:type="spellEnd"/>
-      <w:r>
-        <w:rPr>
-          <w:rFonts w:ascii="Times New Roman" w:hAnsi="Times New Roman" w:cs="Times New Roman"/>
-          <w:sz w:val="24"/>
-          <w:szCs w:val="24"/>
-        </w:rPr>
-        <w:t xml:space="preserve"> value to become 0</w:t>
+        <w:t>We add 1 to df to prevent divide by 0 error and add 1 to the log value to prevent the idf value to become 0</w:t>
       </w:r>
       <w:r>
         <w:rPr>
@@ -4088,25 +3827,7 @@
           <w:sz w:val="24"/>
           <w:szCs w:val="24"/>
         </w:rPr>
-        <w:t xml:space="preserve"> The algorithms for snippet generation include a </w:t>
-      </w:r>
-      <w:proofErr w:type="spellStart"/>
-      <w:r>
-        <w:rPr>
-          <w:rFonts w:ascii="Times New Roman" w:hAnsi="Times New Roman" w:cs="Times New Roman"/>
-          <w:sz w:val="24"/>
-          <w:szCs w:val="24"/>
-        </w:rPr>
-        <w:t>Luhn’s</w:t>
-      </w:r>
-      <w:proofErr w:type="spellEnd"/>
-      <w:r>
-        <w:rPr>
-          <w:rFonts w:ascii="Times New Roman" w:hAnsi="Times New Roman" w:cs="Times New Roman"/>
-          <w:sz w:val="24"/>
-          <w:szCs w:val="24"/>
-        </w:rPr>
-        <w:t xml:space="preserve"> Approach of calculating significant factor to select top sentences for summary (CMS Page 216). To find whether a word is significant or not, a modified version of frequency-based criterion has been used (CMS Page </w:t>
+        <w:t xml:space="preserve"> The algorithms for snippet generation include a Luhn’s Approach of calculating significant factor to select top sentences for summary (CMS Page 216). To find whether a word is significant or not, a modified version of frequency-based criterion has been used (CMS Page </w:t>
       </w:r>
       <w:r>
         <w:rPr>
@@ -4151,18 +3872,8 @@
           <w:sz w:val="24"/>
           <w:szCs w:val="24"/>
         </w:rPr>
-        <w:t xml:space="preserve">A word is significant </w:t>
-      </w:r>
-      <w:proofErr w:type="spellStart"/>
-      <w:r>
-        <w:rPr>
-          <w:rFonts w:ascii="Times New Roman" w:hAnsi="Times New Roman" w:cs="Times New Roman"/>
-          <w:sz w:val="24"/>
-          <w:szCs w:val="24"/>
-        </w:rPr>
-        <w:t>iff</w:t>
-      </w:r>
-      <w:proofErr w:type="spellEnd"/>
+        <w:t>A word is significant iff</w:t>
+      </w:r>
     </w:p>
     <w:p>
       <w:pPr>
@@ -4183,27 +3894,7 @@
           <w:szCs w:val="24"/>
         </w:rPr>
         <w:tab/>
-        <w:t>f(</w:t>
-      </w:r>
-      <w:proofErr w:type="spellStart"/>
-      <w:proofErr w:type="gramStart"/>
-      <w:r>
-        <w:rPr>
-          <w:rFonts w:ascii="Times New Roman" w:hAnsi="Times New Roman" w:cs="Times New Roman"/>
-          <w:sz w:val="24"/>
-          <w:szCs w:val="24"/>
-        </w:rPr>
-        <w:t>d,w</w:t>
-      </w:r>
-      <w:proofErr w:type="spellEnd"/>
-      <w:proofErr w:type="gramEnd"/>
-      <w:r>
-        <w:rPr>
-          <w:rFonts w:ascii="Times New Roman" w:hAnsi="Times New Roman" w:cs="Times New Roman"/>
-          <w:sz w:val="24"/>
-          <w:szCs w:val="24"/>
-        </w:rPr>
-        <w:t>)&gt;=</w:t>
+        <w:t>f(d,w)&gt;=</w:t>
       </w:r>
       <w:r>
         <w:rPr>
@@ -4236,25 +3927,7 @@
           <w:szCs w:val="24"/>
         </w:rPr>
         <w:tab/>
-        <w:t xml:space="preserve">if </w:t>
-      </w:r>
-      <w:proofErr w:type="spellStart"/>
-      <w:r>
-        <w:rPr>
-          <w:rFonts w:ascii="Times New Roman" w:hAnsi="Times New Roman" w:cs="Times New Roman"/>
-          <w:sz w:val="24"/>
-          <w:szCs w:val="24"/>
-        </w:rPr>
-        <w:t>sd</w:t>
-      </w:r>
-      <w:proofErr w:type="spellEnd"/>
-      <w:r>
-        <w:rPr>
-          <w:rFonts w:ascii="Times New Roman" w:hAnsi="Times New Roman" w:cs="Times New Roman"/>
-          <w:sz w:val="24"/>
-          <w:szCs w:val="24"/>
-        </w:rPr>
-        <w:t>&lt;25 or</w:t>
+        <w:t>if sd&lt;25 or</w:t>
       </w:r>
     </w:p>
     <w:p>
@@ -4276,27 +3949,7 @@
           <w:szCs w:val="24"/>
         </w:rPr>
         <w:tab/>
-        <w:t>f(</w:t>
-      </w:r>
-      <w:proofErr w:type="spellStart"/>
-      <w:proofErr w:type="gramStart"/>
-      <w:r>
-        <w:rPr>
-          <w:rFonts w:ascii="Times New Roman" w:hAnsi="Times New Roman" w:cs="Times New Roman"/>
-          <w:sz w:val="24"/>
-          <w:szCs w:val="24"/>
-        </w:rPr>
-        <w:t>d,w</w:t>
-      </w:r>
-      <w:proofErr w:type="spellEnd"/>
-      <w:proofErr w:type="gramEnd"/>
-      <w:r>
-        <w:rPr>
-          <w:rFonts w:ascii="Times New Roman" w:hAnsi="Times New Roman" w:cs="Times New Roman"/>
-          <w:sz w:val="24"/>
-          <w:szCs w:val="24"/>
-        </w:rPr>
-        <w:t xml:space="preserve">)&gt;=4 </w:t>
+        <w:t xml:space="preserve">f(d,w)&gt;=4 </w:t>
       </w:r>
       <w:r>
         <w:rPr>
@@ -4321,25 +3974,7 @@
           <w:szCs w:val="24"/>
         </w:rPr>
         <w:tab/>
-        <w:t>if 25&lt;=</w:t>
-      </w:r>
-      <w:proofErr w:type="spellStart"/>
-      <w:r>
-        <w:rPr>
-          <w:rFonts w:ascii="Times New Roman" w:hAnsi="Times New Roman" w:cs="Times New Roman"/>
-          <w:sz w:val="24"/>
-          <w:szCs w:val="24"/>
-        </w:rPr>
-        <w:t>sd</w:t>
-      </w:r>
-      <w:proofErr w:type="spellEnd"/>
-      <w:r>
-        <w:rPr>
-          <w:rFonts w:ascii="Times New Roman" w:hAnsi="Times New Roman" w:cs="Times New Roman"/>
-          <w:sz w:val="24"/>
-          <w:szCs w:val="24"/>
-        </w:rPr>
-        <w:t>&lt;=40 or</w:t>
+        <w:t>if 25&lt;=sd&lt;=40 or</w:t>
       </w:r>
     </w:p>
     <w:p>
@@ -4361,27 +3996,7 @@
           <w:szCs w:val="24"/>
         </w:rPr>
         <w:tab/>
-        <w:t>f(</w:t>
-      </w:r>
-      <w:proofErr w:type="spellStart"/>
-      <w:proofErr w:type="gramStart"/>
-      <w:r>
-        <w:rPr>
-          <w:rFonts w:ascii="Times New Roman" w:hAnsi="Times New Roman" w:cs="Times New Roman"/>
-          <w:sz w:val="24"/>
-          <w:szCs w:val="24"/>
-        </w:rPr>
-        <w:t>d,w</w:t>
-      </w:r>
-      <w:proofErr w:type="spellEnd"/>
-      <w:proofErr w:type="gramEnd"/>
-      <w:r>
-        <w:rPr>
-          <w:rFonts w:ascii="Times New Roman" w:hAnsi="Times New Roman" w:cs="Times New Roman"/>
-          <w:sz w:val="24"/>
-          <w:szCs w:val="24"/>
-        </w:rPr>
-        <w:t>)&gt;=4+0.1*(sd-40)</w:t>
+        <w:t>f(d,w)&gt;=4+0.1*(sd-40)</w:t>
       </w:r>
       <w:r>
         <w:rPr>
@@ -4432,27 +4047,7 @@
           <w:sz w:val="24"/>
           <w:szCs w:val="24"/>
         </w:rPr>
-        <w:t>f(</w:t>
-      </w:r>
-      <w:proofErr w:type="spellStart"/>
-      <w:proofErr w:type="gramStart"/>
-      <w:r>
-        <w:rPr>
-          <w:rFonts w:ascii="Times New Roman" w:hAnsi="Times New Roman" w:cs="Times New Roman"/>
-          <w:sz w:val="24"/>
-          <w:szCs w:val="24"/>
-        </w:rPr>
-        <w:t>d,w</w:t>
-      </w:r>
-      <w:proofErr w:type="spellEnd"/>
-      <w:proofErr w:type="gramEnd"/>
-      <w:r>
-        <w:rPr>
-          <w:rFonts w:ascii="Times New Roman" w:hAnsi="Times New Roman" w:cs="Times New Roman"/>
-          <w:sz w:val="24"/>
-          <w:szCs w:val="24"/>
-        </w:rPr>
-        <w:t>) is the frequency of word w in document d and w is not a stop-word</w:t>
+        <w:t>f(d,w) is the frequency of word w in document d and w is not a stop-word</w:t>
       </w:r>
     </w:p>
     <w:p>
@@ -4467,23 +4062,13 @@
           <w:szCs w:val="24"/>
         </w:rPr>
       </w:pPr>
-      <w:proofErr w:type="spellStart"/>
-      <w:r>
-        <w:rPr>
-          <w:rFonts w:ascii="Times New Roman" w:hAnsi="Times New Roman" w:cs="Times New Roman"/>
-          <w:sz w:val="24"/>
-          <w:szCs w:val="24"/>
-        </w:rPr>
-        <w:t>sd</w:t>
-      </w:r>
-      <w:proofErr w:type="spellEnd"/>
-      <w:r>
-        <w:rPr>
-          <w:rFonts w:ascii="Times New Roman" w:hAnsi="Times New Roman" w:cs="Times New Roman"/>
-          <w:sz w:val="24"/>
-          <w:szCs w:val="24"/>
-        </w:rPr>
-        <w:t xml:space="preserve"> is the number of sentences in document d</w:t>
+      <w:r>
+        <w:rPr>
+          <w:rFonts w:ascii="Times New Roman" w:hAnsi="Times New Roman" w:cs="Times New Roman"/>
+          <w:sz w:val="24"/>
+          <w:szCs w:val="24"/>
+        </w:rPr>
+        <w:t>sd is the number of sentences in document d</w:t>
       </w:r>
       <w:r>
         <w:rPr>
@@ -5187,17 +4772,7 @@
           <w:sz w:val="24"/>
           <w:szCs w:val="24"/>
         </w:rPr>
-        <w:t>(</w:t>
-      </w:r>
-      <w:proofErr w:type="spellStart"/>
-      <w:r>
-        <w:rPr>
-          <w:rFonts w:ascii="Times New Roman" w:hAnsi="Times New Roman" w:cs="Times New Roman"/>
-          <w:color w:val="000000"/>
-          <w:sz w:val="24"/>
-          <w:szCs w:val="24"/>
-        </w:rPr>
-        <w:t>document_</w:t>
+        <w:t>(document_</w:t>
       </w:r>
       <w:r>
         <w:rPr>
@@ -5208,35 +4783,14 @@
         </w:rPr>
         <w:t>id</w:t>
       </w:r>
-      <w:proofErr w:type="spellEnd"/>
-      <w:r>
-        <w:rPr>
-          <w:rFonts w:ascii="Times New Roman" w:hAnsi="Times New Roman" w:cs="Times New Roman"/>
-          <w:color w:val="000000"/>
-          <w:sz w:val="24"/>
-          <w:szCs w:val="24"/>
-        </w:rPr>
-        <w:t xml:space="preserve">, </w:t>
-      </w:r>
-      <w:proofErr w:type="spellStart"/>
-      <w:r>
-        <w:rPr>
-          <w:rFonts w:ascii="Times New Roman" w:hAnsi="Times New Roman" w:cs="Times New Roman"/>
-          <w:color w:val="000000"/>
-          <w:sz w:val="24"/>
-          <w:szCs w:val="24"/>
-        </w:rPr>
-        <w:t>position_list</w:t>
-      </w:r>
-      <w:proofErr w:type="spellEnd"/>
-      <w:r>
-        <w:rPr>
-          <w:rFonts w:ascii="Times New Roman" w:hAnsi="Times New Roman" w:cs="Times New Roman"/>
-          <w:color w:val="000000"/>
-          <w:sz w:val="24"/>
-          <w:szCs w:val="24"/>
-        </w:rPr>
-        <w:t>) as it’s corresponding value.</w:t>
+      <w:r>
+        <w:rPr>
+          <w:rFonts w:ascii="Times New Roman" w:hAnsi="Times New Roman" w:cs="Times New Roman"/>
+          <w:color w:val="000000"/>
+          <w:sz w:val="24"/>
+          <w:szCs w:val="24"/>
+        </w:rPr>
+        <w:t>, position_list) as it’s corresponding value.</w:t>
       </w:r>
     </w:p>
     <w:p>
@@ -5266,67 +4820,39 @@
           <w:sz w:val="24"/>
           <w:szCs w:val="24"/>
         </w:rPr>
+        <w:t xml:space="preserve"> position_list denotes the list of all positions of that term in </w:t>
+      </w:r>
+      <w:r>
+        <w:rPr>
+          <w:rFonts w:ascii="Times New Roman" w:hAnsi="Times New Roman" w:cs="Times New Roman"/>
+          <w:sz w:val="24"/>
+          <w:szCs w:val="24"/>
+        </w:rPr>
+        <w:t xml:space="preserve">that document, denoted by </w:t>
+      </w:r>
+      <w:r>
+        <w:rPr>
+          <w:rFonts w:ascii="Times New Roman" w:hAnsi="Times New Roman" w:cs="Times New Roman"/>
+          <w:sz w:val="24"/>
+          <w:szCs w:val="24"/>
+        </w:rPr>
+        <w:t>its</w:t>
+      </w:r>
+      <w:r>
+        <w:rPr>
+          <w:rFonts w:ascii="Times New Roman" w:hAnsi="Times New Roman" w:cs="Times New Roman"/>
+          <w:sz w:val="24"/>
+          <w:szCs w:val="24"/>
+        </w:rPr>
         <w:t xml:space="preserve"> </w:t>
       </w:r>
-      <w:proofErr w:type="spellStart"/>
-      <w:r>
-        <w:rPr>
-          <w:rFonts w:ascii="Times New Roman" w:hAnsi="Times New Roman" w:cs="Times New Roman"/>
-          <w:sz w:val="24"/>
-          <w:szCs w:val="24"/>
-        </w:rPr>
-        <w:t>position_list</w:t>
-      </w:r>
-      <w:proofErr w:type="spellEnd"/>
-      <w:r>
-        <w:rPr>
-          <w:rFonts w:ascii="Times New Roman" w:hAnsi="Times New Roman" w:cs="Times New Roman"/>
-          <w:sz w:val="24"/>
-          <w:szCs w:val="24"/>
-        </w:rPr>
-        <w:t xml:space="preserve"> denotes the list of all positions of that term in </w:t>
-      </w:r>
-      <w:r>
-        <w:rPr>
-          <w:rFonts w:ascii="Times New Roman" w:hAnsi="Times New Roman" w:cs="Times New Roman"/>
-          <w:sz w:val="24"/>
-          <w:szCs w:val="24"/>
-        </w:rPr>
-        <w:t xml:space="preserve">that document, denoted by </w:t>
-      </w:r>
-      <w:r>
-        <w:rPr>
-          <w:rFonts w:ascii="Times New Roman" w:hAnsi="Times New Roman" w:cs="Times New Roman"/>
-          <w:sz w:val="24"/>
-          <w:szCs w:val="24"/>
-        </w:rPr>
-        <w:t>its</w:t>
-      </w:r>
-      <w:r>
-        <w:rPr>
-          <w:rFonts w:ascii="Times New Roman" w:hAnsi="Times New Roman" w:cs="Times New Roman"/>
-          <w:sz w:val="24"/>
-          <w:szCs w:val="24"/>
-        </w:rPr>
-        <w:t xml:space="preserve"> </w:t>
-      </w:r>
-      <w:proofErr w:type="spellStart"/>
-      <w:r>
-        <w:rPr>
-          <w:rFonts w:ascii="Times New Roman" w:hAnsi="Times New Roman" w:cs="Times New Roman"/>
-          <w:sz w:val="24"/>
-          <w:szCs w:val="24"/>
-        </w:rPr>
-        <w:t>document_id</w:t>
-      </w:r>
-      <w:proofErr w:type="spellEnd"/>
-      <w:r>
-        <w:rPr>
-          <w:rFonts w:ascii="Times New Roman" w:hAnsi="Times New Roman" w:cs="Times New Roman"/>
-          <w:sz w:val="24"/>
-          <w:szCs w:val="24"/>
-        </w:rPr>
-        <w:t>.</w:t>
+      <w:r>
+        <w:rPr>
+          <w:rFonts w:ascii="Times New Roman" w:hAnsi="Times New Roman" w:cs="Times New Roman"/>
+          <w:sz w:val="24"/>
+          <w:szCs w:val="24"/>
+        </w:rPr>
+        <w:t>document_id.</w:t>
       </w:r>
     </w:p>
     <w:p>
@@ -5450,17 +4976,7 @@
           <w:sz w:val="24"/>
           <w:szCs w:val="24"/>
         </w:rPr>
-        <w:t>, it will be a tuple (</w:t>
-      </w:r>
-      <w:proofErr w:type="spellStart"/>
-      <w:r>
-        <w:rPr>
-          <w:rFonts w:ascii="Times New Roman" w:eastAsia="Times New Roman" w:hAnsi="Times New Roman" w:cs="Times New Roman"/>
-          <w:color w:val="000000"/>
-          <w:sz w:val="24"/>
-          <w:szCs w:val="24"/>
-        </w:rPr>
-        <w:t>doc</w:t>
+        <w:t>, it will be a tuple (doc</w:t>
       </w:r>
       <w:r>
         <w:rPr>
@@ -5478,27 +4994,7 @@
           <w:sz w:val="24"/>
           <w:szCs w:val="24"/>
         </w:rPr>
-        <w:t>_name</w:t>
-      </w:r>
-      <w:proofErr w:type="spellEnd"/>
-      <w:r>
-        <w:rPr>
-          <w:rFonts w:ascii="Times New Roman" w:eastAsia="Times New Roman" w:hAnsi="Times New Roman" w:cs="Times New Roman"/>
-          <w:color w:val="000000"/>
-          <w:sz w:val="24"/>
-          <w:szCs w:val="24"/>
-        </w:rPr>
-        <w:t xml:space="preserve">, </w:t>
-      </w:r>
-      <w:proofErr w:type="spellStart"/>
-      <w:r>
-        <w:rPr>
-          <w:rFonts w:ascii="Times New Roman" w:eastAsia="Times New Roman" w:hAnsi="Times New Roman" w:cs="Times New Roman"/>
-          <w:color w:val="000000"/>
-          <w:sz w:val="24"/>
-          <w:szCs w:val="24"/>
-        </w:rPr>
-        <w:t>position_</w:t>
+        <w:t>_name, position_</w:t>
       </w:r>
       <w:r>
         <w:rPr>
@@ -5509,7 +5005,6 @@
         </w:rPr>
         <w:t>list</w:t>
       </w:r>
-      <w:proofErr w:type="spellEnd"/>
       <w:r>
         <w:rPr>
           <w:rFonts w:ascii="Times New Roman" w:eastAsia="Times New Roman" w:hAnsi="Times New Roman" w:cs="Times New Roman"/>
@@ -5649,27 +5144,7 @@
           <w:sz w:val="24"/>
           <w:szCs w:val="24"/>
         </w:rPr>
-        <w:t xml:space="preserve">For the </w:t>
-      </w:r>
-      <w:proofErr w:type="spellStart"/>
-      <w:r>
-        <w:rPr>
-          <w:rFonts w:ascii="Times New Roman" w:eastAsia="Times New Roman" w:hAnsi="Times New Roman" w:cs="Times New Roman"/>
-          <w:color w:val="000000"/>
-          <w:sz w:val="24"/>
-          <w:szCs w:val="24"/>
-        </w:rPr>
-        <w:t>position_list</w:t>
-      </w:r>
-      <w:proofErr w:type="spellEnd"/>
-      <w:r>
-        <w:rPr>
-          <w:rFonts w:ascii="Times New Roman" w:eastAsia="Times New Roman" w:hAnsi="Times New Roman" w:cs="Times New Roman"/>
-          <w:color w:val="000000"/>
-          <w:sz w:val="24"/>
-          <w:szCs w:val="24"/>
-        </w:rPr>
-        <w:t xml:space="preserve"> of </w:t>
+        <w:t xml:space="preserve">For the position_list of </w:t>
       </w:r>
       <w:r>
         <w:rPr>
@@ -5714,27 +5189,7 @@
           <w:sz w:val="24"/>
           <w:szCs w:val="24"/>
         </w:rPr>
-        <w:t xml:space="preserve"> each element of </w:t>
-      </w:r>
-      <w:proofErr w:type="spellStart"/>
-      <w:r>
-        <w:rPr>
-          <w:rFonts w:ascii="Times New Roman" w:eastAsia="Times New Roman" w:hAnsi="Times New Roman" w:cs="Times New Roman"/>
-          <w:color w:val="000000"/>
-          <w:sz w:val="24"/>
-          <w:szCs w:val="24"/>
-        </w:rPr>
-        <w:t>position_list</w:t>
-      </w:r>
-      <w:proofErr w:type="spellEnd"/>
-      <w:r>
-        <w:rPr>
-          <w:rFonts w:ascii="Times New Roman" w:eastAsia="Times New Roman" w:hAnsi="Times New Roman" w:cs="Times New Roman"/>
-          <w:color w:val="000000"/>
-          <w:sz w:val="24"/>
-          <w:szCs w:val="24"/>
-        </w:rPr>
-        <w:t xml:space="preserve"> of </w:t>
+        <w:t xml:space="preserve"> each element of position_list of </w:t>
       </w:r>
       <w:r>
         <w:rPr>
@@ -6054,45 +5509,14 @@
           <w:szCs w:val="24"/>
         </w:rPr>
       </w:pPr>
-      <w:proofErr w:type="spellStart"/>
-      <w:r>
-        <w:rPr>
-          <w:rFonts w:ascii="Times New Roman" w:eastAsia="Times New Roman" w:hAnsi="Times New Roman" w:cs="Times New Roman"/>
-          <w:color w:val="000000"/>
-          <w:sz w:val="24"/>
-          <w:szCs w:val="24"/>
-        </w:rPr>
-        <w:t>portabl</w:t>
-      </w:r>
-      <w:proofErr w:type="spellEnd"/>
-      <w:r>
-        <w:rPr>
-          <w:rFonts w:ascii="Times New Roman" w:eastAsia="Times New Roman" w:hAnsi="Times New Roman" w:cs="Times New Roman"/>
-          <w:color w:val="000000"/>
-          <w:sz w:val="24"/>
-          <w:szCs w:val="24"/>
-        </w:rPr>
-        <w:t xml:space="preserve"> </w:t>
-      </w:r>
-      <w:proofErr w:type="spellStart"/>
-      <w:r>
-        <w:rPr>
-          <w:rFonts w:ascii="Times New Roman" w:eastAsia="Times New Roman" w:hAnsi="Times New Roman" w:cs="Times New Roman"/>
-          <w:color w:val="000000"/>
-          <w:sz w:val="24"/>
-          <w:szCs w:val="24"/>
-        </w:rPr>
-        <w:t>oper</w:t>
-      </w:r>
-      <w:proofErr w:type="spellEnd"/>
-      <w:r>
-        <w:rPr>
-          <w:rFonts w:ascii="Times New Roman" w:eastAsia="Times New Roman" w:hAnsi="Times New Roman" w:cs="Times New Roman"/>
-          <w:color w:val="000000"/>
-          <w:sz w:val="24"/>
-          <w:szCs w:val="24"/>
-        </w:rPr>
-        <w:t xml:space="preserve"> system (Stemmed Version)</w:t>
+      <w:r>
+        <w:rPr>
+          <w:rFonts w:ascii="Times New Roman" w:eastAsia="Times New Roman" w:hAnsi="Times New Roman" w:cs="Times New Roman"/>
+          <w:color w:val="000000"/>
+          <w:sz w:val="24"/>
+          <w:szCs w:val="24"/>
+        </w:rPr>
+        <w:t>portabl oper system (Stemmed Version)</w:t>
       </w:r>
     </w:p>
     <w:p>
@@ -6190,194 +5614,169 @@
           <w:szCs w:val="24"/>
         </w:rPr>
       </w:pPr>
-      <w:proofErr w:type="spellStart"/>
-      <w:r>
-        <w:rPr>
-          <w:rFonts w:ascii="Times New Roman" w:eastAsia="Times New Roman" w:hAnsi="Times New Roman" w:cs="Times New Roman"/>
-          <w:color w:val="000000"/>
-          <w:sz w:val="24"/>
-          <w:szCs w:val="24"/>
-        </w:rPr>
-        <w:t>appli</w:t>
-      </w:r>
-      <w:proofErr w:type="spellEnd"/>
-      <w:r>
-        <w:rPr>
-          <w:rFonts w:ascii="Times New Roman" w:eastAsia="Times New Roman" w:hAnsi="Times New Roman" w:cs="Times New Roman"/>
-          <w:color w:val="000000"/>
+      <w:r>
+        <w:rPr>
+          <w:rFonts w:ascii="Times New Roman" w:eastAsia="Times New Roman" w:hAnsi="Times New Roman" w:cs="Times New Roman"/>
+          <w:color w:val="000000"/>
+          <w:sz w:val="24"/>
+          <w:szCs w:val="24"/>
+        </w:rPr>
+        <w:t>appli stochast process (Stemmed Version)</w:t>
+      </w:r>
+    </w:p>
+    <w:p>
+      <w:pPr>
+        <w:pStyle w:val="ListParagraph"/>
+        <w:spacing w:after="0"/>
+        <w:jc w:val="both"/>
+        <w:rPr>
+          <w:rFonts w:ascii="Times New Roman" w:eastAsia="Times New Roman" w:hAnsi="Times New Roman" w:cs="Times New Roman"/>
+          <w:color w:val="000000"/>
+          <w:sz w:val="24"/>
+          <w:szCs w:val="24"/>
+        </w:rPr>
+      </w:pPr>
+      <w:r>
+        <w:rPr>
+          <w:rFonts w:ascii="Times New Roman" w:eastAsia="Times New Roman" w:hAnsi="Times New Roman" w:cs="Times New Roman"/>
+          <w:color w:val="000000"/>
+          <w:sz w:val="24"/>
+          <w:szCs w:val="24"/>
+        </w:rPr>
+        <w:t>Applied stochastic processes (Non-Stemmed Version)</w:t>
+      </w:r>
+    </w:p>
+    <w:p>
+      <w:pPr>
+        <w:pStyle w:val="ListParagraph"/>
+        <w:spacing w:after="0"/>
+        <w:jc w:val="both"/>
+        <w:rPr>
+          <w:rFonts w:ascii="Times New Roman" w:eastAsia="Times New Roman" w:hAnsi="Times New Roman" w:cs="Times New Roman"/>
+          <w:color w:val="000000"/>
+          <w:sz w:val="24"/>
+          <w:szCs w:val="24"/>
+        </w:rPr>
+      </w:pPr>
+    </w:p>
+    <w:p>
+      <w:pPr>
+        <w:spacing w:after="0"/>
+        <w:jc w:val="both"/>
+        <w:rPr>
+          <w:rFonts w:ascii="Times New Roman" w:eastAsia="Times New Roman" w:hAnsi="Times New Roman" w:cs="Times New Roman"/>
+          <w:color w:val="000000"/>
+          <w:sz w:val="24"/>
+          <w:szCs w:val="24"/>
+        </w:rPr>
+      </w:pPr>
+      <w:r>
+        <w:rPr>
+          <w:rFonts w:ascii="Times New Roman" w:eastAsia="Times New Roman" w:hAnsi="Times New Roman" w:cs="Times New Roman"/>
+          <w:color w:val="000000"/>
+          <w:sz w:val="24"/>
+          <w:szCs w:val="24"/>
+        </w:rPr>
+        <w:t>In the first query, the query terms ‘portable’, ‘operating’ and ‘systems’ are stemmed to ‘potabl’, ‘oper’ and ‘system’ respectively. In the second query, only the term ‘algorithms’ is stemmed to ‘algorithm’. The term ‘Parallel’ is not stemmed. In the third query, the query terms ‘Applied’, ‘stochastic’ and ‘processes’ are stemmed to ‘appli’, ‘stochast’ and ‘process’ respectively.</w:t>
+      </w:r>
+    </w:p>
+    <w:p>
+      <w:pPr>
+        <w:spacing w:after="0"/>
+        <w:jc w:val="both"/>
+        <w:rPr>
+          <w:rFonts w:ascii="Times New Roman" w:eastAsia="Times New Roman" w:hAnsi="Times New Roman" w:cs="Times New Roman"/>
+          <w:color w:val="000000"/>
+          <w:sz w:val="24"/>
+          <w:szCs w:val="24"/>
+        </w:rPr>
+      </w:pPr>
+    </w:p>
+    <w:p>
+      <w:pPr>
+        <w:pStyle w:val="NoSpacing"/>
+        <w:rPr>
+          <w:rFonts w:ascii="Times New Roman" w:hAnsi="Times New Roman" w:cs="Times New Roman"/>
+          <w:sz w:val="24"/>
+          <w:szCs w:val="24"/>
+        </w:rPr>
+      </w:pPr>
+      <w:r>
+        <w:rPr>
+          <w:rFonts w:ascii="Times New Roman" w:hAnsi="Times New Roman" w:cs="Times New Roman"/>
+          <w:sz w:val="24"/>
+          <w:szCs w:val="24"/>
+        </w:rPr>
+        <w:t>In case of stemming, all the words that belong to the same stem class get stemmed to that one stem root. Eg., in the first query, the words ‘operation’, ‘operable’, ‘operating’,’operand’,etc. all get stemmed to single stem ‘oper’. Similarly, in the third query, the words ‘application’,’applied’,’applying’,’applicable’,etc get stemmed to single stem ‘appli’</w:t>
+      </w:r>
+      <w:r>
+        <w:rPr>
+          <w:rFonts w:ascii="Times New Roman" w:hAnsi="Times New Roman" w:cs="Times New Roman"/>
+          <w:sz w:val="24"/>
+          <w:szCs w:val="24"/>
+        </w:rPr>
+        <w:t>. Hence, documents having words stemming down to a single word would score lesser, since previously, individual unique terms would be considered and now only a single stemmed word for all those stem class words would be considered.</w:t>
+      </w:r>
+    </w:p>
+    <w:p>
+      <w:pPr>
+        <w:pStyle w:val="NoSpacing"/>
+        <w:rPr>
+          <w:rFonts w:ascii="Times New Roman" w:hAnsi="Times New Roman" w:cs="Times New Roman"/>
+          <w:sz w:val="24"/>
+          <w:szCs w:val="24"/>
+        </w:rPr>
+      </w:pPr>
+    </w:p>
+    <w:p>
+      <w:pPr>
+        <w:pStyle w:val="NoSpacing"/>
+        <w:rPr>
+          <w:rFonts w:ascii="Times New Roman" w:hAnsi="Times New Roman" w:cs="Times New Roman"/>
+          <w:sz w:val="24"/>
+          <w:szCs w:val="24"/>
+        </w:rPr>
+      </w:pPr>
+      <w:r>
+        <w:rPr>
+          <w:rFonts w:ascii="Times New Roman" w:hAnsi="Times New Roman" w:cs="Times New Roman"/>
+          <w:sz w:val="24"/>
+          <w:szCs w:val="24"/>
+        </w:rPr>
+        <w:t xml:space="preserve">If we consider the first query, only six documents match when we compare the top </w:t>
+      </w:r>
+      <w:r>
+        <w:rPr>
+          <w:rFonts w:ascii="Times New Roman" w:hAnsi="Times New Roman" w:cs="Times New Roman"/>
+          <w:sz w:val="24"/>
+          <w:szCs w:val="24"/>
+        </w:rPr>
+        <w:t>2</w:t>
+      </w:r>
+      <w:r>
+        <w:rPr>
+          <w:rFonts w:ascii="Times New Roman" w:hAnsi="Times New Roman" w:cs="Times New Roman"/>
+          <w:sz w:val="24"/>
+          <w:szCs w:val="24"/>
+        </w:rPr>
+        <w:t>0 documents obtained by the bm25 model</w:t>
+      </w:r>
+      <w:r>
+        <w:rPr>
+          <w:rFonts w:ascii="Times New Roman" w:hAnsi="Times New Roman" w:cs="Times New Roman"/>
           <w:sz w:val="24"/>
           <w:szCs w:val="24"/>
         </w:rPr>
         <w:t xml:space="preserve"> </w:t>
       </w:r>
-      <w:proofErr w:type="spellStart"/>
-      <w:r>
-        <w:rPr>
-          <w:rFonts w:ascii="Times New Roman" w:eastAsia="Times New Roman" w:hAnsi="Times New Roman" w:cs="Times New Roman"/>
-          <w:color w:val="000000"/>
-          <w:sz w:val="24"/>
-          <w:szCs w:val="24"/>
-        </w:rPr>
-        <w:t>stochast</w:t>
-      </w:r>
-      <w:proofErr w:type="spellEnd"/>
-      <w:r>
-        <w:rPr>
-          <w:rFonts w:ascii="Times New Roman" w:eastAsia="Times New Roman" w:hAnsi="Times New Roman" w:cs="Times New Roman"/>
-          <w:color w:val="000000"/>
-          <w:sz w:val="24"/>
-          <w:szCs w:val="24"/>
-        </w:rPr>
-        <w:t xml:space="preserve"> process (Stemmed Version)</w:t>
-      </w:r>
-    </w:p>
-    <w:p>
-      <w:pPr>
-        <w:pStyle w:val="ListParagraph"/>
-        <w:spacing w:after="0"/>
-        <w:jc w:val="both"/>
-        <w:rPr>
-          <w:rFonts w:ascii="Times New Roman" w:eastAsia="Times New Roman" w:hAnsi="Times New Roman" w:cs="Times New Roman"/>
-          <w:color w:val="000000"/>
-          <w:sz w:val="24"/>
-          <w:szCs w:val="24"/>
-        </w:rPr>
-      </w:pPr>
-      <w:r>
-        <w:rPr>
-          <w:rFonts w:ascii="Times New Roman" w:eastAsia="Times New Roman" w:hAnsi="Times New Roman" w:cs="Times New Roman"/>
-          <w:color w:val="000000"/>
-          <w:sz w:val="24"/>
-          <w:szCs w:val="24"/>
-        </w:rPr>
-        <w:t>Applied stochastic processes (Non-Stemmed Version)</w:t>
-      </w:r>
-    </w:p>
-    <w:p>
-      <w:pPr>
-        <w:pStyle w:val="ListParagraph"/>
-        <w:spacing w:after="0"/>
-        <w:jc w:val="both"/>
-        <w:rPr>
-          <w:rFonts w:ascii="Times New Roman" w:eastAsia="Times New Roman" w:hAnsi="Times New Roman" w:cs="Times New Roman"/>
-          <w:color w:val="000000"/>
-          <w:sz w:val="24"/>
-          <w:szCs w:val="24"/>
-        </w:rPr>
-      </w:pPr>
-    </w:p>
-    <w:p>
-      <w:pPr>
-        <w:spacing w:after="0"/>
-        <w:jc w:val="both"/>
-        <w:rPr>
-          <w:rFonts w:ascii="Times New Roman" w:eastAsia="Times New Roman" w:hAnsi="Times New Roman" w:cs="Times New Roman"/>
-          <w:color w:val="000000"/>
-          <w:sz w:val="24"/>
-          <w:szCs w:val="24"/>
-        </w:rPr>
-      </w:pPr>
-      <w:r>
-        <w:rPr>
-          <w:rFonts w:ascii="Times New Roman" w:eastAsia="Times New Roman" w:hAnsi="Times New Roman" w:cs="Times New Roman"/>
-          <w:color w:val="000000"/>
-          <w:sz w:val="24"/>
-          <w:szCs w:val="24"/>
-        </w:rPr>
-        <w:t>In the first query, the query terms ‘portable’, ‘operating’ and ‘systems’ are stemmed to ‘</w:t>
-      </w:r>
-      <w:proofErr w:type="spellStart"/>
-      <w:r>
-        <w:rPr>
-          <w:rFonts w:ascii="Times New Roman" w:eastAsia="Times New Roman" w:hAnsi="Times New Roman" w:cs="Times New Roman"/>
-          <w:color w:val="000000"/>
-          <w:sz w:val="24"/>
-          <w:szCs w:val="24"/>
-        </w:rPr>
-        <w:t>potabl</w:t>
-      </w:r>
-      <w:proofErr w:type="spellEnd"/>
-      <w:r>
-        <w:rPr>
-          <w:rFonts w:ascii="Times New Roman" w:eastAsia="Times New Roman" w:hAnsi="Times New Roman" w:cs="Times New Roman"/>
-          <w:color w:val="000000"/>
-          <w:sz w:val="24"/>
-          <w:szCs w:val="24"/>
-        </w:rPr>
-        <w:t>’, ‘</w:t>
-      </w:r>
-      <w:proofErr w:type="spellStart"/>
-      <w:r>
-        <w:rPr>
-          <w:rFonts w:ascii="Times New Roman" w:eastAsia="Times New Roman" w:hAnsi="Times New Roman" w:cs="Times New Roman"/>
-          <w:color w:val="000000"/>
-          <w:sz w:val="24"/>
-          <w:szCs w:val="24"/>
-        </w:rPr>
-        <w:t>oper</w:t>
-      </w:r>
-      <w:proofErr w:type="spellEnd"/>
-      <w:r>
-        <w:rPr>
-          <w:rFonts w:ascii="Times New Roman" w:eastAsia="Times New Roman" w:hAnsi="Times New Roman" w:cs="Times New Roman"/>
-          <w:color w:val="000000"/>
-          <w:sz w:val="24"/>
-          <w:szCs w:val="24"/>
-        </w:rPr>
-        <w:t>’ and ‘system’ respectively. In the second query, only the term ‘algorithms’ is stemmed to ‘algorithm’. The term ‘Parallel’ is not stemmed. In the third query, the query terms ‘Applied’, ‘stochastic’ and ‘processes’ are stemmed to ‘</w:t>
-      </w:r>
-      <w:proofErr w:type="spellStart"/>
-      <w:r>
-        <w:rPr>
-          <w:rFonts w:ascii="Times New Roman" w:eastAsia="Times New Roman" w:hAnsi="Times New Roman" w:cs="Times New Roman"/>
-          <w:color w:val="000000"/>
-          <w:sz w:val="24"/>
-          <w:szCs w:val="24"/>
-        </w:rPr>
-        <w:t>appli</w:t>
-      </w:r>
-      <w:proofErr w:type="spellEnd"/>
-      <w:r>
-        <w:rPr>
-          <w:rFonts w:ascii="Times New Roman" w:eastAsia="Times New Roman" w:hAnsi="Times New Roman" w:cs="Times New Roman"/>
-          <w:color w:val="000000"/>
-          <w:sz w:val="24"/>
-          <w:szCs w:val="24"/>
-        </w:rPr>
-        <w:t>’, ‘</w:t>
-      </w:r>
-      <w:proofErr w:type="spellStart"/>
-      <w:r>
-        <w:rPr>
-          <w:rFonts w:ascii="Times New Roman" w:eastAsia="Times New Roman" w:hAnsi="Times New Roman" w:cs="Times New Roman"/>
-          <w:color w:val="000000"/>
-          <w:sz w:val="24"/>
-          <w:szCs w:val="24"/>
-        </w:rPr>
-        <w:t>stochast</w:t>
-      </w:r>
-      <w:proofErr w:type="spellEnd"/>
-      <w:r>
-        <w:rPr>
-          <w:rFonts w:ascii="Times New Roman" w:eastAsia="Times New Roman" w:hAnsi="Times New Roman" w:cs="Times New Roman"/>
-          <w:color w:val="000000"/>
-          <w:sz w:val="24"/>
-          <w:szCs w:val="24"/>
-        </w:rPr>
-        <w:t>’ and ‘process’ respectively.</w:t>
-      </w:r>
-    </w:p>
-    <w:p>
-      <w:pPr>
-        <w:spacing w:after="0"/>
-        <w:jc w:val="both"/>
-        <w:rPr>
-          <w:rFonts w:ascii="Times New Roman" w:eastAsia="Times New Roman" w:hAnsi="Times New Roman" w:cs="Times New Roman"/>
-          <w:color w:val="000000"/>
-          <w:sz w:val="24"/>
-          <w:szCs w:val="24"/>
-        </w:rPr>
-      </w:pPr>
+      <w:r>
+        <w:rPr>
+          <w:rFonts w:ascii="Times New Roman" w:hAnsi="Times New Roman" w:cs="Times New Roman"/>
+          <w:sz w:val="24"/>
+          <w:szCs w:val="24"/>
+        </w:rPr>
+        <w:t>with stemming and of that without stemming, namely, ‘CACM-3127’, ‘CACM-2541’,’CACM-2246’,’CACM-3068’,’CACM-2740’ and ‘CACM-1750’. Reason for lesser matches is that stemming would have had a high impact on the query terms.</w:t>
+      </w:r>
     </w:p>
     <w:p>
       <w:pPr>
@@ -6388,140 +5787,6 @@
           <w:szCs w:val="24"/>
         </w:rPr>
       </w:pPr>
-      <w:r>
-        <w:rPr>
-          <w:rFonts w:ascii="Times New Roman" w:hAnsi="Times New Roman" w:cs="Times New Roman"/>
-          <w:sz w:val="24"/>
-          <w:szCs w:val="24"/>
-        </w:rPr>
-        <w:t xml:space="preserve">In case of stemming, all the words that belong to the same stem class get stemmed to that one stem root. </w:t>
-      </w:r>
-      <w:proofErr w:type="spellStart"/>
-      <w:r>
-        <w:rPr>
-          <w:rFonts w:ascii="Times New Roman" w:hAnsi="Times New Roman" w:cs="Times New Roman"/>
-          <w:sz w:val="24"/>
-          <w:szCs w:val="24"/>
-        </w:rPr>
-        <w:t>Eg</w:t>
-      </w:r>
-      <w:proofErr w:type="spellEnd"/>
-      <w:r>
-        <w:rPr>
-          <w:rFonts w:ascii="Times New Roman" w:hAnsi="Times New Roman" w:cs="Times New Roman"/>
-          <w:sz w:val="24"/>
-          <w:szCs w:val="24"/>
-        </w:rPr>
-        <w:t>., in the first query, the words ‘operation’, ‘operable’, ‘operating’,’operand</w:t>
-      </w:r>
-      <w:proofErr w:type="gramStart"/>
-      <w:r>
-        <w:rPr>
-          <w:rFonts w:ascii="Times New Roman" w:hAnsi="Times New Roman" w:cs="Times New Roman"/>
-          <w:sz w:val="24"/>
-          <w:szCs w:val="24"/>
-        </w:rPr>
-        <w:t>’,</w:t>
-      </w:r>
-      <w:proofErr w:type="spellStart"/>
-      <w:r>
-        <w:rPr>
-          <w:rFonts w:ascii="Times New Roman" w:hAnsi="Times New Roman" w:cs="Times New Roman"/>
-          <w:sz w:val="24"/>
-          <w:szCs w:val="24"/>
-        </w:rPr>
-        <w:t>etc</w:t>
-      </w:r>
-      <w:proofErr w:type="spellEnd"/>
-      <w:r>
-        <w:rPr>
-          <w:rFonts w:ascii="Times New Roman" w:hAnsi="Times New Roman" w:cs="Times New Roman"/>
-          <w:sz w:val="24"/>
-          <w:szCs w:val="24"/>
-        </w:rPr>
-        <w:t>.</w:t>
-      </w:r>
-      <w:proofErr w:type="gramEnd"/>
-      <w:r>
-        <w:rPr>
-          <w:rFonts w:ascii="Times New Roman" w:hAnsi="Times New Roman" w:cs="Times New Roman"/>
-          <w:sz w:val="24"/>
-          <w:szCs w:val="24"/>
-        </w:rPr>
-        <w:t xml:space="preserve"> all get stemmed to single stem ‘</w:t>
-      </w:r>
-      <w:proofErr w:type="spellStart"/>
-      <w:r>
-        <w:rPr>
-          <w:rFonts w:ascii="Times New Roman" w:hAnsi="Times New Roman" w:cs="Times New Roman"/>
-          <w:sz w:val="24"/>
-          <w:szCs w:val="24"/>
-        </w:rPr>
-        <w:t>oper</w:t>
-      </w:r>
-      <w:proofErr w:type="spellEnd"/>
-      <w:r>
-        <w:rPr>
-          <w:rFonts w:ascii="Times New Roman" w:hAnsi="Times New Roman" w:cs="Times New Roman"/>
-          <w:sz w:val="24"/>
-          <w:szCs w:val="24"/>
-        </w:rPr>
-        <w:t>’. Similarly, in the third query, the words ‘application’,’applied’,’applying’,’applicable</w:t>
-      </w:r>
-      <w:proofErr w:type="gramStart"/>
-      <w:r>
-        <w:rPr>
-          <w:rFonts w:ascii="Times New Roman" w:hAnsi="Times New Roman" w:cs="Times New Roman"/>
-          <w:sz w:val="24"/>
-          <w:szCs w:val="24"/>
-        </w:rPr>
-        <w:t>’,</w:t>
-      </w:r>
-      <w:proofErr w:type="spellStart"/>
-      <w:r>
-        <w:rPr>
-          <w:rFonts w:ascii="Times New Roman" w:hAnsi="Times New Roman" w:cs="Times New Roman"/>
-          <w:sz w:val="24"/>
-          <w:szCs w:val="24"/>
-        </w:rPr>
-        <w:t>etc</w:t>
-      </w:r>
-      <w:proofErr w:type="spellEnd"/>
-      <w:proofErr w:type="gramEnd"/>
-      <w:r>
-        <w:rPr>
-          <w:rFonts w:ascii="Times New Roman" w:hAnsi="Times New Roman" w:cs="Times New Roman"/>
-          <w:sz w:val="24"/>
-          <w:szCs w:val="24"/>
-        </w:rPr>
-        <w:t xml:space="preserve"> get stemmed to single stem ‘</w:t>
-      </w:r>
-      <w:proofErr w:type="spellStart"/>
-      <w:r>
-        <w:rPr>
-          <w:rFonts w:ascii="Times New Roman" w:hAnsi="Times New Roman" w:cs="Times New Roman"/>
-          <w:sz w:val="24"/>
-          <w:szCs w:val="24"/>
-        </w:rPr>
-        <w:t>appli</w:t>
-      </w:r>
-      <w:proofErr w:type="spellEnd"/>
-      <w:r>
-        <w:rPr>
-          <w:rFonts w:ascii="Times New Roman" w:hAnsi="Times New Roman" w:cs="Times New Roman"/>
-          <w:sz w:val="24"/>
-          <w:szCs w:val="24"/>
-        </w:rPr>
-        <w:t>’</w:t>
-      </w:r>
-      <w:r>
-        <w:rPr>
-          <w:rFonts w:ascii="Times New Roman" w:hAnsi="Times New Roman" w:cs="Times New Roman"/>
-          <w:sz w:val="24"/>
-          <w:szCs w:val="24"/>
-        </w:rPr>
-        <w:t>. Hence, documents having words stemming down to a single word would score lesser, since previously, individual unique terms would be considered and now only a single stemmed word for all those stem class words would be considered.</w:t>
-      </w:r>
     </w:p>
     <w:p>
       <w:pPr>
@@ -6532,6 +5797,46 @@
           <w:szCs w:val="24"/>
         </w:rPr>
       </w:pPr>
+      <w:r>
+        <w:rPr>
+          <w:rFonts w:ascii="Times New Roman" w:hAnsi="Times New Roman" w:cs="Times New Roman"/>
+          <w:sz w:val="24"/>
+          <w:szCs w:val="24"/>
+        </w:rPr>
+        <w:t xml:space="preserve">If we do the same analysis for the second query between the same two versions of the aforementioned model, </w:t>
+      </w:r>
+      <w:r>
+        <w:rPr>
+          <w:rFonts w:ascii="Times New Roman" w:hAnsi="Times New Roman" w:cs="Times New Roman"/>
+          <w:sz w:val="24"/>
+          <w:szCs w:val="24"/>
+        </w:rPr>
+        <w:t>1</w:t>
+      </w:r>
+      <w:r>
+        <w:rPr>
+          <w:rFonts w:ascii="Times New Roman" w:hAnsi="Times New Roman" w:cs="Times New Roman"/>
+          <w:sz w:val="24"/>
+          <w:szCs w:val="24"/>
+        </w:rPr>
+        <w:t>4</w:t>
+      </w:r>
+      <w:r>
+        <w:rPr>
+          <w:rFonts w:ascii="Times New Roman" w:hAnsi="Times New Roman" w:cs="Times New Roman"/>
+          <w:sz w:val="24"/>
+          <w:szCs w:val="24"/>
+        </w:rPr>
+        <w:t xml:space="preserve"> documents match</w:t>
+      </w:r>
+      <w:r>
+        <w:rPr>
+          <w:rFonts w:ascii="Times New Roman" w:hAnsi="Times New Roman" w:cs="Times New Roman"/>
+          <w:sz w:val="24"/>
+          <w:szCs w:val="24"/>
+        </w:rPr>
+        <w:t>, namely ‘CACM-2714’, ‘CACM-2973’, ‘CACM-0950’, ‘CACM-2433’, ‘CACM-2785’, ‘CACM-2266’, ‘CACM-1262’, ‘CACM-2700’, ‘CACM-2685’, ‘CACM-3156’, ‘CACM-1158’, ‘CACM-3075’, ‘CACM-1828’ and ‘CACM-2289’. Reason for higher number of matches is that stemming of just one query term ‘algorithms’ to ‘algorithm’ has a very small impact on the query terms.</w:t>
+      </w:r>
     </w:p>
     <w:p>
       <w:pPr>
@@ -6542,46 +5847,6 @@
           <w:szCs w:val="24"/>
         </w:rPr>
       </w:pPr>
-      <w:r>
-        <w:rPr>
-          <w:rFonts w:ascii="Times New Roman" w:hAnsi="Times New Roman" w:cs="Times New Roman"/>
-          <w:sz w:val="24"/>
-          <w:szCs w:val="24"/>
-        </w:rPr>
-        <w:t xml:space="preserve">If we consider the first query, only six documents match when we compare the top </w:t>
-      </w:r>
-      <w:r>
-        <w:rPr>
-          <w:rFonts w:ascii="Times New Roman" w:hAnsi="Times New Roman" w:cs="Times New Roman"/>
-          <w:sz w:val="24"/>
-          <w:szCs w:val="24"/>
-        </w:rPr>
-        <w:t>2</w:t>
-      </w:r>
-      <w:r>
-        <w:rPr>
-          <w:rFonts w:ascii="Times New Roman" w:hAnsi="Times New Roman" w:cs="Times New Roman"/>
-          <w:sz w:val="24"/>
-          <w:szCs w:val="24"/>
-        </w:rPr>
-        <w:t>0 documents obtained by the bm25 model</w:t>
-      </w:r>
-      <w:r>
-        <w:rPr>
-          <w:rFonts w:ascii="Times New Roman" w:hAnsi="Times New Roman" w:cs="Times New Roman"/>
-          <w:sz w:val="24"/>
-          <w:szCs w:val="24"/>
-        </w:rPr>
-        <w:t xml:space="preserve"> </w:t>
-      </w:r>
-      <w:r>
-        <w:rPr>
-          <w:rFonts w:ascii="Times New Roman" w:hAnsi="Times New Roman" w:cs="Times New Roman"/>
-          <w:sz w:val="24"/>
-          <w:szCs w:val="24"/>
-        </w:rPr>
-        <w:t>with stemming and of that without stemming, namely, ‘CACM-3127’, ‘CACM-2541’,’CACM-2246’,’CACM-3068’,’CACM-2740’ and ‘CACM-1750’. Reason for lesser matches is that stemming would have had a high impact on the query terms.</w:t>
-      </w:r>
     </w:p>
     <w:p>
       <w:pPr>
@@ -6592,76 +5857,6 @@
           <w:szCs w:val="24"/>
         </w:rPr>
       </w:pPr>
-    </w:p>
-    <w:p>
-      <w:pPr>
-        <w:pStyle w:val="NoSpacing"/>
-        <w:rPr>
-          <w:rFonts w:ascii="Times New Roman" w:hAnsi="Times New Roman" w:cs="Times New Roman"/>
-          <w:sz w:val="24"/>
-          <w:szCs w:val="24"/>
-        </w:rPr>
-      </w:pPr>
-      <w:r>
-        <w:rPr>
-          <w:rFonts w:ascii="Times New Roman" w:hAnsi="Times New Roman" w:cs="Times New Roman"/>
-          <w:sz w:val="24"/>
-          <w:szCs w:val="24"/>
-        </w:rPr>
-        <w:t xml:space="preserve">If we do the same analysis for the second query between the same two versions of the aforementioned model, </w:t>
-      </w:r>
-      <w:r>
-        <w:rPr>
-          <w:rFonts w:ascii="Times New Roman" w:hAnsi="Times New Roman" w:cs="Times New Roman"/>
-          <w:sz w:val="24"/>
-          <w:szCs w:val="24"/>
-        </w:rPr>
-        <w:t>1</w:t>
-      </w:r>
-      <w:r>
-        <w:rPr>
-          <w:rFonts w:ascii="Times New Roman" w:hAnsi="Times New Roman" w:cs="Times New Roman"/>
-          <w:sz w:val="24"/>
-          <w:szCs w:val="24"/>
-        </w:rPr>
-        <w:t>4</w:t>
-      </w:r>
-      <w:r>
-        <w:rPr>
-          <w:rFonts w:ascii="Times New Roman" w:hAnsi="Times New Roman" w:cs="Times New Roman"/>
-          <w:sz w:val="24"/>
-          <w:szCs w:val="24"/>
-        </w:rPr>
-        <w:t xml:space="preserve"> documents match</w:t>
-      </w:r>
-      <w:r>
-        <w:rPr>
-          <w:rFonts w:ascii="Times New Roman" w:hAnsi="Times New Roman" w:cs="Times New Roman"/>
-          <w:sz w:val="24"/>
-          <w:szCs w:val="24"/>
-        </w:rPr>
-        <w:t>, namely ‘CACM-2714’, ‘CACM-2973’, ‘CACM-0950’, ‘CACM-2433’, ‘CACM-2785’, ‘CACM-2266’, ‘CACM-1262’, ‘CACM-2700’, ‘CACM-2685’, ‘CACM-3156’, ‘CACM-1158’, ‘CACM-3075’, ‘CACM-1828’ and ‘CACM-2289’. Reason for higher number of matches is that stemming of just one query term ‘algorithms’ to ‘algorithm’ has a very small impact on the query terms.</w:t>
-      </w:r>
-    </w:p>
-    <w:p>
-      <w:pPr>
-        <w:pStyle w:val="NoSpacing"/>
-        <w:rPr>
-          <w:rFonts w:ascii="Times New Roman" w:hAnsi="Times New Roman" w:cs="Times New Roman"/>
-          <w:sz w:val="24"/>
-          <w:szCs w:val="24"/>
-        </w:rPr>
-      </w:pPr>
-    </w:p>
-    <w:p>
-      <w:pPr>
-        <w:pStyle w:val="NoSpacing"/>
-        <w:rPr>
-          <w:rFonts w:ascii="Times New Roman" w:hAnsi="Times New Roman" w:cs="Times New Roman"/>
-          <w:sz w:val="24"/>
-          <w:szCs w:val="24"/>
-        </w:rPr>
-      </w:pPr>
       <w:r>
         <w:rPr>
           <w:rFonts w:ascii="Times New Roman" w:hAnsi="Times New Roman" w:cs="Times New Roman"/>
@@ -6730,38 +5925,16 @@
           <w:sz w:val="24"/>
           <w:szCs w:val="24"/>
         </w:rPr>
-        <w:t xml:space="preserve">query-by-query analysis is placed in “Query-By-Query-Analysis.txt” which contains the analysis for top 5 documents obtained by the three baseline runs- </w:t>
-      </w:r>
-      <w:proofErr w:type="spellStart"/>
-      <w:proofErr w:type="gramStart"/>
-      <w:r>
-        <w:rPr>
-          <w:rFonts w:ascii="Times New Roman" w:eastAsia="Times New Roman" w:hAnsi="Times New Roman" w:cs="Times New Roman"/>
-          <w:color w:val="000000"/>
-          <w:sz w:val="24"/>
-          <w:szCs w:val="24"/>
-        </w:rPr>
-        <w:t>Lucene</w:t>
-      </w:r>
-      <w:r>
-        <w:rPr>
-          <w:rFonts w:ascii="Times New Roman" w:eastAsia="Times New Roman" w:hAnsi="Times New Roman" w:cs="Times New Roman"/>
-          <w:color w:val="000000"/>
-          <w:sz w:val="24"/>
-          <w:szCs w:val="24"/>
-        </w:rPr>
-        <w:t>;s</w:t>
-      </w:r>
-      <w:proofErr w:type="spellEnd"/>
-      <w:proofErr w:type="gramEnd"/>
-      <w:r>
-        <w:rPr>
-          <w:rFonts w:ascii="Times New Roman" w:eastAsia="Times New Roman" w:hAnsi="Times New Roman" w:cs="Times New Roman"/>
-          <w:color w:val="000000"/>
-          <w:sz w:val="24"/>
-          <w:szCs w:val="24"/>
-        </w:rPr>
-        <w:t xml:space="preserve"> retrieval</w:t>
+        <w:t>query-by-query analysis is placed in “Query-By-Query-Analysis.txt” which contains the analysis for top 5 documents obtained by the three baseline runs- Lucene</w:t>
+      </w:r>
+      <w:r>
+        <w:rPr>
+          <w:rFonts w:ascii="Times New Roman" w:eastAsia="Times New Roman" w:hAnsi="Times New Roman" w:cs="Times New Roman"/>
+          <w:color w:val="000000"/>
+          <w:sz w:val="24"/>
+          <w:szCs w:val="24"/>
+        </w:rPr>
+        <w:t>;s retrieval</w:t>
       </w:r>
       <w:r>
         <w:rPr>
@@ -6788,27 +5961,7 @@
           <w:sz w:val="24"/>
           <w:szCs w:val="24"/>
         </w:rPr>
-        <w:t xml:space="preserve">model and </w:t>
-      </w:r>
-      <w:proofErr w:type="spellStart"/>
-      <w:r>
-        <w:rPr>
-          <w:rFonts w:ascii="Times New Roman" w:eastAsia="Times New Roman" w:hAnsi="Times New Roman" w:cs="Times New Roman"/>
-          <w:color w:val="000000"/>
-          <w:sz w:val="24"/>
-          <w:szCs w:val="24"/>
-        </w:rPr>
-        <w:t>tf-idf</w:t>
-      </w:r>
-      <w:proofErr w:type="spellEnd"/>
-      <w:r>
-        <w:rPr>
-          <w:rFonts w:ascii="Times New Roman" w:eastAsia="Times New Roman" w:hAnsi="Times New Roman" w:cs="Times New Roman"/>
-          <w:color w:val="000000"/>
-          <w:sz w:val="24"/>
-          <w:szCs w:val="24"/>
-        </w:rPr>
-        <w:t xml:space="preserve"> </w:t>
+        <w:t xml:space="preserve">model and tf-idf </w:t>
       </w:r>
       <w:r>
         <w:rPr>
@@ -7551,7 +6704,7 @@
                 <w:sz w:val="24"/>
                 <w:szCs w:val="24"/>
               </w:rPr>
-              <w:t>0.59</w:t>
+              <w:t>0.5</w:t>
             </w:r>
             <w:r>
               <w:rPr>
@@ -7559,7 +6712,7 @@
                 <w:sz w:val="24"/>
                 <w:szCs w:val="24"/>
               </w:rPr>
-              <w:t>1</w:t>
+              <w:t>46</w:t>
             </w:r>
           </w:p>
         </w:tc>
@@ -7582,7 +6735,7 @@
                 <w:sz w:val="24"/>
                 <w:szCs w:val="24"/>
               </w:rPr>
-              <w:t>0.87</w:t>
+              <w:t>0.8</w:t>
             </w:r>
             <w:r>
               <w:rPr>
@@ -7590,7 +6743,7 @@
                 <w:sz w:val="24"/>
                 <w:szCs w:val="24"/>
               </w:rPr>
-              <w:t>4</w:t>
+              <w:t>04</w:t>
             </w:r>
           </w:p>
         </w:tc>
@@ -7641,16 +6794,10 @@
                 <w:sz w:val="24"/>
                 <w:szCs w:val="24"/>
               </w:rPr>
-              <w:t>0.3</w:t>
+              <w:t>0.540</w:t>
             </w:r>
-            <w:r>
-              <w:rPr>
-                <w:rFonts w:ascii="Times New Roman" w:eastAsia="Times New Roman" w:hAnsi="Times New Roman" w:cs="Times New Roman"/>
-                <w:sz w:val="24"/>
-                <w:szCs w:val="24"/>
-              </w:rPr>
-              <w:t>76</w:t>
-            </w:r>
+            <w:bookmarkStart w:id="0" w:name="_GoBack"/>
+            <w:bookmarkEnd w:id="0"/>
           </w:p>
         </w:tc>
         <w:tc>
@@ -7672,7 +6819,7 @@
                 <w:sz w:val="24"/>
                 <w:szCs w:val="24"/>
               </w:rPr>
-              <w:t>0.544</w:t>
+              <w:t>0.800</w:t>
             </w:r>
           </w:p>
         </w:tc>
@@ -7784,24 +6931,14 @@
                 <w:szCs w:val="24"/>
               </w:rPr>
             </w:pPr>
-            <w:proofErr w:type="spellStart"/>
             <w:r>
               <w:rPr>
                 <w:rFonts w:ascii="Times New Roman" w:eastAsia="Times New Roman" w:hAnsi="Times New Roman" w:cs="Times New Roman"/>
                 <w:sz w:val="24"/>
                 <w:szCs w:val="24"/>
               </w:rPr>
-              <w:t>t</w:t>
+              <w:t>TF-IDF</w:t>
             </w:r>
-            <w:r>
-              <w:rPr>
-                <w:rFonts w:ascii="Times New Roman" w:eastAsia="Times New Roman" w:hAnsi="Times New Roman" w:cs="Times New Roman"/>
-                <w:sz w:val="24"/>
-                <w:szCs w:val="24"/>
-              </w:rPr>
-              <w:t>f-idf</w:t>
-            </w:r>
-            <w:proofErr w:type="spellEnd"/>
           </w:p>
         </w:tc>
         <w:tc>
@@ -8035,15 +7172,7 @@
                 <w:sz w:val="24"/>
                 <w:szCs w:val="24"/>
               </w:rPr>
-              <w:t>0.59</w:t>
-            </w:r>
-            <w:r>
-              <w:rPr>
-                <w:rFonts w:ascii="Times New Roman" w:eastAsia="Times New Roman" w:hAnsi="Times New Roman" w:cs="Times New Roman"/>
-                <w:sz w:val="24"/>
-                <w:szCs w:val="24"/>
-              </w:rPr>
-              <w:t>0</w:t>
+              <w:t>0.554</w:t>
             </w:r>
           </w:p>
         </w:tc>
@@ -8066,7 +7195,15 @@
                 <w:sz w:val="24"/>
                 <w:szCs w:val="24"/>
               </w:rPr>
-              <w:t>0.868</w:t>
+              <w:t>0.8</w:t>
+            </w:r>
+            <w:r>
+              <w:rPr>
+                <w:rFonts w:ascii="Times New Roman" w:eastAsia="Times New Roman" w:hAnsi="Times New Roman" w:cs="Times New Roman"/>
+                <w:sz w:val="24"/>
+                <w:szCs w:val="24"/>
+              </w:rPr>
+              <w:t>24</w:t>
             </w:r>
           </w:p>
         </w:tc>
@@ -8162,16 +7299,14 @@
                 <w:szCs w:val="24"/>
               </w:rPr>
             </w:pPr>
-            <w:proofErr w:type="spellStart"/>
             <w:r>
               <w:rPr>
                 <w:rFonts w:ascii="Times New Roman" w:eastAsia="Times New Roman" w:hAnsi="Times New Roman" w:cs="Times New Roman"/>
                 <w:sz w:val="24"/>
                 <w:szCs w:val="24"/>
               </w:rPr>
-              <w:t>Tf-idf</w:t>
+              <w:t>TF-IDF</w:t>
             </w:r>
-            <w:proofErr w:type="spellEnd"/>
             <w:r>
               <w:rPr>
                 <w:rFonts w:ascii="Times New Roman" w:eastAsia="Times New Roman" w:hAnsi="Times New Roman" w:cs="Times New Roman"/>
@@ -8313,6 +7448,15 @@
           <w:sz w:val="24"/>
           <w:szCs w:val="24"/>
         </w:rPr>
+        <w:t xml:space="preserve"> and with stopping</w:t>
+      </w:r>
+      <w:r>
+        <w:rPr>
+          <w:rFonts w:ascii="Times New Roman" w:eastAsia="Times New Roman" w:hAnsi="Times New Roman" w:cs="Times New Roman"/>
+          <w:color w:val="000000"/>
+          <w:sz w:val="24"/>
+          <w:szCs w:val="24"/>
+        </w:rPr>
         <w:t>,</w:t>
       </w:r>
       <w:r>
@@ -8322,7 +7466,43 @@
           <w:sz w:val="24"/>
           <w:szCs w:val="24"/>
         </w:rPr>
-        <w:t xml:space="preserve"> gave the best results (Mean Average Precision of 0.591 and Mean Reciprocal Rank of 0.873)</w:t>
+        <w:t xml:space="preserve"> gave the best results </w:t>
+      </w:r>
+      <w:r>
+        <w:rPr>
+          <w:rFonts w:ascii="Times New Roman" w:eastAsia="Times New Roman" w:hAnsi="Times New Roman" w:cs="Times New Roman"/>
+          <w:color w:val="000000"/>
+          <w:sz w:val="24"/>
+          <w:szCs w:val="24"/>
+        </w:rPr>
+        <w:t>(Mean Average Precision of 0.554</w:t>
+      </w:r>
+      <w:r>
+        <w:rPr>
+          <w:rFonts w:ascii="Times New Roman" w:eastAsia="Times New Roman" w:hAnsi="Times New Roman" w:cs="Times New Roman"/>
+          <w:color w:val="000000"/>
+          <w:sz w:val="24"/>
+          <w:szCs w:val="24"/>
+        </w:rPr>
+        <w:t xml:space="preserve"> a</w:t>
+      </w:r>
+      <w:r>
+        <w:rPr>
+          <w:rFonts w:ascii="Times New Roman" w:eastAsia="Times New Roman" w:hAnsi="Times New Roman" w:cs="Times New Roman"/>
+          <w:color w:val="000000"/>
+          <w:sz w:val="24"/>
+          <w:szCs w:val="24"/>
+        </w:rPr>
+        <w:t>nd Mean Reciprocal Rank of 0.824</w:t>
+      </w:r>
+      <w:r>
+        <w:rPr>
+          <w:rFonts w:ascii="Times New Roman" w:eastAsia="Times New Roman" w:hAnsi="Times New Roman" w:cs="Times New Roman"/>
+          <w:color w:val="000000"/>
+          <w:sz w:val="24"/>
+          <w:szCs w:val="24"/>
+        </w:rPr>
+        <w:t>)</w:t>
       </w:r>
     </w:p>
     <w:p>
@@ -8348,7 +7528,43 @@
           <w:sz w:val="24"/>
           <w:szCs w:val="24"/>
         </w:rPr>
-        <w:t>As BM25 harnessed the relevance information provided in cacm.rel.txt unlike other models, it tends to show better results for this test collection.</w:t>
+        <w:t>As BM25</w:t>
+      </w:r>
+      <w:r>
+        <w:rPr>
+          <w:rFonts w:ascii="Times New Roman" w:eastAsia="Times New Roman" w:hAnsi="Times New Roman" w:cs="Times New Roman"/>
+          <w:color w:val="000000"/>
+          <w:sz w:val="24"/>
+          <w:szCs w:val="24"/>
+        </w:rPr>
+        <w:t xml:space="preserve"> with Relevance and Stopping</w:t>
+      </w:r>
+      <w:r>
+        <w:rPr>
+          <w:rFonts w:ascii="Times New Roman" w:eastAsia="Times New Roman" w:hAnsi="Times New Roman" w:cs="Times New Roman"/>
+          <w:color w:val="000000"/>
+          <w:sz w:val="24"/>
+          <w:szCs w:val="24"/>
+        </w:rPr>
+        <w:t xml:space="preserve"> harnessed the relevance information provided in cacm.rel.txt unlike other models, it tends to show better results for this test collection.</w:t>
+      </w:r>
+      <w:r>
+        <w:rPr>
+          <w:rFonts w:ascii="Times New Roman" w:eastAsia="Times New Roman" w:hAnsi="Times New Roman" w:cs="Times New Roman"/>
+          <w:color w:val="000000"/>
+          <w:sz w:val="24"/>
+          <w:szCs w:val="24"/>
+        </w:rPr>
+        <w:t xml:space="preserve"> Also, it also used stopping to improve its score</w:t>
+      </w:r>
+      <w:r>
+        <w:rPr>
+          <w:rFonts w:ascii="Times New Roman" w:eastAsia="Times New Roman" w:hAnsi="Times New Roman" w:cs="Times New Roman"/>
+          <w:color w:val="000000"/>
+          <w:sz w:val="24"/>
+          <w:szCs w:val="24"/>
+        </w:rPr>
+        <w:t>.</w:t>
       </w:r>
     </w:p>
     <w:p>
@@ -8402,8 +7618,6 @@
         </w:rPr>
         <w:t>Also, there may be a scope of improving the scoring algorithm designed by us which also considers proximity of two words.</w:t>
       </w:r>
-      <w:bookmarkStart w:id="0" w:name="_GoBack"/>
-      <w:bookmarkEnd w:id="0"/>
     </w:p>
     <w:p>
       <w:pPr>
@@ -8667,19 +7881,8 @@
           <w:sz w:val="24"/>
           <w:szCs w:val="24"/>
         </w:rPr>
-        <w:t xml:space="preserve">ice by Croft, Metzler, </w:t>
-      </w:r>
-      <w:proofErr w:type="spellStart"/>
-      <w:r>
-        <w:rPr>
-          <w:rFonts w:ascii="Times New Roman" w:eastAsia="Times New Roman" w:hAnsi="Times New Roman" w:cs="Times New Roman"/>
-          <w:color w:val="000000"/>
-          <w:sz w:val="24"/>
-          <w:szCs w:val="24"/>
-        </w:rPr>
-        <w:t>Strohman</w:t>
-      </w:r>
-      <w:proofErr w:type="spellEnd"/>
+        <w:t>ice by Croft, Metzler, Strohman</w:t>
+      </w:r>
     </w:p>
     <w:p>
       <w:pPr>
@@ -8719,7 +7922,6 @@
           <w:szCs w:val="24"/>
         </w:rPr>
       </w:pPr>
-      <w:proofErr w:type="spellStart"/>
       <w:r>
         <w:rPr>
           <w:rFonts w:ascii="Times New Roman" w:eastAsia="Times New Roman" w:hAnsi="Times New Roman" w:cs="Times New Roman"/>
@@ -8729,7 +7931,6 @@
         </w:rPr>
         <w:t>Stackoverflow</w:t>
       </w:r>
-      <w:proofErr w:type="spellEnd"/>
     </w:p>
     <w:p>
       <w:pPr>
@@ -8764,8 +7965,8 @@
 </file>
 
 <file path=word/numbering.xml><?xml version="1.0" encoding="utf-8"?>
-<w:numbering xmlns:wpc="http://schemas.microsoft.com/office/word/2010/wordprocessingCanvas" xmlns:cx="http://schemas.microsoft.com/office/drawing/2014/chartex" xmlns:cx1="http://schemas.microsoft.com/office/drawing/2015/9/8/chartex" xmlns:cx2="http://schemas.microsoft.com/office/drawing/2015/10/21/chartex" xmlns:cx3="http://schemas.microsoft.com/office/drawing/2016/5/9/chartex" xmlns:cx4="http://schemas.microsoft.com/office/drawing/2016/5/10/chartex" xmlns:cx5="http://schemas.microsoft.com/office/drawing/2016/5/11/chartex" xmlns:cx6="http://schemas.microsoft.com/office/drawing/2016/5/12/chartex" xmlns:cx7="http://schemas.microsoft.com/office/drawing/2016/5/13/chartex" xmlns:cx8="http://schemas.microsoft.com/office/drawing/2016/5/14/chartex" xmlns:mc="http://schemas.openxmlformats.org/markup-compatibility/2006" xmlns:aink="http://schemas.microsoft.com/office/drawing/2016/ink" xmlns:am3d="http://schemas.microsoft.com/office/drawing/2017/model3d" xmlns:o="urn:schemas-microsoft-com:office:office" xmlns:r="http://schemas.openxmlformats.org/officeDocument/2006/relationships" xmlns:m="http://schemas.openxmlformats.org/officeDocument/2006/math" xmlns:v="urn:schemas-microsoft-com:vml" xmlns:wp14="http://schemas.microsoft.com/office/word/2010/wordprocessingDrawing" xmlns:wp="http://schemas.openxmlformats.org/drawingml/2006/wordprocessingDrawing" xmlns:w10="urn:schemas-microsoft-com:office:word" xmlns:w="http://schemas.openxmlformats.org/wordprocessingml/2006/main" xmlns:w14="http://schemas.microsoft.com/office/word/2010/wordml" xmlns:w15="http://schemas.microsoft.com/office/word/2012/wordml" xmlns:w16cid="http://schemas.microsoft.com/office/word/2016/wordml/cid" xmlns:w16se="http://schemas.microsoft.com/office/word/2015/wordml/symex" xmlns:wpg="http://schemas.microsoft.com/office/word/2010/wordprocessingGroup" xmlns:wpi="http://schemas.microsoft.com/office/word/2010/wordprocessingInk" xmlns:wne="http://schemas.microsoft.com/office/word/2006/wordml" xmlns:wps="http://schemas.microsoft.com/office/word/2010/wordprocessingShape" mc:Ignorable="w14 w15 w16se w16cid wp14">
-  <w:abstractNum w:abstractNumId="0" w15:restartNumberingAfterBreak="0">
+<w:numbering xmlns:wpc="http://schemas.microsoft.com/office/word/2010/wordprocessingCanvas" xmlns:mo="http://schemas.microsoft.com/office/mac/office/2008/main" xmlns:mc="http://schemas.openxmlformats.org/markup-compatibility/2006" xmlns:mv="urn:schemas-microsoft-com:mac:vml" xmlns:o="urn:schemas-microsoft-com:office:office" xmlns:r="http://schemas.openxmlformats.org/officeDocument/2006/relationships" xmlns:m="http://schemas.openxmlformats.org/officeDocument/2006/math" xmlns:v="urn:schemas-microsoft-com:vml" xmlns:wp14="http://schemas.microsoft.com/office/word/2010/wordprocessingDrawing" xmlns:wp="http://schemas.openxmlformats.org/drawingml/2006/wordprocessingDrawing" xmlns:w10="urn:schemas-microsoft-com:office:word" xmlns:w="http://schemas.openxmlformats.org/wordprocessingml/2006/main" xmlns:w14="http://schemas.microsoft.com/office/word/2010/wordml" xmlns:w15="http://schemas.microsoft.com/office/word/2012/wordml" xmlns:wpg="http://schemas.microsoft.com/office/word/2010/wordprocessingGroup" xmlns:wpi="http://schemas.microsoft.com/office/word/2010/wordprocessingInk" xmlns:wne="http://schemas.microsoft.com/office/word/2006/wordml" xmlns:wps="http://schemas.microsoft.com/office/word/2010/wordprocessingShape" mc:Ignorable="w14 w15 wp14">
+  <w:abstractNum w:abstractNumId="0">
     <w:nsid w:val="00351094"/>
     <w:multiLevelType w:val="hybridMultilevel"/>
     <w:tmpl w:val="BCC699BC"/>
@@ -8854,7 +8055,7 @@
       </w:pPr>
     </w:lvl>
   </w:abstractNum>
-  <w:abstractNum w:abstractNumId="1" w15:restartNumberingAfterBreak="0">
+  <w:abstractNum w:abstractNumId="1">
     <w:nsid w:val="008E756F"/>
     <w:multiLevelType w:val="hybridMultilevel"/>
     <w:tmpl w:val="C4882278"/>
@@ -8967,7 +8168,7 @@
       </w:rPr>
     </w:lvl>
   </w:abstractNum>
-  <w:abstractNum w:abstractNumId="2" w15:restartNumberingAfterBreak="0">
+  <w:abstractNum w:abstractNumId="2">
     <w:nsid w:val="06E70A4D"/>
     <w:multiLevelType w:val="hybridMultilevel"/>
     <w:tmpl w:val="C14C09BE"/>
@@ -9080,7 +8281,7 @@
       </w:rPr>
     </w:lvl>
   </w:abstractNum>
-  <w:abstractNum w:abstractNumId="3" w15:restartNumberingAfterBreak="0">
+  <w:abstractNum w:abstractNumId="3">
     <w:nsid w:val="136D6FA7"/>
     <w:multiLevelType w:val="hybridMultilevel"/>
     <w:tmpl w:val="54B2B9E8"/>
@@ -9193,7 +8394,7 @@
       </w:rPr>
     </w:lvl>
   </w:abstractNum>
-  <w:abstractNum w:abstractNumId="4" w15:restartNumberingAfterBreak="0">
+  <w:abstractNum w:abstractNumId="4">
     <w:nsid w:val="141B0F4F"/>
     <w:multiLevelType w:val="hybridMultilevel"/>
     <w:tmpl w:val="0A76A4D2"/>
@@ -9306,7 +8507,7 @@
       </w:rPr>
     </w:lvl>
   </w:abstractNum>
-  <w:abstractNum w:abstractNumId="5" w15:restartNumberingAfterBreak="0">
+  <w:abstractNum w:abstractNumId="5">
     <w:nsid w:val="141D3E73"/>
     <w:multiLevelType w:val="hybridMultilevel"/>
     <w:tmpl w:val="7C2C3F00"/>
@@ -9395,7 +8596,7 @@
       </w:pPr>
     </w:lvl>
   </w:abstractNum>
-  <w:abstractNum w:abstractNumId="6" w15:restartNumberingAfterBreak="0">
+  <w:abstractNum w:abstractNumId="6">
     <w:nsid w:val="15260CC6"/>
     <w:multiLevelType w:val="hybridMultilevel"/>
     <w:tmpl w:val="ECFC04A6"/>
@@ -9484,7 +8685,7 @@
       </w:pPr>
     </w:lvl>
   </w:abstractNum>
-  <w:abstractNum w:abstractNumId="7" w15:restartNumberingAfterBreak="0">
+  <w:abstractNum w:abstractNumId="7">
     <w:nsid w:val="160A40FA"/>
     <w:multiLevelType w:val="hybridMultilevel"/>
     <w:tmpl w:val="00B0C130"/>
@@ -9573,7 +8774,7 @@
       </w:pPr>
     </w:lvl>
   </w:abstractNum>
-  <w:abstractNum w:abstractNumId="8" w15:restartNumberingAfterBreak="0">
+  <w:abstractNum w:abstractNumId="8">
     <w:nsid w:val="16474DAF"/>
     <w:multiLevelType w:val="hybridMultilevel"/>
     <w:tmpl w:val="66485DEE"/>
@@ -9662,7 +8863,7 @@
       </w:pPr>
     </w:lvl>
   </w:abstractNum>
-  <w:abstractNum w:abstractNumId="9" w15:restartNumberingAfterBreak="0">
+  <w:abstractNum w:abstractNumId="9">
     <w:nsid w:val="19ED5B04"/>
     <w:multiLevelType w:val="hybridMultilevel"/>
     <w:tmpl w:val="E74AB984"/>
@@ -9751,7 +8952,7 @@
       </w:pPr>
     </w:lvl>
   </w:abstractNum>
-  <w:abstractNum w:abstractNumId="10" w15:restartNumberingAfterBreak="0">
+  <w:abstractNum w:abstractNumId="10">
     <w:nsid w:val="1B0260F1"/>
     <w:multiLevelType w:val="hybridMultilevel"/>
     <w:tmpl w:val="A3C2E0CE"/>
@@ -9837,7 +9038,7 @@
       </w:pPr>
     </w:lvl>
   </w:abstractNum>
-  <w:abstractNum w:abstractNumId="11" w15:restartNumberingAfterBreak="0">
+  <w:abstractNum w:abstractNumId="11">
     <w:nsid w:val="2608381D"/>
     <w:multiLevelType w:val="hybridMultilevel"/>
     <w:tmpl w:val="7604086A"/>
@@ -9926,7 +9127,7 @@
       </w:pPr>
     </w:lvl>
   </w:abstractNum>
-  <w:abstractNum w:abstractNumId="12" w15:restartNumberingAfterBreak="0">
+  <w:abstractNum w:abstractNumId="12">
     <w:nsid w:val="269853DA"/>
     <w:multiLevelType w:val="hybridMultilevel"/>
     <w:tmpl w:val="36A48C9C"/>
@@ -10015,7 +9216,7 @@
       </w:pPr>
     </w:lvl>
   </w:abstractNum>
-  <w:abstractNum w:abstractNumId="13" w15:restartNumberingAfterBreak="0">
+  <w:abstractNum w:abstractNumId="13">
     <w:nsid w:val="2BE77BC8"/>
     <w:multiLevelType w:val="hybridMultilevel"/>
     <w:tmpl w:val="91028684"/>
@@ -10104,7 +9305,7 @@
       </w:pPr>
     </w:lvl>
   </w:abstractNum>
-  <w:abstractNum w:abstractNumId="14" w15:restartNumberingAfterBreak="0">
+  <w:abstractNum w:abstractNumId="14">
     <w:nsid w:val="36367DD4"/>
     <w:multiLevelType w:val="hybridMultilevel"/>
     <w:tmpl w:val="2416B8B0"/>
@@ -10193,7 +9394,7 @@
       </w:pPr>
     </w:lvl>
   </w:abstractNum>
-  <w:abstractNum w:abstractNumId="15" w15:restartNumberingAfterBreak="0">
+  <w:abstractNum w:abstractNumId="15">
     <w:nsid w:val="37015847"/>
     <w:multiLevelType w:val="hybridMultilevel"/>
     <w:tmpl w:val="ED6CEB84"/>
@@ -10282,7 +9483,7 @@
       </w:pPr>
     </w:lvl>
   </w:abstractNum>
-  <w:abstractNum w:abstractNumId="16" w15:restartNumberingAfterBreak="0">
+  <w:abstractNum w:abstractNumId="16">
     <w:nsid w:val="384F0061"/>
     <w:multiLevelType w:val="hybridMultilevel"/>
     <w:tmpl w:val="8A58C86C"/>
@@ -10395,7 +9596,7 @@
       </w:rPr>
     </w:lvl>
   </w:abstractNum>
-  <w:abstractNum w:abstractNumId="17" w15:restartNumberingAfterBreak="0">
+  <w:abstractNum w:abstractNumId="17">
     <w:nsid w:val="3E7D1408"/>
     <w:multiLevelType w:val="hybridMultilevel"/>
     <w:tmpl w:val="721AECB0"/>
@@ -10484,7 +9685,7 @@
       </w:pPr>
     </w:lvl>
   </w:abstractNum>
-  <w:abstractNum w:abstractNumId="18" w15:restartNumberingAfterBreak="0">
+  <w:abstractNum w:abstractNumId="18">
     <w:nsid w:val="45F4526E"/>
     <w:multiLevelType w:val="hybridMultilevel"/>
     <w:tmpl w:val="CA747394"/>
@@ -10573,7 +9774,7 @@
       </w:pPr>
     </w:lvl>
   </w:abstractNum>
-  <w:abstractNum w:abstractNumId="19" w15:restartNumberingAfterBreak="0">
+  <w:abstractNum w:abstractNumId="19">
     <w:nsid w:val="4CCE3577"/>
     <w:multiLevelType w:val="hybridMultilevel"/>
     <w:tmpl w:val="A9BC3B5E"/>
@@ -10662,7 +9863,7 @@
       </w:pPr>
     </w:lvl>
   </w:abstractNum>
-  <w:abstractNum w:abstractNumId="20" w15:restartNumberingAfterBreak="0">
+  <w:abstractNum w:abstractNumId="20">
     <w:nsid w:val="4FBF12E6"/>
     <w:multiLevelType w:val="hybridMultilevel"/>
     <w:tmpl w:val="27DC6A2C"/>
@@ -10751,7 +9952,7 @@
       </w:pPr>
     </w:lvl>
   </w:abstractNum>
-  <w:abstractNum w:abstractNumId="21" w15:restartNumberingAfterBreak="0">
+  <w:abstractNum w:abstractNumId="21">
     <w:nsid w:val="63D94199"/>
     <w:multiLevelType w:val="hybridMultilevel"/>
     <w:tmpl w:val="52306C26"/>
@@ -10840,7 +10041,7 @@
       </w:pPr>
     </w:lvl>
   </w:abstractNum>
-  <w:abstractNum w:abstractNumId="22" w15:restartNumberingAfterBreak="0">
+  <w:abstractNum w:abstractNumId="22">
     <w:nsid w:val="67D931BA"/>
     <w:multiLevelType w:val="hybridMultilevel"/>
     <w:tmpl w:val="57525032"/>
@@ -10929,7 +10130,7 @@
       </w:pPr>
     </w:lvl>
   </w:abstractNum>
-  <w:abstractNum w:abstractNumId="23" w15:restartNumberingAfterBreak="0">
+  <w:abstractNum w:abstractNumId="23">
     <w:nsid w:val="69D2638F"/>
     <w:multiLevelType w:val="hybridMultilevel"/>
     <w:tmpl w:val="0780FF3E"/>
@@ -11018,7 +10219,7 @@
       </w:pPr>
     </w:lvl>
   </w:abstractNum>
-  <w:abstractNum w:abstractNumId="24" w15:restartNumberingAfterBreak="0">
+  <w:abstractNum w:abstractNumId="24">
     <w:nsid w:val="722B381F"/>
     <w:multiLevelType w:val="hybridMultilevel"/>
     <w:tmpl w:val="ACEC892C"/>
@@ -11107,7 +10308,7 @@
       </w:pPr>
     </w:lvl>
   </w:abstractNum>
-  <w:abstractNum w:abstractNumId="25" w15:restartNumberingAfterBreak="0">
+  <w:abstractNum w:abstractNumId="25">
     <w:nsid w:val="73F263D2"/>
     <w:multiLevelType w:val="hybridMultilevel"/>
     <w:tmpl w:val="57D2A6BE"/>
@@ -11220,7 +10421,7 @@
       </w:rPr>
     </w:lvl>
   </w:abstractNum>
-  <w:abstractNum w:abstractNumId="26" w15:restartNumberingAfterBreak="0">
+  <w:abstractNum w:abstractNumId="26">
     <w:nsid w:val="7D0B5D17"/>
     <w:multiLevelType w:val="hybridMultilevel"/>
     <w:tmpl w:val="74FEBAA2"/>
@@ -11309,7 +10510,7 @@
       </w:pPr>
     </w:lvl>
   </w:abstractNum>
-  <w:abstractNum w:abstractNumId="27" w15:restartNumberingAfterBreak="0">
+  <w:abstractNum w:abstractNumId="27">
     <w:nsid w:val="7FDA2234"/>
     <w:multiLevelType w:val="hybridMultilevel"/>
     <w:tmpl w:val="C66A431E"/>
@@ -11510,7 +10711,7 @@
 </file>
 
 <file path=word/styles.xml><?xml version="1.0" encoding="utf-8"?>
-<w:styles xmlns:mc="http://schemas.openxmlformats.org/markup-compatibility/2006" xmlns:r="http://schemas.openxmlformats.org/officeDocument/2006/relationships" xmlns:w="http://schemas.openxmlformats.org/wordprocessingml/2006/main" xmlns:w14="http://schemas.microsoft.com/office/word/2010/wordml" xmlns:w15="http://schemas.microsoft.com/office/word/2012/wordml" xmlns:w16cid="http://schemas.microsoft.com/office/word/2016/wordml/cid" xmlns:w16se="http://schemas.microsoft.com/office/word/2015/wordml/symex" mc:Ignorable="w14 w15 w16se w16cid">
+<w:styles xmlns:mc="http://schemas.openxmlformats.org/markup-compatibility/2006" xmlns:r="http://schemas.openxmlformats.org/officeDocument/2006/relationships" xmlns:w="http://schemas.openxmlformats.org/wordprocessingml/2006/main" xmlns:w14="http://schemas.microsoft.com/office/word/2010/wordml" xmlns:w15="http://schemas.microsoft.com/office/word/2012/wordml" mc:Ignorable="w14 w15">
   <w:docDefaults>
     <w:rPrDefault>
       <w:rPr>
@@ -11526,7 +10727,7 @@
       </w:pPr>
     </w:pPrDefault>
   </w:docDefaults>
-  <w:latentStyles w:defLockedState="0" w:defUIPriority="99" w:defSemiHidden="0" w:defUnhideWhenUsed="0" w:defQFormat="0" w:count="375">
+  <w:latentStyles w:defLockedState="0" w:defUIPriority="99" w:defSemiHidden="0" w:defUnhideWhenUsed="0" w:defQFormat="0" w:count="382">
     <w:lsdException w:name="Normal" w:uiPriority="0" w:qFormat="1"/>
     <w:lsdException w:name="heading 1" w:uiPriority="9" w:qFormat="1"/>
     <w:lsdException w:name="heading 2" w:semiHidden="1" w:uiPriority="9" w:unhideWhenUsed="1" w:qFormat="1"/>
@@ -11941,6 +11142,7 @@
       <w:spacing w:after="0" w:line="240" w:lineRule="auto"/>
     </w:pPr>
     <w:tblPr>
+      <w:tblInd w:w="0" w:type="dxa"/>
       <w:tblBorders>
         <w:top w:val="single" w:sz="4" w:space="0" w:color="auto"/>
         <w:left w:val="single" w:sz="4" w:space="0" w:color="auto"/>
@@ -11949,6 +11151,12 @@
         <w:insideH w:val="single" w:sz="4" w:space="0" w:color="auto"/>
         <w:insideV w:val="single" w:sz="4" w:space="0" w:color="auto"/>
       </w:tblBorders>
+      <w:tblCellMar>
+        <w:top w:w="0" w:type="dxa"/>
+        <w:left w:w="108" w:type="dxa"/>
+        <w:bottom w:w="0" w:type="dxa"/>
+        <w:right w:w="108" w:type="dxa"/>
+      </w:tblCellMar>
     </w:tblPr>
   </w:style>
   <w:style w:type="paragraph" w:styleId="ListParagraph">
@@ -12320,7 +11528,7 @@
 </file>
 
 <file path=customXml/itemProps1.xml><?xml version="1.0" encoding="utf-8"?>
-<ds:datastoreItem xmlns:ds="http://schemas.openxmlformats.org/officeDocument/2006/customXml" ds:itemID="{2EFEFA62-A6A3-475D-98A5-B55C2AE636C8}">
+<ds:datastoreItem xmlns:ds="http://schemas.openxmlformats.org/officeDocument/2006/customXml" ds:itemID="{552A410E-EAA2-0E4F-8DBA-83EE0B0CF3CE}">
   <ds:schemaRefs>
     <ds:schemaRef ds:uri="http://schemas.openxmlformats.org/officeDocument/2006/bibliography"/>
   </ds:schemaRefs>

</xml_diff>

<commit_message>
final changes from Parshva
Signing off!
</commit_message>
<xml_diff>
--- a/AkshatS_ParshvaS_ViratG_TuTh.docx
+++ b/AkshatS_ParshvaS_ViratG_TuTh.docx
@@ -1,6 +1,6 @@
 
 <file path=word/document.xml><?xml version="1.0" encoding="utf-8"?>
-<w:document xmlns:wpc="http://schemas.microsoft.com/office/word/2010/wordprocessingCanvas" xmlns:mo="http://schemas.microsoft.com/office/mac/office/2008/main" xmlns:mc="http://schemas.openxmlformats.org/markup-compatibility/2006" xmlns:mv="urn:schemas-microsoft-com:mac:vml" xmlns:o="urn:schemas-microsoft-com:office:office" xmlns:r="http://schemas.openxmlformats.org/officeDocument/2006/relationships" xmlns:m="http://schemas.openxmlformats.org/officeDocument/2006/math" xmlns:v="urn:schemas-microsoft-com:vml" xmlns:wp14="http://schemas.microsoft.com/office/word/2010/wordprocessingDrawing" xmlns:wp="http://schemas.openxmlformats.org/drawingml/2006/wordprocessingDrawing" xmlns:w10="urn:schemas-microsoft-com:office:word" xmlns:w="http://schemas.openxmlformats.org/wordprocessingml/2006/main" xmlns:w14="http://schemas.microsoft.com/office/word/2010/wordml" xmlns:w15="http://schemas.microsoft.com/office/word/2012/wordml" xmlns:wpg="http://schemas.microsoft.com/office/word/2010/wordprocessingGroup" xmlns:wpi="http://schemas.microsoft.com/office/word/2010/wordprocessingInk" xmlns:wne="http://schemas.microsoft.com/office/word/2006/wordml" xmlns:wps="http://schemas.microsoft.com/office/word/2010/wordprocessingShape" mc:Ignorable="w14 w15 wp14">
+<w:document xmlns:wpc="http://schemas.microsoft.com/office/word/2010/wordprocessingCanvas" xmlns:cx="http://schemas.microsoft.com/office/drawing/2014/chartex" xmlns:cx1="http://schemas.microsoft.com/office/drawing/2015/9/8/chartex" xmlns:cx2="http://schemas.microsoft.com/office/drawing/2015/10/21/chartex" xmlns:cx3="http://schemas.microsoft.com/office/drawing/2016/5/9/chartex" xmlns:cx4="http://schemas.microsoft.com/office/drawing/2016/5/10/chartex" xmlns:cx5="http://schemas.microsoft.com/office/drawing/2016/5/11/chartex" xmlns:cx6="http://schemas.microsoft.com/office/drawing/2016/5/12/chartex" xmlns:cx7="http://schemas.microsoft.com/office/drawing/2016/5/13/chartex" xmlns:cx8="http://schemas.microsoft.com/office/drawing/2016/5/14/chartex" xmlns:mc="http://schemas.openxmlformats.org/markup-compatibility/2006" xmlns:aink="http://schemas.microsoft.com/office/drawing/2016/ink" xmlns:am3d="http://schemas.microsoft.com/office/drawing/2017/model3d" xmlns:o="urn:schemas-microsoft-com:office:office" xmlns:r="http://schemas.openxmlformats.org/officeDocument/2006/relationships" xmlns:m="http://schemas.openxmlformats.org/officeDocument/2006/math" xmlns:v="urn:schemas-microsoft-com:vml" xmlns:wp14="http://schemas.microsoft.com/office/word/2010/wordprocessingDrawing" xmlns:wp="http://schemas.openxmlformats.org/drawingml/2006/wordprocessingDrawing" xmlns:w10="urn:schemas-microsoft-com:office:word" xmlns:w="http://schemas.openxmlformats.org/wordprocessingml/2006/main" xmlns:w14="http://schemas.microsoft.com/office/word/2010/wordml" xmlns:w15="http://schemas.microsoft.com/office/word/2012/wordml" xmlns:w16cid="http://schemas.microsoft.com/office/word/2016/wordml/cid" xmlns:w16se="http://schemas.microsoft.com/office/word/2015/wordml/symex" xmlns:wpg="http://schemas.microsoft.com/office/word/2010/wordprocessingGroup" xmlns:wpi="http://schemas.microsoft.com/office/word/2010/wordprocessingInk" xmlns:wne="http://schemas.microsoft.com/office/word/2006/wordml" xmlns:wps="http://schemas.microsoft.com/office/word/2010/wordprocessingShape" mc:Ignorable="w14 w15 w16se w16cid wp14">
   <w:body>
     <w:p>
       <w:pPr>
@@ -205,8 +205,19 @@
           <w:sz w:val="56"/>
           <w:szCs w:val="56"/>
         </w:rPr>
-        <w:t>, Prof. Nada Naji</w:t>
-      </w:r>
+        <w:t xml:space="preserve">, Prof. Nada </w:t>
+      </w:r>
+      <w:proofErr w:type="spellStart"/>
+      <w:r>
+        <w:rPr>
+          <w:rFonts w:ascii="Times New Roman" w:hAnsi="Times New Roman" w:cs="Times New Roman"/>
+          <w:bCs/>
+          <w:sz w:val="56"/>
+          <w:szCs w:val="56"/>
+        </w:rPr>
+        <w:t>Naji</w:t>
+      </w:r>
+      <w:proofErr w:type="spellEnd"/>
     </w:p>
     <w:p>
       <w:pPr>
@@ -514,6 +525,25 @@
           <w:szCs w:val="24"/>
         </w:rPr>
       </w:pPr>
+      <w:r>
+        <w:rPr>
+          <w:rFonts w:ascii="Times New Roman" w:hAnsi="Times New Roman" w:cs="Times New Roman"/>
+          <w:sz w:val="24"/>
+          <w:szCs w:val="24"/>
+        </w:rPr>
+        <w:t>(Each member’s contribution is also mentioned alongside each task in brackets)</w:t>
+      </w:r>
+    </w:p>
+    <w:p>
+      <w:pPr>
+        <w:spacing w:after="0"/>
+        <w:jc w:val="both"/>
+        <w:rPr>
+          <w:rFonts w:ascii="Times New Roman" w:hAnsi="Times New Roman" w:cs="Times New Roman"/>
+          <w:sz w:val="24"/>
+          <w:szCs w:val="24"/>
+        </w:rPr>
+      </w:pPr>
     </w:p>
     <w:p>
       <w:pPr>
@@ -650,6 +680,51 @@
         </w:rPr>
         <w:t xml:space="preserve"> This step takes Raw HTML files (given corpus) as input, and returns same number of files but with each input file tokenized by case-folding and removing punctuations</w:t>
       </w:r>
+      <w:r>
+        <w:rPr>
+          <w:rFonts w:ascii="Times New Roman" w:hAnsi="Times New Roman" w:cs="Times New Roman"/>
+          <w:sz w:val="24"/>
+          <w:szCs w:val="24"/>
+        </w:rPr>
+        <w:t>.</w:t>
+      </w:r>
+      <w:r>
+        <w:rPr>
+          <w:rFonts w:ascii="Times New Roman" w:hAnsi="Times New Roman" w:cs="Times New Roman"/>
+          <w:sz w:val="24"/>
+          <w:szCs w:val="24"/>
+        </w:rPr>
+        <w:t xml:space="preserve"> </w:t>
+      </w:r>
+      <w:r>
+        <w:rPr>
+          <w:rFonts w:ascii="Times New Roman" w:hAnsi="Times New Roman" w:cs="Times New Roman"/>
+          <w:sz w:val="24"/>
+          <w:szCs w:val="24"/>
+          <w:u w:val="single"/>
+        </w:rPr>
+        <w:t>(</w:t>
+      </w:r>
+      <w:proofErr w:type="spellStart"/>
+      <w:r>
+        <w:rPr>
+          <w:rFonts w:ascii="Times New Roman" w:hAnsi="Times New Roman" w:cs="Times New Roman"/>
+          <w:sz w:val="24"/>
+          <w:szCs w:val="24"/>
+          <w:u w:val="single"/>
+        </w:rPr>
+        <w:t>ViratG</w:t>
+      </w:r>
+      <w:proofErr w:type="spellEnd"/>
+      <w:r>
+        <w:rPr>
+          <w:rFonts w:ascii="Times New Roman" w:hAnsi="Times New Roman" w:cs="Times New Roman"/>
+          <w:sz w:val="24"/>
+          <w:szCs w:val="24"/>
+          <w:u w:val="single"/>
+        </w:rPr>
+        <w:t>)</w:t>
+      </w:r>
     </w:p>
     <w:p>
       <w:pPr>
@@ -683,6 +758,32 @@
         </w:rPr>
         <w:t>: This step takes output of Step 1 as input and generates an inverted index and a document which maps Document ID and its length.</w:t>
       </w:r>
+      <w:r>
+        <w:rPr>
+          <w:rFonts w:ascii="Times New Roman" w:hAnsi="Times New Roman" w:cs="Times New Roman"/>
+          <w:sz w:val="24"/>
+          <w:szCs w:val="24"/>
+        </w:rPr>
+        <w:t xml:space="preserve"> (</w:t>
+      </w:r>
+      <w:proofErr w:type="spellStart"/>
+      <w:r>
+        <w:rPr>
+          <w:rFonts w:ascii="Times New Roman" w:hAnsi="Times New Roman" w:cs="Times New Roman"/>
+          <w:sz w:val="24"/>
+          <w:szCs w:val="24"/>
+        </w:rPr>
+        <w:t>ViratG</w:t>
+      </w:r>
+      <w:proofErr w:type="spellEnd"/>
+      <w:r>
+        <w:rPr>
+          <w:rFonts w:ascii="Times New Roman" w:hAnsi="Times New Roman" w:cs="Times New Roman"/>
+          <w:sz w:val="24"/>
+          <w:szCs w:val="24"/>
+        </w:rPr>
+        <w:t>)</w:t>
+      </w:r>
     </w:p>
     <w:p>
       <w:pPr>
@@ -716,6 +817,32 @@
         </w:rPr>
         <w:t xml:space="preserve"> This step takes the given query file and cleans it to convert into a file containing a mapping between query id and corresponding query.</w:t>
       </w:r>
+      <w:r>
+        <w:rPr>
+          <w:rFonts w:ascii="Times New Roman" w:hAnsi="Times New Roman" w:cs="Times New Roman"/>
+          <w:sz w:val="24"/>
+          <w:szCs w:val="24"/>
+        </w:rPr>
+        <w:t xml:space="preserve"> (</w:t>
+      </w:r>
+      <w:proofErr w:type="spellStart"/>
+      <w:r>
+        <w:rPr>
+          <w:rFonts w:ascii="Times New Roman" w:hAnsi="Times New Roman" w:cs="Times New Roman"/>
+          <w:sz w:val="24"/>
+          <w:szCs w:val="24"/>
+        </w:rPr>
+        <w:t>ParshvaS</w:t>
+      </w:r>
+      <w:proofErr w:type="spellEnd"/>
+      <w:r>
+        <w:rPr>
+          <w:rFonts w:ascii="Times New Roman" w:hAnsi="Times New Roman" w:cs="Times New Roman"/>
+          <w:sz w:val="24"/>
+          <w:szCs w:val="24"/>
+        </w:rPr>
+        <w:t>)</w:t>
+      </w:r>
     </w:p>
     <w:p>
       <w:pPr>
@@ -797,6 +924,32 @@
         </w:rPr>
         <w:t>BM25 (Considering no relevance)</w:t>
       </w:r>
+      <w:r>
+        <w:rPr>
+          <w:rFonts w:ascii="Times New Roman" w:hAnsi="Times New Roman" w:cs="Times New Roman"/>
+          <w:sz w:val="24"/>
+          <w:szCs w:val="24"/>
+        </w:rPr>
+        <w:t xml:space="preserve"> (</w:t>
+      </w:r>
+      <w:proofErr w:type="spellStart"/>
+      <w:r>
+        <w:rPr>
+          <w:rFonts w:ascii="Times New Roman" w:hAnsi="Times New Roman" w:cs="Times New Roman"/>
+          <w:sz w:val="24"/>
+          <w:szCs w:val="24"/>
+        </w:rPr>
+        <w:t>AkshatS</w:t>
+      </w:r>
+      <w:proofErr w:type="spellEnd"/>
+      <w:r>
+        <w:rPr>
+          <w:rFonts w:ascii="Times New Roman" w:hAnsi="Times New Roman" w:cs="Times New Roman"/>
+          <w:sz w:val="24"/>
+          <w:szCs w:val="24"/>
+        </w:rPr>
+        <w:t>)</w:t>
+      </w:r>
     </w:p>
     <w:p>
       <w:pPr>
@@ -821,6 +974,32 @@
         </w:rPr>
         <w:t>BM25 (Considering relevance)</w:t>
       </w:r>
+      <w:r>
+        <w:rPr>
+          <w:rFonts w:ascii="Times New Roman" w:hAnsi="Times New Roman" w:cs="Times New Roman"/>
+          <w:sz w:val="24"/>
+          <w:szCs w:val="24"/>
+        </w:rPr>
+        <w:t xml:space="preserve"> (</w:t>
+      </w:r>
+      <w:proofErr w:type="spellStart"/>
+      <w:r>
+        <w:rPr>
+          <w:rFonts w:ascii="Times New Roman" w:hAnsi="Times New Roman" w:cs="Times New Roman"/>
+          <w:sz w:val="24"/>
+          <w:szCs w:val="24"/>
+        </w:rPr>
+        <w:t>ViratG</w:t>
+      </w:r>
+      <w:proofErr w:type="spellEnd"/>
+      <w:r>
+        <w:rPr>
+          <w:rFonts w:ascii="Times New Roman" w:hAnsi="Times New Roman" w:cs="Times New Roman"/>
+          <w:sz w:val="24"/>
+          <w:szCs w:val="24"/>
+        </w:rPr>
+        <w:t>)</w:t>
+      </w:r>
     </w:p>
     <w:p>
       <w:pPr>
@@ -845,6 +1024,32 @@
         </w:rPr>
         <w:t>Lucene</w:t>
       </w:r>
+      <w:r>
+        <w:rPr>
+          <w:rFonts w:ascii="Times New Roman" w:hAnsi="Times New Roman" w:cs="Times New Roman"/>
+          <w:sz w:val="24"/>
+          <w:szCs w:val="24"/>
+        </w:rPr>
+        <w:t xml:space="preserve"> (</w:t>
+      </w:r>
+      <w:proofErr w:type="spellStart"/>
+      <w:r>
+        <w:rPr>
+          <w:rFonts w:ascii="Times New Roman" w:hAnsi="Times New Roman" w:cs="Times New Roman"/>
+          <w:sz w:val="24"/>
+          <w:szCs w:val="24"/>
+        </w:rPr>
+        <w:t>ParshvaS</w:t>
+      </w:r>
+      <w:proofErr w:type="spellEnd"/>
+      <w:r>
+        <w:rPr>
+          <w:rFonts w:ascii="Times New Roman" w:hAnsi="Times New Roman" w:cs="Times New Roman"/>
+          <w:sz w:val="24"/>
+          <w:szCs w:val="24"/>
+        </w:rPr>
+        <w:t>)</w:t>
+      </w:r>
     </w:p>
     <w:p>
       <w:pPr>
@@ -869,6 +1074,32 @@
         </w:rPr>
         <w:t>Query Likelihood</w:t>
       </w:r>
+      <w:r>
+        <w:rPr>
+          <w:rFonts w:ascii="Times New Roman" w:hAnsi="Times New Roman" w:cs="Times New Roman"/>
+          <w:sz w:val="24"/>
+          <w:szCs w:val="24"/>
+        </w:rPr>
+        <w:t xml:space="preserve"> (</w:t>
+      </w:r>
+      <w:proofErr w:type="spellStart"/>
+      <w:r>
+        <w:rPr>
+          <w:rFonts w:ascii="Times New Roman" w:hAnsi="Times New Roman" w:cs="Times New Roman"/>
+          <w:sz w:val="24"/>
+          <w:szCs w:val="24"/>
+        </w:rPr>
+        <w:t>AkshatS</w:t>
+      </w:r>
+      <w:proofErr w:type="spellEnd"/>
+      <w:r>
+        <w:rPr>
+          <w:rFonts w:ascii="Times New Roman" w:hAnsi="Times New Roman" w:cs="Times New Roman"/>
+          <w:sz w:val="24"/>
+          <w:szCs w:val="24"/>
+        </w:rPr>
+        <w:t>)</w:t>
+      </w:r>
     </w:p>
     <w:p>
       <w:pPr>
@@ -885,6 +1116,7 @@
           <w:szCs w:val="24"/>
         </w:rPr>
       </w:pPr>
+      <w:proofErr w:type="spellStart"/>
       <w:r>
         <w:rPr>
           <w:rFonts w:ascii="Times New Roman" w:hAnsi="Times New Roman" w:cs="Times New Roman"/>
@@ -900,6 +1132,33 @@
           <w:szCs w:val="24"/>
         </w:rPr>
         <w:t>f-idf</w:t>
+      </w:r>
+      <w:proofErr w:type="spellEnd"/>
+      <w:r>
+        <w:rPr>
+          <w:rFonts w:ascii="Times New Roman" w:hAnsi="Times New Roman" w:cs="Times New Roman"/>
+          <w:sz w:val="24"/>
+          <w:szCs w:val="24"/>
+        </w:rPr>
+        <w:t xml:space="preserve"> (</w:t>
+      </w:r>
+      <w:proofErr w:type="spellStart"/>
+      <w:r>
+        <w:rPr>
+          <w:rFonts w:ascii="Times New Roman" w:hAnsi="Times New Roman" w:cs="Times New Roman"/>
+          <w:sz w:val="24"/>
+          <w:szCs w:val="24"/>
+        </w:rPr>
+        <w:t>ParshvaS</w:t>
+      </w:r>
+      <w:proofErr w:type="spellEnd"/>
+      <w:r>
+        <w:rPr>
+          <w:rFonts w:ascii="Times New Roman" w:hAnsi="Times New Roman" w:cs="Times New Roman"/>
+          <w:sz w:val="24"/>
+          <w:szCs w:val="24"/>
+        </w:rPr>
+        <w:t>)</w:t>
       </w:r>
     </w:p>
     <w:p>
@@ -942,6 +1201,50 @@
         </w:rPr>
         <w:t>The output comprises of top 100 documents according to this model.</w:t>
       </w:r>
+      <w:r>
+        <w:rPr>
+          <w:rFonts w:ascii="Times New Roman" w:hAnsi="Times New Roman" w:cs="Times New Roman"/>
+          <w:sz w:val="24"/>
+          <w:szCs w:val="24"/>
+        </w:rPr>
+        <w:t xml:space="preserve"> (</w:t>
+      </w:r>
+      <w:proofErr w:type="spellStart"/>
+      <w:r>
+        <w:rPr>
+          <w:rFonts w:ascii="Times New Roman" w:hAnsi="Times New Roman" w:cs="Times New Roman"/>
+          <w:sz w:val="24"/>
+          <w:szCs w:val="24"/>
+        </w:rPr>
+        <w:t>AkshatS</w:t>
+      </w:r>
+      <w:proofErr w:type="spellEnd"/>
+      <w:r>
+        <w:rPr>
+          <w:rFonts w:ascii="Times New Roman" w:hAnsi="Times New Roman" w:cs="Times New Roman"/>
+          <w:sz w:val="24"/>
+          <w:szCs w:val="24"/>
+        </w:rPr>
+        <w:t xml:space="preserve"> &amp; </w:t>
+      </w:r>
+      <w:proofErr w:type="spellStart"/>
+      <w:r>
+        <w:rPr>
+          <w:rFonts w:ascii="Times New Roman" w:hAnsi="Times New Roman" w:cs="Times New Roman"/>
+          <w:sz w:val="24"/>
+          <w:szCs w:val="24"/>
+        </w:rPr>
+        <w:t>ViratG</w:t>
+      </w:r>
+      <w:proofErr w:type="spellEnd"/>
+      <w:r>
+        <w:rPr>
+          <w:rFonts w:ascii="Times New Roman" w:hAnsi="Times New Roman" w:cs="Times New Roman"/>
+          <w:sz w:val="24"/>
+          <w:szCs w:val="24"/>
+        </w:rPr>
+        <w:t>)</w:t>
+      </w:r>
     </w:p>
     <w:p>
       <w:pPr>
@@ -1121,6 +1424,32 @@
         </w:rPr>
         <w:t xml:space="preserve"> Tokenization</w:t>
       </w:r>
+      <w:r>
+        <w:rPr>
+          <w:rFonts w:ascii="Times New Roman" w:hAnsi="Times New Roman" w:cs="Times New Roman"/>
+          <w:sz w:val="24"/>
+          <w:szCs w:val="24"/>
+        </w:rPr>
+        <w:t xml:space="preserve"> (</w:t>
+      </w:r>
+      <w:proofErr w:type="spellStart"/>
+      <w:r>
+        <w:rPr>
+          <w:rFonts w:ascii="Times New Roman" w:hAnsi="Times New Roman" w:cs="Times New Roman"/>
+          <w:sz w:val="24"/>
+          <w:szCs w:val="24"/>
+        </w:rPr>
+        <w:t>ParshvaS</w:t>
+      </w:r>
+      <w:proofErr w:type="spellEnd"/>
+      <w:r>
+        <w:rPr>
+          <w:rFonts w:ascii="Times New Roman" w:hAnsi="Times New Roman" w:cs="Times New Roman"/>
+          <w:sz w:val="24"/>
+          <w:szCs w:val="24"/>
+        </w:rPr>
+        <w:t>)</w:t>
+      </w:r>
     </w:p>
     <w:p>
       <w:pPr>
@@ -1154,6 +1483,32 @@
         </w:rPr>
         <w:t xml:space="preserve"> Inverted Index Generation</w:t>
       </w:r>
+      <w:r>
+        <w:rPr>
+          <w:rFonts w:ascii="Times New Roman" w:hAnsi="Times New Roman" w:cs="Times New Roman"/>
+          <w:sz w:val="24"/>
+          <w:szCs w:val="24"/>
+        </w:rPr>
+        <w:t xml:space="preserve"> (</w:t>
+      </w:r>
+      <w:proofErr w:type="spellStart"/>
+      <w:r>
+        <w:rPr>
+          <w:rFonts w:ascii="Times New Roman" w:hAnsi="Times New Roman" w:cs="Times New Roman"/>
+          <w:sz w:val="24"/>
+          <w:szCs w:val="24"/>
+        </w:rPr>
+        <w:t>ParshvaS</w:t>
+      </w:r>
+      <w:proofErr w:type="spellEnd"/>
+      <w:r>
+        <w:rPr>
+          <w:rFonts w:ascii="Times New Roman" w:hAnsi="Times New Roman" w:cs="Times New Roman"/>
+          <w:sz w:val="24"/>
+          <w:szCs w:val="24"/>
+        </w:rPr>
+        <w:t>)</w:t>
+      </w:r>
     </w:p>
     <w:p>
       <w:pPr>
@@ -1187,6 +1542,32 @@
         </w:rPr>
         <w:t xml:space="preserve"> Query generation</w:t>
       </w:r>
+      <w:r>
+        <w:rPr>
+          <w:rFonts w:ascii="Times New Roman" w:hAnsi="Times New Roman" w:cs="Times New Roman"/>
+          <w:sz w:val="24"/>
+          <w:szCs w:val="24"/>
+        </w:rPr>
+        <w:t xml:space="preserve"> (</w:t>
+      </w:r>
+      <w:proofErr w:type="spellStart"/>
+      <w:r>
+        <w:rPr>
+          <w:rFonts w:ascii="Times New Roman" w:hAnsi="Times New Roman" w:cs="Times New Roman"/>
+          <w:sz w:val="24"/>
+          <w:szCs w:val="24"/>
+        </w:rPr>
+        <w:t>AkshatS</w:t>
+      </w:r>
+      <w:proofErr w:type="spellEnd"/>
+      <w:r>
+        <w:rPr>
+          <w:rFonts w:ascii="Times New Roman" w:hAnsi="Times New Roman" w:cs="Times New Roman"/>
+          <w:sz w:val="24"/>
+          <w:szCs w:val="24"/>
+        </w:rPr>
+        <w:t>)</w:t>
+      </w:r>
     </w:p>
     <w:p>
       <w:pPr>
@@ -1244,6 +1625,68 @@
         </w:rPr>
         <w:t>the 5 retrieval models.</w:t>
       </w:r>
+      <w:r>
+        <w:rPr>
+          <w:rFonts w:ascii="Times New Roman" w:hAnsi="Times New Roman" w:cs="Times New Roman"/>
+          <w:sz w:val="24"/>
+          <w:szCs w:val="24"/>
+        </w:rPr>
+        <w:t xml:space="preserve"> (</w:t>
+      </w:r>
+      <w:proofErr w:type="spellStart"/>
+      <w:r>
+        <w:rPr>
+          <w:rFonts w:ascii="Times New Roman" w:hAnsi="Times New Roman" w:cs="Times New Roman"/>
+          <w:sz w:val="24"/>
+          <w:szCs w:val="24"/>
+        </w:rPr>
+        <w:t>AkshatS</w:t>
+      </w:r>
+      <w:proofErr w:type="spellEnd"/>
+      <w:r>
+        <w:rPr>
+          <w:rFonts w:ascii="Times New Roman" w:hAnsi="Times New Roman" w:cs="Times New Roman"/>
+          <w:sz w:val="24"/>
+          <w:szCs w:val="24"/>
+        </w:rPr>
+        <w:t xml:space="preserve">, </w:t>
+      </w:r>
+      <w:proofErr w:type="spellStart"/>
+      <w:r>
+        <w:rPr>
+          <w:rFonts w:ascii="Times New Roman" w:hAnsi="Times New Roman" w:cs="Times New Roman"/>
+          <w:sz w:val="24"/>
+          <w:szCs w:val="24"/>
+        </w:rPr>
+        <w:t>ParshvaS</w:t>
+      </w:r>
+      <w:proofErr w:type="spellEnd"/>
+      <w:r>
+        <w:rPr>
+          <w:rFonts w:ascii="Times New Roman" w:hAnsi="Times New Roman" w:cs="Times New Roman"/>
+          <w:sz w:val="24"/>
+          <w:szCs w:val="24"/>
+        </w:rPr>
+        <w:t xml:space="preserve"> &amp; </w:t>
+      </w:r>
+      <w:proofErr w:type="spellStart"/>
+      <w:r>
+        <w:rPr>
+          <w:rFonts w:ascii="Times New Roman" w:hAnsi="Times New Roman" w:cs="Times New Roman"/>
+          <w:sz w:val="24"/>
+          <w:szCs w:val="24"/>
+        </w:rPr>
+        <w:t>ViratG</w:t>
+      </w:r>
+      <w:proofErr w:type="spellEnd"/>
+      <w:r>
+        <w:rPr>
+          <w:rFonts w:ascii="Times New Roman" w:hAnsi="Times New Roman" w:cs="Times New Roman"/>
+          <w:sz w:val="24"/>
+          <w:szCs w:val="24"/>
+        </w:rPr>
+        <w:t>)</w:t>
+      </w:r>
     </w:p>
     <w:p>
       <w:pPr>
@@ -1337,6 +1780,32 @@
         </w:rPr>
         <w:t>Tokenization of the given stemmed corpus (Using cacm_stem.txt)</w:t>
       </w:r>
+      <w:r>
+        <w:rPr>
+          <w:rFonts w:ascii="Times New Roman" w:hAnsi="Times New Roman" w:cs="Times New Roman"/>
+          <w:sz w:val="24"/>
+          <w:szCs w:val="24"/>
+        </w:rPr>
+        <w:t xml:space="preserve"> (</w:t>
+      </w:r>
+      <w:proofErr w:type="spellStart"/>
+      <w:r>
+        <w:rPr>
+          <w:rFonts w:ascii="Times New Roman" w:hAnsi="Times New Roman" w:cs="Times New Roman"/>
+          <w:sz w:val="24"/>
+          <w:szCs w:val="24"/>
+        </w:rPr>
+        <w:t>ViratG</w:t>
+      </w:r>
+      <w:proofErr w:type="spellEnd"/>
+      <w:r>
+        <w:rPr>
+          <w:rFonts w:ascii="Times New Roman" w:hAnsi="Times New Roman" w:cs="Times New Roman"/>
+          <w:sz w:val="24"/>
+          <w:szCs w:val="24"/>
+        </w:rPr>
+        <w:t>)</w:t>
+      </w:r>
     </w:p>
     <w:p>
       <w:pPr>
@@ -1370,6 +1839,32 @@
         </w:rPr>
         <w:t xml:space="preserve"> Inverted List Creation</w:t>
       </w:r>
+      <w:r>
+        <w:rPr>
+          <w:rFonts w:ascii="Times New Roman" w:hAnsi="Times New Roman" w:cs="Times New Roman"/>
+          <w:sz w:val="24"/>
+          <w:szCs w:val="24"/>
+        </w:rPr>
+        <w:t xml:space="preserve"> (</w:t>
+      </w:r>
+      <w:proofErr w:type="spellStart"/>
+      <w:r>
+        <w:rPr>
+          <w:rFonts w:ascii="Times New Roman" w:hAnsi="Times New Roman" w:cs="Times New Roman"/>
+          <w:sz w:val="24"/>
+          <w:szCs w:val="24"/>
+        </w:rPr>
+        <w:t>AkshatS</w:t>
+      </w:r>
+      <w:proofErr w:type="spellEnd"/>
+      <w:r>
+        <w:rPr>
+          <w:rFonts w:ascii="Times New Roman" w:hAnsi="Times New Roman" w:cs="Times New Roman"/>
+          <w:sz w:val="24"/>
+          <w:szCs w:val="24"/>
+        </w:rPr>
+        <w:t>)</w:t>
+      </w:r>
     </w:p>
     <w:p>
       <w:pPr>
@@ -1403,6 +1898,7 @@
         </w:rPr>
         <w:t xml:space="preserve"> Finding top 100 documents by calculation scores for each using </w:t>
       </w:r>
+      <w:proofErr w:type="spellStart"/>
       <w:r>
         <w:rPr>
           <w:rFonts w:ascii="Times New Roman" w:hAnsi="Times New Roman" w:cs="Times New Roman"/>
@@ -1411,6 +1907,7 @@
         </w:rPr>
         <w:t>using</w:t>
       </w:r>
+      <w:proofErr w:type="spellEnd"/>
       <w:r>
         <w:rPr>
           <w:rFonts w:ascii="Times New Roman" w:hAnsi="Times New Roman" w:cs="Times New Roman"/>
@@ -1419,26 +1916,72 @@
         </w:rPr>
         <w:t xml:space="preserve"> all the 5 retrieval models</w:t>
       </w:r>
-    </w:p>
-    <w:p>
-      <w:pPr>
-        <w:pStyle w:val="ListParagraph"/>
-        <w:spacing w:after="0"/>
-        <w:ind w:left="1440"/>
-        <w:jc w:val="both"/>
-        <w:rPr>
-          <w:rFonts w:ascii="Times New Roman" w:hAnsi="Times New Roman" w:cs="Times New Roman"/>
-          <w:sz w:val="24"/>
-          <w:szCs w:val="24"/>
-          <w:u w:val="single"/>
-        </w:rPr>
-      </w:pPr>
-    </w:p>
-    <w:p>
-      <w:pPr>
-        <w:pStyle w:val="ListParagraph"/>
-        <w:spacing w:after="0"/>
-        <w:ind w:left="1440"/>
+      <w:r>
+        <w:rPr>
+          <w:rFonts w:ascii="Times New Roman" w:hAnsi="Times New Roman" w:cs="Times New Roman"/>
+          <w:sz w:val="24"/>
+          <w:szCs w:val="24"/>
+        </w:rPr>
+        <w:t xml:space="preserve"> (</w:t>
+      </w:r>
+      <w:proofErr w:type="spellStart"/>
+      <w:r>
+        <w:rPr>
+          <w:rFonts w:ascii="Times New Roman" w:hAnsi="Times New Roman" w:cs="Times New Roman"/>
+          <w:sz w:val="24"/>
+          <w:szCs w:val="24"/>
+        </w:rPr>
+        <w:t>AkshatS</w:t>
+      </w:r>
+      <w:proofErr w:type="spellEnd"/>
+      <w:r>
+        <w:rPr>
+          <w:rFonts w:ascii="Times New Roman" w:hAnsi="Times New Roman" w:cs="Times New Roman"/>
+          <w:sz w:val="24"/>
+          <w:szCs w:val="24"/>
+        </w:rPr>
+        <w:t xml:space="preserve">, </w:t>
+      </w:r>
+      <w:proofErr w:type="spellStart"/>
+      <w:r>
+        <w:rPr>
+          <w:rFonts w:ascii="Times New Roman" w:hAnsi="Times New Roman" w:cs="Times New Roman"/>
+          <w:sz w:val="24"/>
+          <w:szCs w:val="24"/>
+        </w:rPr>
+        <w:t>ParshvaS</w:t>
+      </w:r>
+      <w:proofErr w:type="spellEnd"/>
+      <w:r>
+        <w:rPr>
+          <w:rFonts w:ascii="Times New Roman" w:hAnsi="Times New Roman" w:cs="Times New Roman"/>
+          <w:sz w:val="24"/>
+          <w:szCs w:val="24"/>
+        </w:rPr>
+        <w:t xml:space="preserve"> &amp; </w:t>
+      </w:r>
+      <w:proofErr w:type="spellStart"/>
+      <w:r>
+        <w:rPr>
+          <w:rFonts w:ascii="Times New Roman" w:hAnsi="Times New Roman" w:cs="Times New Roman"/>
+          <w:sz w:val="24"/>
+          <w:szCs w:val="24"/>
+        </w:rPr>
+        <w:t>ViratG</w:t>
+      </w:r>
+      <w:proofErr w:type="spellEnd"/>
+      <w:r>
+        <w:rPr>
+          <w:rFonts w:ascii="Times New Roman" w:hAnsi="Times New Roman" w:cs="Times New Roman"/>
+          <w:sz w:val="24"/>
+          <w:szCs w:val="24"/>
+        </w:rPr>
+        <w:t>)</w:t>
+      </w:r>
+    </w:p>
+    <w:p>
+      <w:pPr>
+        <w:spacing w:after="0"/>
         <w:jc w:val="both"/>
         <w:rPr>
           <w:rFonts w:ascii="Times New Roman" w:hAnsi="Times New Roman" w:cs="Times New Roman"/>
@@ -1517,6 +2060,50 @@
         </w:rPr>
         <w:t xml:space="preserve">the models 1,3,4,5 (Stopped) </w:t>
       </w:r>
+      <w:r>
+        <w:rPr>
+          <w:rFonts w:ascii="Times New Roman" w:hAnsi="Times New Roman" w:cs="Times New Roman"/>
+          <w:sz w:val="24"/>
+          <w:szCs w:val="24"/>
+        </w:rPr>
+        <w:t>(</w:t>
+      </w:r>
+      <w:proofErr w:type="spellStart"/>
+      <w:r>
+        <w:rPr>
+          <w:rFonts w:ascii="Times New Roman" w:hAnsi="Times New Roman" w:cs="Times New Roman"/>
+          <w:sz w:val="24"/>
+          <w:szCs w:val="24"/>
+        </w:rPr>
+        <w:t>AkshatS</w:t>
+      </w:r>
+      <w:proofErr w:type="spellEnd"/>
+      <w:r>
+        <w:rPr>
+          <w:rFonts w:ascii="Times New Roman" w:hAnsi="Times New Roman" w:cs="Times New Roman"/>
+          <w:sz w:val="24"/>
+          <w:szCs w:val="24"/>
+        </w:rPr>
+        <w:t xml:space="preserve"> &amp; </w:t>
+      </w:r>
+      <w:proofErr w:type="spellStart"/>
+      <w:r>
+        <w:rPr>
+          <w:rFonts w:ascii="Times New Roman" w:hAnsi="Times New Roman" w:cs="Times New Roman"/>
+          <w:sz w:val="24"/>
+          <w:szCs w:val="24"/>
+        </w:rPr>
+        <w:t>ParshvaS</w:t>
+      </w:r>
+      <w:proofErr w:type="spellEnd"/>
+      <w:r>
+        <w:rPr>
+          <w:rFonts w:ascii="Times New Roman" w:hAnsi="Times New Roman" w:cs="Times New Roman"/>
+          <w:sz w:val="24"/>
+          <w:szCs w:val="24"/>
+        </w:rPr>
+        <w:t>)</w:t>
+      </w:r>
     </w:p>
     <w:p>
       <w:pPr>
@@ -1792,6 +2379,7 @@
           <w:szCs w:val="24"/>
         </w:rPr>
       </w:pPr>
+      <w:proofErr w:type="spellStart"/>
       <w:r>
         <w:rPr>
           <w:rFonts w:ascii="Times New Roman" w:hAnsi="Times New Roman" w:cs="Times New Roman"/>
@@ -1800,6 +2388,7 @@
         </w:rPr>
         <w:t>tf-idf</w:t>
       </w:r>
+      <w:proofErr w:type="spellEnd"/>
     </w:p>
     <w:p>
       <w:pPr>
@@ -1816,13 +2405,23 @@
           <w:szCs w:val="24"/>
         </w:rPr>
       </w:pPr>
-      <w:r>
-        <w:rPr>
-          <w:rFonts w:ascii="Times New Roman" w:hAnsi="Times New Roman" w:cs="Times New Roman"/>
-          <w:sz w:val="24"/>
-          <w:szCs w:val="24"/>
-        </w:rPr>
-        <w:t>tf-idf (With Stopping)</w:t>
+      <w:proofErr w:type="spellStart"/>
+      <w:r>
+        <w:rPr>
+          <w:rFonts w:ascii="Times New Roman" w:hAnsi="Times New Roman" w:cs="Times New Roman"/>
+          <w:sz w:val="24"/>
+          <w:szCs w:val="24"/>
+        </w:rPr>
+        <w:t>tf-idf</w:t>
+      </w:r>
+      <w:proofErr w:type="spellEnd"/>
+      <w:r>
+        <w:rPr>
+          <w:rFonts w:ascii="Times New Roman" w:hAnsi="Times New Roman" w:cs="Times New Roman"/>
+          <w:sz w:val="24"/>
+          <w:szCs w:val="24"/>
+        </w:rPr>
+        <w:t xml:space="preserve"> (With Stopping)</w:t>
       </w:r>
     </w:p>
     <w:p>
@@ -1895,6 +2494,50 @@
         </w:rPr>
         <w:t>the results generated by the above-mentioned models.</w:t>
       </w:r>
+      <w:r>
+        <w:rPr>
+          <w:rFonts w:ascii="Times New Roman" w:hAnsi="Times New Roman" w:cs="Times New Roman"/>
+          <w:sz w:val="24"/>
+          <w:szCs w:val="24"/>
+        </w:rPr>
+        <w:t xml:space="preserve"> (</w:t>
+      </w:r>
+      <w:proofErr w:type="spellStart"/>
+      <w:r>
+        <w:rPr>
+          <w:rFonts w:ascii="Times New Roman" w:hAnsi="Times New Roman" w:cs="Times New Roman"/>
+          <w:sz w:val="24"/>
+          <w:szCs w:val="24"/>
+        </w:rPr>
+        <w:t>AkshatS</w:t>
+      </w:r>
+      <w:proofErr w:type="spellEnd"/>
+      <w:r>
+        <w:rPr>
+          <w:rFonts w:ascii="Times New Roman" w:hAnsi="Times New Roman" w:cs="Times New Roman"/>
+          <w:sz w:val="24"/>
+          <w:szCs w:val="24"/>
+        </w:rPr>
+        <w:t xml:space="preserve"> &amp; </w:t>
+      </w:r>
+      <w:proofErr w:type="spellStart"/>
+      <w:r>
+        <w:rPr>
+          <w:rFonts w:ascii="Times New Roman" w:hAnsi="Times New Roman" w:cs="Times New Roman"/>
+          <w:sz w:val="24"/>
+          <w:szCs w:val="24"/>
+        </w:rPr>
+        <w:t>ViratG</w:t>
+      </w:r>
+      <w:proofErr w:type="spellEnd"/>
+      <w:r>
+        <w:rPr>
+          <w:rFonts w:ascii="Times New Roman" w:hAnsi="Times New Roman" w:cs="Times New Roman"/>
+          <w:sz w:val="24"/>
+          <w:szCs w:val="24"/>
+        </w:rPr>
+        <w:t>)</w:t>
+      </w:r>
     </w:p>
     <w:p>
       <w:pPr>
@@ -1940,6 +2583,62 @@
           <w:szCs w:val="24"/>
         </w:rPr>
       </w:pPr>
+      <w:r>
+        <w:rPr>
+          <w:rFonts w:ascii="Times New Roman" w:hAnsi="Times New Roman" w:cs="Times New Roman"/>
+          <w:sz w:val="24"/>
+          <w:szCs w:val="24"/>
+        </w:rPr>
+        <w:t>(</w:t>
+      </w:r>
+      <w:proofErr w:type="spellStart"/>
+      <w:r>
+        <w:rPr>
+          <w:rFonts w:ascii="Times New Roman" w:hAnsi="Times New Roman" w:cs="Times New Roman"/>
+          <w:sz w:val="24"/>
+          <w:szCs w:val="24"/>
+        </w:rPr>
+        <w:t>ParshvaS</w:t>
+      </w:r>
+      <w:proofErr w:type="spellEnd"/>
+      <w:r>
+        <w:rPr>
+          <w:rFonts w:ascii="Times New Roman" w:hAnsi="Times New Roman" w:cs="Times New Roman"/>
+          <w:sz w:val="24"/>
+          <w:szCs w:val="24"/>
+        </w:rPr>
+        <w:t xml:space="preserve"> &amp; </w:t>
+      </w:r>
+      <w:proofErr w:type="spellStart"/>
+      <w:r>
+        <w:rPr>
+          <w:rFonts w:ascii="Times New Roman" w:hAnsi="Times New Roman" w:cs="Times New Roman"/>
+          <w:sz w:val="24"/>
+          <w:szCs w:val="24"/>
+        </w:rPr>
+        <w:t>ViratG</w:t>
+      </w:r>
+      <w:proofErr w:type="spellEnd"/>
+      <w:r>
+        <w:rPr>
+          <w:rFonts w:ascii="Times New Roman" w:hAnsi="Times New Roman" w:cs="Times New Roman"/>
+          <w:sz w:val="24"/>
+          <w:szCs w:val="24"/>
+        </w:rPr>
+        <w:t>)</w:t>
+      </w:r>
+    </w:p>
+    <w:p>
+      <w:pPr>
+        <w:pStyle w:val="ListParagraph"/>
+        <w:spacing w:after="0"/>
+        <w:jc w:val="both"/>
+        <w:rPr>
+          <w:rFonts w:ascii="Times New Roman" w:hAnsi="Times New Roman" w:cs="Times New Roman"/>
+          <w:sz w:val="24"/>
+          <w:szCs w:val="24"/>
+        </w:rPr>
+      </w:pPr>
     </w:p>
     <w:p>
       <w:pPr>
@@ -2082,6 +2781,76 @@
         </w:rPr>
         <w:t>topping</w:t>
       </w:r>
+      <w:r>
+        <w:rPr>
+          <w:rFonts w:ascii="Times New Roman" w:hAnsi="Times New Roman" w:cs="Times New Roman"/>
+          <w:sz w:val="24"/>
+          <w:szCs w:val="24"/>
+        </w:rPr>
+        <w:t xml:space="preserve"> </w:t>
+      </w:r>
+      <w:r>
+        <w:rPr>
+          <w:rFonts w:ascii="Times New Roman" w:hAnsi="Times New Roman" w:cs="Times New Roman"/>
+          <w:sz w:val="24"/>
+          <w:szCs w:val="24"/>
+        </w:rPr>
+        <w:t>(</w:t>
+      </w:r>
+      <w:proofErr w:type="spellStart"/>
+      <w:r>
+        <w:rPr>
+          <w:rFonts w:ascii="Times New Roman" w:hAnsi="Times New Roman" w:cs="Times New Roman"/>
+          <w:sz w:val="24"/>
+          <w:szCs w:val="24"/>
+        </w:rPr>
+        <w:t>AkshatS</w:t>
+      </w:r>
+      <w:proofErr w:type="spellEnd"/>
+      <w:r>
+        <w:rPr>
+          <w:rFonts w:ascii="Times New Roman" w:hAnsi="Times New Roman" w:cs="Times New Roman"/>
+          <w:sz w:val="24"/>
+          <w:szCs w:val="24"/>
+        </w:rPr>
+        <w:t xml:space="preserve">, </w:t>
+      </w:r>
+      <w:proofErr w:type="spellStart"/>
+      <w:r>
+        <w:rPr>
+          <w:rFonts w:ascii="Times New Roman" w:hAnsi="Times New Roman" w:cs="Times New Roman"/>
+          <w:sz w:val="24"/>
+          <w:szCs w:val="24"/>
+        </w:rPr>
+        <w:t>ParshvaS</w:t>
+      </w:r>
+      <w:proofErr w:type="spellEnd"/>
+      <w:r>
+        <w:rPr>
+          <w:rFonts w:ascii="Times New Roman" w:hAnsi="Times New Roman" w:cs="Times New Roman"/>
+          <w:sz w:val="24"/>
+          <w:szCs w:val="24"/>
+        </w:rPr>
+        <w:t xml:space="preserve"> &amp; </w:t>
+      </w:r>
+      <w:proofErr w:type="spellStart"/>
+      <w:r>
+        <w:rPr>
+          <w:rFonts w:ascii="Times New Roman" w:hAnsi="Times New Roman" w:cs="Times New Roman"/>
+          <w:sz w:val="24"/>
+          <w:szCs w:val="24"/>
+        </w:rPr>
+        <w:t>ViratG</w:t>
+      </w:r>
+      <w:proofErr w:type="spellEnd"/>
+      <w:r>
+        <w:rPr>
+          <w:rFonts w:ascii="Times New Roman" w:hAnsi="Times New Roman" w:cs="Times New Roman"/>
+          <w:sz w:val="24"/>
+          <w:szCs w:val="24"/>
+        </w:rPr>
+        <w:t>)</w:t>
+      </w:r>
     </w:p>
     <w:p>
       <w:pPr>
@@ -2115,6 +2884,76 @@
         </w:rPr>
         <w:t xml:space="preserve"> With Stopping</w:t>
       </w:r>
+      <w:r>
+        <w:rPr>
+          <w:rFonts w:ascii="Times New Roman" w:hAnsi="Times New Roman" w:cs="Times New Roman"/>
+          <w:sz w:val="24"/>
+          <w:szCs w:val="24"/>
+        </w:rPr>
+        <w:t xml:space="preserve"> </w:t>
+      </w:r>
+      <w:r>
+        <w:rPr>
+          <w:rFonts w:ascii="Times New Roman" w:hAnsi="Times New Roman" w:cs="Times New Roman"/>
+          <w:sz w:val="24"/>
+          <w:szCs w:val="24"/>
+        </w:rPr>
+        <w:t>(</w:t>
+      </w:r>
+      <w:proofErr w:type="spellStart"/>
+      <w:r>
+        <w:rPr>
+          <w:rFonts w:ascii="Times New Roman" w:hAnsi="Times New Roman" w:cs="Times New Roman"/>
+          <w:sz w:val="24"/>
+          <w:szCs w:val="24"/>
+        </w:rPr>
+        <w:t>AkshatS</w:t>
+      </w:r>
+      <w:proofErr w:type="spellEnd"/>
+      <w:r>
+        <w:rPr>
+          <w:rFonts w:ascii="Times New Roman" w:hAnsi="Times New Roman" w:cs="Times New Roman"/>
+          <w:sz w:val="24"/>
+          <w:szCs w:val="24"/>
+        </w:rPr>
+        <w:t xml:space="preserve">, </w:t>
+      </w:r>
+      <w:proofErr w:type="spellStart"/>
+      <w:r>
+        <w:rPr>
+          <w:rFonts w:ascii="Times New Roman" w:hAnsi="Times New Roman" w:cs="Times New Roman"/>
+          <w:sz w:val="24"/>
+          <w:szCs w:val="24"/>
+        </w:rPr>
+        <w:t>ParshvaS</w:t>
+      </w:r>
+      <w:proofErr w:type="spellEnd"/>
+      <w:r>
+        <w:rPr>
+          <w:rFonts w:ascii="Times New Roman" w:hAnsi="Times New Roman" w:cs="Times New Roman"/>
+          <w:sz w:val="24"/>
+          <w:szCs w:val="24"/>
+        </w:rPr>
+        <w:t xml:space="preserve"> &amp; </w:t>
+      </w:r>
+      <w:proofErr w:type="spellStart"/>
+      <w:r>
+        <w:rPr>
+          <w:rFonts w:ascii="Times New Roman" w:hAnsi="Times New Roman" w:cs="Times New Roman"/>
+          <w:sz w:val="24"/>
+          <w:szCs w:val="24"/>
+        </w:rPr>
+        <w:t>ViratG</w:t>
+      </w:r>
+      <w:proofErr w:type="spellEnd"/>
+      <w:r>
+        <w:rPr>
+          <w:rFonts w:ascii="Times New Roman" w:hAnsi="Times New Roman" w:cs="Times New Roman"/>
+          <w:sz w:val="24"/>
+          <w:szCs w:val="24"/>
+        </w:rPr>
+        <w:t>)</w:t>
+      </w:r>
     </w:p>
     <w:p>
       <w:pPr>
@@ -2279,9 +3118,7 @@
     </w:p>
     <w:p>
       <w:pPr>
-        <w:pStyle w:val="ListParagraph"/>
-        <w:spacing w:after="0"/>
-        <w:ind w:left="360"/>
+        <w:spacing w:after="0"/>
         <w:jc w:val="both"/>
         <w:rPr>
           <w:rFonts w:ascii="Times New Roman" w:hAnsi="Times New Roman" w:cs="Times New Roman"/>
@@ -2390,7 +3227,6 @@
           <w:szCs w:val="24"/>
           <w:u w:val="single"/>
         </w:rPr>
-        <w:lastRenderedPageBreak/>
         <w:t xml:space="preserve">Phase 1 Task 1 Step 4: </w:t>
       </w:r>
     </w:p>
@@ -2548,7 +3384,27 @@
           <w:szCs w:val="24"/>
           <w:lang w:bidi="mr-IN"/>
         </w:rPr>
-        <w:t>((k2+1)q)/((k2+q))*((k1+1)f)/((K+f))*log((r+0.5)(N</w:t>
+        <w:t>((k2+</w:t>
+      </w:r>
+      <w:proofErr w:type="gramStart"/>
+      <w:r>
+        <w:rPr>
+          <w:rFonts w:ascii="Times New Roman" w:hAnsi="Times New Roman" w:cs="Times New Roman"/>
+          <w:sz w:val="24"/>
+          <w:szCs w:val="24"/>
+          <w:lang w:bidi="mr-IN"/>
+        </w:rPr>
+        <w:t>1)q</w:t>
+      </w:r>
+      <w:proofErr w:type="gramEnd"/>
+      <w:r>
+        <w:rPr>
+          <w:rFonts w:ascii="Times New Roman" w:hAnsi="Times New Roman" w:cs="Times New Roman"/>
+          <w:sz w:val="24"/>
+          <w:szCs w:val="24"/>
+          <w:lang w:bidi="mr-IN"/>
+        </w:rPr>
+        <w:t>)/((k2+q))*((k1+1)f)/((K+f))*log((r+0.5)(N</w:t>
       </w:r>
       <w:r>
         <w:rPr>
@@ -3056,8 +3912,9 @@
           <w:lang w:bidi="mr-IN"/>
         </w:rPr>
         <w:tab/>
-        <w:t>score=</w:t>
-      </w:r>
+        <w:t>score</w:t>
+      </w:r>
+      <w:proofErr w:type="gramStart"/>
       <w:r>
         <w:rPr>
           <w:rFonts w:ascii="Times New Roman" w:eastAsia="Times New Roman" w:hAnsi="Times New Roman" w:cs="Times New Roman"/>
@@ -3065,7 +3922,26 @@
           <w:szCs w:val="24"/>
           <w:lang w:bidi="mr-IN"/>
         </w:rPr>
-        <w:t>(1-</w:t>
+        <w:t>=</w:t>
+      </w:r>
+      <w:r>
+        <w:rPr>
+          <w:rFonts w:ascii="Times New Roman" w:eastAsia="Times New Roman" w:hAnsi="Times New Roman" w:cs="Times New Roman"/>
+          <w:sz w:val="24"/>
+          <w:szCs w:val="24"/>
+          <w:lang w:bidi="mr-IN"/>
+        </w:rPr>
+        <w:t>(</w:t>
+      </w:r>
+      <w:proofErr w:type="gramEnd"/>
+      <w:r>
+        <w:rPr>
+          <w:rFonts w:ascii="Times New Roman" w:eastAsia="Times New Roman" w:hAnsi="Times New Roman" w:cs="Times New Roman"/>
+          <w:sz w:val="24"/>
+          <w:szCs w:val="24"/>
+          <w:lang w:bidi="mr-IN"/>
+        </w:rPr>
+        <w:t>1-</w:t>
       </w:r>
       <w:r>
         <w:rPr>
@@ -3092,8 +3968,9 @@
           <w:szCs w:val="24"/>
           <w:lang w:bidi="mr-IN"/>
         </w:rPr>
-        <w:t>)*(tf/D)</w:t>
-      </w:r>
+        <w:t>)*(</w:t>
+      </w:r>
+      <w:proofErr w:type="spellStart"/>
       <w:r>
         <w:rPr>
           <w:rFonts w:ascii="Times New Roman" w:eastAsia="Times New Roman" w:hAnsi="Times New Roman" w:cs="Times New Roman"/>
@@ -3101,6 +3978,25 @@
           <w:szCs w:val="24"/>
           <w:lang w:bidi="mr-IN"/>
         </w:rPr>
+        <w:t>tf</w:t>
+      </w:r>
+      <w:proofErr w:type="spellEnd"/>
+      <w:r>
+        <w:rPr>
+          <w:rFonts w:ascii="Times New Roman" w:eastAsia="Times New Roman" w:hAnsi="Times New Roman" w:cs="Times New Roman"/>
+          <w:sz w:val="24"/>
+          <w:szCs w:val="24"/>
+          <w:lang w:bidi="mr-IN"/>
+        </w:rPr>
+        <w:t>/D)</w:t>
+      </w:r>
+      <w:r>
+        <w:rPr>
+          <w:rFonts w:ascii="Times New Roman" w:eastAsia="Times New Roman" w:hAnsi="Times New Roman" w:cs="Times New Roman"/>
+          <w:sz w:val="24"/>
+          <w:szCs w:val="24"/>
+          <w:lang w:bidi="mr-IN"/>
+        </w:rPr>
         <w:t>+(</w:t>
       </w:r>
       <w:r>
@@ -3119,7 +4015,27 @@
           <w:szCs w:val="24"/>
           <w:lang w:bidi="mr-IN"/>
         </w:rPr>
-        <w:t>*(tf/C))</w:t>
+        <w:t>*(</w:t>
+      </w:r>
+      <w:proofErr w:type="spellStart"/>
+      <w:r>
+        <w:rPr>
+          <w:rFonts w:ascii="Times New Roman" w:eastAsia="Times New Roman" w:hAnsi="Times New Roman" w:cs="Times New Roman"/>
+          <w:sz w:val="24"/>
+          <w:szCs w:val="24"/>
+          <w:lang w:bidi="mr-IN"/>
+        </w:rPr>
+        <w:t>tf</w:t>
+      </w:r>
+      <w:proofErr w:type="spellEnd"/>
+      <w:r>
+        <w:rPr>
+          <w:rFonts w:ascii="Times New Roman" w:eastAsia="Times New Roman" w:hAnsi="Times New Roman" w:cs="Times New Roman"/>
+          <w:sz w:val="24"/>
+          <w:szCs w:val="24"/>
+          <w:lang w:bidi="mr-IN"/>
+        </w:rPr>
+        <w:t>/C))</w:t>
       </w:r>
     </w:p>
     <w:p>
@@ -3209,6 +4125,7 @@
         </w:rPr>
         <w:tab/>
       </w:r>
+      <w:proofErr w:type="spellStart"/>
       <w:r>
         <w:rPr>
           <w:rFonts w:ascii="Times New Roman" w:hAnsi="Times New Roman" w:cs="Times New Roman"/>
@@ -3228,6 +4145,7 @@
         </w:rPr>
         <w:t>’s</w:t>
       </w:r>
+      <w:proofErr w:type="spellEnd"/>
       <w:r>
         <w:rPr>
           <w:rFonts w:ascii="Times New Roman" w:eastAsia="Times New Roman" w:hAnsi="Times New Roman" w:cs="Times New Roman"/>
@@ -3363,6 +4281,7 @@
         </w:rPr>
         <w:tab/>
       </w:r>
+      <w:proofErr w:type="spellStart"/>
       <w:r>
         <w:rPr>
           <w:rFonts w:ascii="Times New Roman" w:eastAsia="Times New Roman" w:hAnsi="Times New Roman" w:cs="Times New Roman"/>
@@ -3381,7 +4300,18 @@
           <w:szCs w:val="24"/>
           <w:lang w:bidi="mr-IN"/>
         </w:rPr>
-        <w:t>f: term frequency</w:t>
+        <w:t>f</w:t>
+      </w:r>
+      <w:proofErr w:type="spellEnd"/>
+      <w:r>
+        <w:rPr>
+          <w:rFonts w:ascii="Times New Roman" w:eastAsia="Times New Roman" w:hAnsi="Times New Roman" w:cs="Times New Roman"/>
+          <w:color w:val="000000" w:themeColor="text1"/>
+          <w:sz w:val="24"/>
+          <w:szCs w:val="24"/>
+          <w:lang w:bidi="mr-IN"/>
+        </w:rPr>
+        <w:t>: term frequency</w:t>
       </w:r>
     </w:p>
     <w:p>
@@ -3419,6 +4349,7 @@
         </w:rPr>
         <w:t xml:space="preserve">Normalization is performed to the scores computed by </w:t>
       </w:r>
+      <w:proofErr w:type="spellStart"/>
       <w:r>
         <w:rPr>
           <w:rFonts w:ascii="Times New Roman" w:hAnsi="Times New Roman" w:cs="Times New Roman"/>
@@ -3427,6 +4358,7 @@
         </w:rPr>
         <w:t>tf-idf</w:t>
       </w:r>
+      <w:proofErr w:type="spellEnd"/>
       <w:r>
         <w:rPr>
           <w:rFonts w:ascii="Times New Roman" w:hAnsi="Times New Roman" w:cs="Times New Roman"/>
@@ -3483,13 +4415,41 @@
           <w:szCs w:val="24"/>
         </w:rPr>
       </w:pPr>
-      <w:r>
-        <w:rPr>
-          <w:rFonts w:ascii="Times New Roman" w:hAnsi="Times New Roman" w:cs="Times New Roman"/>
-          <w:sz w:val="24"/>
-          <w:szCs w:val="24"/>
-        </w:rPr>
-        <w:t>normalized_tf=tf/D</w:t>
+      <w:proofErr w:type="spellStart"/>
+      <w:r>
+        <w:rPr>
+          <w:rFonts w:ascii="Times New Roman" w:hAnsi="Times New Roman" w:cs="Times New Roman"/>
+          <w:sz w:val="24"/>
+          <w:szCs w:val="24"/>
+        </w:rPr>
+        <w:t>normalized_tf</w:t>
+      </w:r>
+      <w:proofErr w:type="spellEnd"/>
+      <w:r>
+        <w:rPr>
+          <w:rFonts w:ascii="Times New Roman" w:hAnsi="Times New Roman" w:cs="Times New Roman"/>
+          <w:sz w:val="24"/>
+          <w:szCs w:val="24"/>
+        </w:rPr>
+        <w:t>=</w:t>
+      </w:r>
+      <w:proofErr w:type="spellStart"/>
+      <w:r>
+        <w:rPr>
+          <w:rFonts w:ascii="Times New Roman" w:hAnsi="Times New Roman" w:cs="Times New Roman"/>
+          <w:sz w:val="24"/>
+          <w:szCs w:val="24"/>
+        </w:rPr>
+        <w:t>tf</w:t>
+      </w:r>
+      <w:proofErr w:type="spellEnd"/>
+      <w:r>
+        <w:rPr>
+          <w:rFonts w:ascii="Times New Roman" w:hAnsi="Times New Roman" w:cs="Times New Roman"/>
+          <w:sz w:val="24"/>
+          <w:szCs w:val="24"/>
+        </w:rPr>
+        <w:t>/D</w:t>
       </w:r>
     </w:p>
     <w:p>
@@ -3507,13 +4467,23 @@
           <w:szCs w:val="24"/>
         </w:rPr>
       </w:pPr>
-      <w:r>
-        <w:rPr>
-          <w:rFonts w:ascii="Times New Roman" w:hAnsi="Times New Roman" w:cs="Times New Roman"/>
-          <w:sz w:val="24"/>
-          <w:szCs w:val="24"/>
-        </w:rPr>
-        <w:t>idf=1+math.log(N/df+1);</w:t>
+      <w:proofErr w:type="spellStart"/>
+      <w:r>
+        <w:rPr>
+          <w:rFonts w:ascii="Times New Roman" w:hAnsi="Times New Roman" w:cs="Times New Roman"/>
+          <w:sz w:val="24"/>
+          <w:szCs w:val="24"/>
+        </w:rPr>
+        <w:t>idf</w:t>
+      </w:r>
+      <w:proofErr w:type="spellEnd"/>
+      <w:r>
+        <w:rPr>
+          <w:rFonts w:ascii="Times New Roman" w:hAnsi="Times New Roman" w:cs="Times New Roman"/>
+          <w:sz w:val="24"/>
+          <w:szCs w:val="24"/>
+        </w:rPr>
+        <w:t>=1+math.log(N/df+1);</w:t>
       </w:r>
     </w:p>
     <w:p>
@@ -3534,8 +4504,36 @@
           <w:sz w:val="24"/>
           <w:szCs w:val="24"/>
         </w:rPr>
-        <w:t>document score=normalized_tf*idf</w:t>
-      </w:r>
+        <w:t>document score=</w:t>
+      </w:r>
+      <w:proofErr w:type="spellStart"/>
+      <w:r>
+        <w:rPr>
+          <w:rFonts w:ascii="Times New Roman" w:hAnsi="Times New Roman" w:cs="Times New Roman"/>
+          <w:sz w:val="24"/>
+          <w:szCs w:val="24"/>
+        </w:rPr>
+        <w:t>normalized_tf</w:t>
+      </w:r>
+      <w:proofErr w:type="spellEnd"/>
+      <w:r>
+        <w:rPr>
+          <w:rFonts w:ascii="Times New Roman" w:hAnsi="Times New Roman" w:cs="Times New Roman"/>
+          <w:sz w:val="24"/>
+          <w:szCs w:val="24"/>
+        </w:rPr>
+        <w:t>*</w:t>
+      </w:r>
+      <w:proofErr w:type="spellStart"/>
+      <w:r>
+        <w:rPr>
+          <w:rFonts w:ascii="Times New Roman" w:hAnsi="Times New Roman" w:cs="Times New Roman"/>
+          <w:sz w:val="24"/>
+          <w:szCs w:val="24"/>
+        </w:rPr>
+        <w:t>idf</w:t>
+      </w:r>
+      <w:proofErr w:type="spellEnd"/>
     </w:p>
     <w:p>
       <w:pPr>
@@ -3554,7 +4552,25 @@
           <w:sz w:val="24"/>
           <w:szCs w:val="24"/>
         </w:rPr>
-        <w:t>where: tf: term</w:t>
+        <w:t xml:space="preserve">where: </w:t>
+      </w:r>
+      <w:proofErr w:type="spellStart"/>
+      <w:r>
+        <w:rPr>
+          <w:rFonts w:ascii="Times New Roman" w:hAnsi="Times New Roman" w:cs="Times New Roman"/>
+          <w:sz w:val="24"/>
+          <w:szCs w:val="24"/>
+        </w:rPr>
+        <w:t>tf</w:t>
+      </w:r>
+      <w:proofErr w:type="spellEnd"/>
+      <w:r>
+        <w:rPr>
+          <w:rFonts w:ascii="Times New Roman" w:hAnsi="Times New Roman" w:cs="Times New Roman"/>
+          <w:sz w:val="24"/>
+          <w:szCs w:val="24"/>
+        </w:rPr>
+        <w:t>: term</w:t>
       </w:r>
       <w:r>
         <w:rPr>
@@ -3570,7 +4586,25 @@
           <w:sz w:val="24"/>
           <w:szCs w:val="24"/>
         </w:rPr>
-        <w:t>frequency, df: document frequency</w:t>
+        <w:t xml:space="preserve">frequency, </w:t>
+      </w:r>
+      <w:proofErr w:type="spellStart"/>
+      <w:r>
+        <w:rPr>
+          <w:rFonts w:ascii="Times New Roman" w:hAnsi="Times New Roman" w:cs="Times New Roman"/>
+          <w:sz w:val="24"/>
+          <w:szCs w:val="24"/>
+        </w:rPr>
+        <w:t>df</w:t>
+      </w:r>
+      <w:proofErr w:type="spellEnd"/>
+      <w:r>
+        <w:rPr>
+          <w:rFonts w:ascii="Times New Roman" w:hAnsi="Times New Roman" w:cs="Times New Roman"/>
+          <w:sz w:val="24"/>
+          <w:szCs w:val="24"/>
+        </w:rPr>
+        <w:t>: document frequency</w:t>
       </w:r>
       <w:r>
         <w:rPr>
@@ -3607,7 +4641,43 @@
           <w:sz w:val="24"/>
           <w:szCs w:val="24"/>
         </w:rPr>
-        <w:t>We add 1 to df to prevent divide by 0 error and add 1 to the log value to prevent the idf value to become 0</w:t>
+        <w:t xml:space="preserve">We add 1 to </w:t>
+      </w:r>
+      <w:proofErr w:type="spellStart"/>
+      <w:r>
+        <w:rPr>
+          <w:rFonts w:ascii="Times New Roman" w:hAnsi="Times New Roman" w:cs="Times New Roman"/>
+          <w:sz w:val="24"/>
+          <w:szCs w:val="24"/>
+        </w:rPr>
+        <w:t>df</w:t>
+      </w:r>
+      <w:proofErr w:type="spellEnd"/>
+      <w:r>
+        <w:rPr>
+          <w:rFonts w:ascii="Times New Roman" w:hAnsi="Times New Roman" w:cs="Times New Roman"/>
+          <w:sz w:val="24"/>
+          <w:szCs w:val="24"/>
+        </w:rPr>
+        <w:t xml:space="preserve"> to prevent divide by 0 error and add 1 to the log value to prevent the </w:t>
+      </w:r>
+      <w:proofErr w:type="spellStart"/>
+      <w:r>
+        <w:rPr>
+          <w:rFonts w:ascii="Times New Roman" w:hAnsi="Times New Roman" w:cs="Times New Roman"/>
+          <w:sz w:val="24"/>
+          <w:szCs w:val="24"/>
+        </w:rPr>
+        <w:t>idf</w:t>
+      </w:r>
+      <w:proofErr w:type="spellEnd"/>
+      <w:r>
+        <w:rPr>
+          <w:rFonts w:ascii="Times New Roman" w:hAnsi="Times New Roman" w:cs="Times New Roman"/>
+          <w:sz w:val="24"/>
+          <w:szCs w:val="24"/>
+        </w:rPr>
+        <w:t xml:space="preserve"> value to become 0</w:t>
       </w:r>
       <w:r>
         <w:rPr>
@@ -3741,7 +4811,6 @@
           <w:szCs w:val="24"/>
           <w:u w:val="single"/>
         </w:rPr>
-        <w:lastRenderedPageBreak/>
         <w:t>Phase 2:</w:t>
       </w:r>
       <w:r>
@@ -3827,7 +4896,25 @@
           <w:sz w:val="24"/>
           <w:szCs w:val="24"/>
         </w:rPr>
-        <w:t xml:space="preserve"> The algorithms for snippet generation include a Luhn’s Approach of calculating significant factor to select top sentences for summary (CMS Page 216). To find whether a word is significant or not, a modified version of frequency-based criterion has been used (CMS Page </w:t>
+        <w:t xml:space="preserve"> The algorithms for snippet generation include a </w:t>
+      </w:r>
+      <w:proofErr w:type="spellStart"/>
+      <w:r>
+        <w:rPr>
+          <w:rFonts w:ascii="Times New Roman" w:hAnsi="Times New Roman" w:cs="Times New Roman"/>
+          <w:sz w:val="24"/>
+          <w:szCs w:val="24"/>
+        </w:rPr>
+        <w:t>Luhn’s</w:t>
+      </w:r>
+      <w:proofErr w:type="spellEnd"/>
+      <w:r>
+        <w:rPr>
+          <w:rFonts w:ascii="Times New Roman" w:hAnsi="Times New Roman" w:cs="Times New Roman"/>
+          <w:sz w:val="24"/>
+          <w:szCs w:val="24"/>
+        </w:rPr>
+        <w:t xml:space="preserve"> Approach of calculating significant factor to select top sentences for summary (CMS Page 216). To find whether a word is significant or not, a modified version of frequency-based criterion has been used (CMS Page </w:t>
       </w:r>
       <w:r>
         <w:rPr>
@@ -3872,8 +4959,18 @@
           <w:sz w:val="24"/>
           <w:szCs w:val="24"/>
         </w:rPr>
-        <w:t>A word is significant iff</w:t>
-      </w:r>
+        <w:t xml:space="preserve">A word is significant </w:t>
+      </w:r>
+      <w:proofErr w:type="spellStart"/>
+      <w:r>
+        <w:rPr>
+          <w:rFonts w:ascii="Times New Roman" w:hAnsi="Times New Roman" w:cs="Times New Roman"/>
+          <w:sz w:val="24"/>
+          <w:szCs w:val="24"/>
+        </w:rPr>
+        <w:t>iff</w:t>
+      </w:r>
+      <w:proofErr w:type="spellEnd"/>
     </w:p>
     <w:p>
       <w:pPr>
@@ -3894,7 +4991,27 @@
           <w:szCs w:val="24"/>
         </w:rPr>
         <w:tab/>
-        <w:t>f(d,w)&gt;=</w:t>
+        <w:t>f(</w:t>
+      </w:r>
+      <w:proofErr w:type="spellStart"/>
+      <w:proofErr w:type="gramStart"/>
+      <w:r>
+        <w:rPr>
+          <w:rFonts w:ascii="Times New Roman" w:hAnsi="Times New Roman" w:cs="Times New Roman"/>
+          <w:sz w:val="24"/>
+          <w:szCs w:val="24"/>
+        </w:rPr>
+        <w:t>d,w</w:t>
+      </w:r>
+      <w:proofErr w:type="spellEnd"/>
+      <w:proofErr w:type="gramEnd"/>
+      <w:r>
+        <w:rPr>
+          <w:rFonts w:ascii="Times New Roman" w:hAnsi="Times New Roman" w:cs="Times New Roman"/>
+          <w:sz w:val="24"/>
+          <w:szCs w:val="24"/>
+        </w:rPr>
+        <w:t>)&gt;=</w:t>
       </w:r>
       <w:r>
         <w:rPr>
@@ -3927,7 +5044,25 @@
           <w:szCs w:val="24"/>
         </w:rPr>
         <w:tab/>
-        <w:t>if sd&lt;25 or</w:t>
+        <w:t xml:space="preserve">if </w:t>
+      </w:r>
+      <w:proofErr w:type="spellStart"/>
+      <w:r>
+        <w:rPr>
+          <w:rFonts w:ascii="Times New Roman" w:hAnsi="Times New Roman" w:cs="Times New Roman"/>
+          <w:sz w:val="24"/>
+          <w:szCs w:val="24"/>
+        </w:rPr>
+        <w:t>sd</w:t>
+      </w:r>
+      <w:proofErr w:type="spellEnd"/>
+      <w:r>
+        <w:rPr>
+          <w:rFonts w:ascii="Times New Roman" w:hAnsi="Times New Roman" w:cs="Times New Roman"/>
+          <w:sz w:val="24"/>
+          <w:szCs w:val="24"/>
+        </w:rPr>
+        <w:t>&lt;25 or</w:t>
       </w:r>
     </w:p>
     <w:p>
@@ -3949,7 +5084,27 @@
           <w:szCs w:val="24"/>
         </w:rPr>
         <w:tab/>
-        <w:t xml:space="preserve">f(d,w)&gt;=4 </w:t>
+        <w:t>f(</w:t>
+      </w:r>
+      <w:proofErr w:type="spellStart"/>
+      <w:proofErr w:type="gramStart"/>
+      <w:r>
+        <w:rPr>
+          <w:rFonts w:ascii="Times New Roman" w:hAnsi="Times New Roman" w:cs="Times New Roman"/>
+          <w:sz w:val="24"/>
+          <w:szCs w:val="24"/>
+        </w:rPr>
+        <w:t>d,w</w:t>
+      </w:r>
+      <w:proofErr w:type="spellEnd"/>
+      <w:proofErr w:type="gramEnd"/>
+      <w:r>
+        <w:rPr>
+          <w:rFonts w:ascii="Times New Roman" w:hAnsi="Times New Roman" w:cs="Times New Roman"/>
+          <w:sz w:val="24"/>
+          <w:szCs w:val="24"/>
+        </w:rPr>
+        <w:t xml:space="preserve">)&gt;=4 </w:t>
       </w:r>
       <w:r>
         <w:rPr>
@@ -3974,7 +5129,25 @@
           <w:szCs w:val="24"/>
         </w:rPr>
         <w:tab/>
-        <w:t>if 25&lt;=sd&lt;=40 or</w:t>
+        <w:t>if 25&lt;=</w:t>
+      </w:r>
+      <w:proofErr w:type="spellStart"/>
+      <w:r>
+        <w:rPr>
+          <w:rFonts w:ascii="Times New Roman" w:hAnsi="Times New Roman" w:cs="Times New Roman"/>
+          <w:sz w:val="24"/>
+          <w:szCs w:val="24"/>
+        </w:rPr>
+        <w:t>sd</w:t>
+      </w:r>
+      <w:proofErr w:type="spellEnd"/>
+      <w:r>
+        <w:rPr>
+          <w:rFonts w:ascii="Times New Roman" w:hAnsi="Times New Roman" w:cs="Times New Roman"/>
+          <w:sz w:val="24"/>
+          <w:szCs w:val="24"/>
+        </w:rPr>
+        <w:t>&lt;=40 or</w:t>
       </w:r>
     </w:p>
     <w:p>
@@ -3996,7 +5169,27 @@
           <w:szCs w:val="24"/>
         </w:rPr>
         <w:tab/>
-        <w:t>f(d,w)&gt;=4+0.1*(sd-40)</w:t>
+        <w:t>f(</w:t>
+      </w:r>
+      <w:proofErr w:type="spellStart"/>
+      <w:proofErr w:type="gramStart"/>
+      <w:r>
+        <w:rPr>
+          <w:rFonts w:ascii="Times New Roman" w:hAnsi="Times New Roman" w:cs="Times New Roman"/>
+          <w:sz w:val="24"/>
+          <w:szCs w:val="24"/>
+        </w:rPr>
+        <w:t>d,w</w:t>
+      </w:r>
+      <w:proofErr w:type="spellEnd"/>
+      <w:proofErr w:type="gramEnd"/>
+      <w:r>
+        <w:rPr>
+          <w:rFonts w:ascii="Times New Roman" w:hAnsi="Times New Roman" w:cs="Times New Roman"/>
+          <w:sz w:val="24"/>
+          <w:szCs w:val="24"/>
+        </w:rPr>
+        <w:t>)&gt;=4+0.1*(sd-40)</w:t>
       </w:r>
       <w:r>
         <w:rPr>
@@ -4047,7 +5240,27 @@
           <w:sz w:val="24"/>
           <w:szCs w:val="24"/>
         </w:rPr>
-        <w:t>f(d,w) is the frequency of word w in document d and w is not a stop-word</w:t>
+        <w:t>f(</w:t>
+      </w:r>
+      <w:proofErr w:type="spellStart"/>
+      <w:proofErr w:type="gramStart"/>
+      <w:r>
+        <w:rPr>
+          <w:rFonts w:ascii="Times New Roman" w:hAnsi="Times New Roman" w:cs="Times New Roman"/>
+          <w:sz w:val="24"/>
+          <w:szCs w:val="24"/>
+        </w:rPr>
+        <w:t>d,w</w:t>
+      </w:r>
+      <w:proofErr w:type="spellEnd"/>
+      <w:proofErr w:type="gramEnd"/>
+      <w:r>
+        <w:rPr>
+          <w:rFonts w:ascii="Times New Roman" w:hAnsi="Times New Roman" w:cs="Times New Roman"/>
+          <w:sz w:val="24"/>
+          <w:szCs w:val="24"/>
+        </w:rPr>
+        <w:t>) is the frequency of word w in document d and w is not a stop-word</w:t>
       </w:r>
     </w:p>
     <w:p>
@@ -4062,13 +5275,23 @@
           <w:szCs w:val="24"/>
         </w:rPr>
       </w:pPr>
-      <w:r>
-        <w:rPr>
-          <w:rFonts w:ascii="Times New Roman" w:hAnsi="Times New Roman" w:cs="Times New Roman"/>
-          <w:sz w:val="24"/>
-          <w:szCs w:val="24"/>
-        </w:rPr>
-        <w:t>sd is the number of sentences in document d</w:t>
+      <w:proofErr w:type="spellStart"/>
+      <w:r>
+        <w:rPr>
+          <w:rFonts w:ascii="Times New Roman" w:hAnsi="Times New Roman" w:cs="Times New Roman"/>
+          <w:sz w:val="24"/>
+          <w:szCs w:val="24"/>
+        </w:rPr>
+        <w:t>sd</w:t>
+      </w:r>
+      <w:proofErr w:type="spellEnd"/>
+      <w:r>
+        <w:rPr>
+          <w:rFonts w:ascii="Times New Roman" w:hAnsi="Times New Roman" w:cs="Times New Roman"/>
+          <w:sz w:val="24"/>
+          <w:szCs w:val="24"/>
+        </w:rPr>
+        <w:t xml:space="preserve"> is the number of sentences in document d</w:t>
       </w:r>
       <w:r>
         <w:rPr>
@@ -4433,6 +5656,39 @@
         <w:jc w:val="both"/>
         <w:rPr>
           <w:rFonts w:ascii="Times New Roman" w:hAnsi="Times New Roman" w:cs="Times New Roman"/>
+          <w:sz w:val="24"/>
+          <w:szCs w:val="24"/>
+        </w:rPr>
+      </w:pPr>
+    </w:p>
+    <w:p>
+      <w:pPr>
+        <w:spacing w:after="0"/>
+        <w:jc w:val="both"/>
+        <w:rPr>
+          <w:rFonts w:ascii="Times New Roman" w:hAnsi="Times New Roman" w:cs="Times New Roman"/>
+          <w:sz w:val="24"/>
+          <w:szCs w:val="24"/>
+        </w:rPr>
+      </w:pPr>
+    </w:p>
+    <w:p>
+      <w:pPr>
+        <w:spacing w:after="0"/>
+        <w:jc w:val="both"/>
+        <w:rPr>
+          <w:rFonts w:ascii="Times New Roman" w:hAnsi="Times New Roman" w:cs="Times New Roman"/>
+          <w:sz w:val="24"/>
+          <w:szCs w:val="24"/>
+        </w:rPr>
+      </w:pPr>
+    </w:p>
+    <w:p>
+      <w:pPr>
+        <w:spacing w:after="0"/>
+        <w:jc w:val="both"/>
+        <w:rPr>
+          <w:rFonts w:ascii="Times New Roman" w:hAnsi="Times New Roman" w:cs="Times New Roman"/>
           <w:b/>
           <w:sz w:val="24"/>
           <w:szCs w:val="24"/>
@@ -4710,22 +5966,9 @@
           <w:szCs w:val="24"/>
           <w:u w:val="single"/>
         </w:rPr>
+        <w:lastRenderedPageBreak/>
         <w:t xml:space="preserve">Extra Credit: </w:t>
       </w:r>
-    </w:p>
-    <w:p>
-      <w:pPr>
-        <w:pStyle w:val="ListParagraph"/>
-        <w:spacing w:after="0"/>
-        <w:ind w:left="360"/>
-        <w:jc w:val="both"/>
-        <w:rPr>
-          <w:rFonts w:ascii="Times New Roman" w:hAnsi="Times New Roman" w:cs="Times New Roman"/>
-          <w:sz w:val="24"/>
-          <w:szCs w:val="24"/>
-          <w:u w:val="single"/>
-        </w:rPr>
-      </w:pPr>
     </w:p>
     <w:p>
       <w:pPr>
@@ -4772,7 +6015,17 @@
           <w:sz w:val="24"/>
           <w:szCs w:val="24"/>
         </w:rPr>
-        <w:t>(document_</w:t>
+        <w:t>(</w:t>
+      </w:r>
+      <w:proofErr w:type="spellStart"/>
+      <w:r>
+        <w:rPr>
+          <w:rFonts w:ascii="Times New Roman" w:hAnsi="Times New Roman" w:cs="Times New Roman"/>
+          <w:color w:val="000000"/>
+          <w:sz w:val="24"/>
+          <w:szCs w:val="24"/>
+        </w:rPr>
+        <w:t>document_</w:t>
       </w:r>
       <w:r>
         <w:rPr>
@@ -4783,14 +6036,35 @@
         </w:rPr>
         <w:t>id</w:t>
       </w:r>
-      <w:r>
-        <w:rPr>
-          <w:rFonts w:ascii="Times New Roman" w:hAnsi="Times New Roman" w:cs="Times New Roman"/>
-          <w:color w:val="000000"/>
-          <w:sz w:val="24"/>
-          <w:szCs w:val="24"/>
-        </w:rPr>
-        <w:t>, position_list) as it’s corresponding value.</w:t>
+      <w:proofErr w:type="spellEnd"/>
+      <w:r>
+        <w:rPr>
+          <w:rFonts w:ascii="Times New Roman" w:hAnsi="Times New Roman" w:cs="Times New Roman"/>
+          <w:color w:val="000000"/>
+          <w:sz w:val="24"/>
+          <w:szCs w:val="24"/>
+        </w:rPr>
+        <w:t xml:space="preserve">, </w:t>
+      </w:r>
+      <w:proofErr w:type="spellStart"/>
+      <w:r>
+        <w:rPr>
+          <w:rFonts w:ascii="Times New Roman" w:hAnsi="Times New Roman" w:cs="Times New Roman"/>
+          <w:color w:val="000000"/>
+          <w:sz w:val="24"/>
+          <w:szCs w:val="24"/>
+        </w:rPr>
+        <w:t>position_list</w:t>
+      </w:r>
+      <w:proofErr w:type="spellEnd"/>
+      <w:r>
+        <w:rPr>
+          <w:rFonts w:ascii="Times New Roman" w:hAnsi="Times New Roman" w:cs="Times New Roman"/>
+          <w:color w:val="000000"/>
+          <w:sz w:val="24"/>
+          <w:szCs w:val="24"/>
+        </w:rPr>
+        <w:t>) as it’s corresponding value.</w:t>
       </w:r>
     </w:p>
     <w:p>
@@ -4811,7 +6085,6 @@
           <w:szCs w:val="24"/>
           <w:u w:val="single"/>
         </w:rPr>
-        <w:lastRenderedPageBreak/>
         <w:t>NOTE:</w:t>
       </w:r>
       <w:r>
@@ -4820,7 +6093,25 @@
           <w:sz w:val="24"/>
           <w:szCs w:val="24"/>
         </w:rPr>
-        <w:t xml:space="preserve"> position_list denotes the list of all positions of that term in </w:t>
+        <w:t xml:space="preserve"> </w:t>
+      </w:r>
+      <w:proofErr w:type="spellStart"/>
+      <w:r>
+        <w:rPr>
+          <w:rFonts w:ascii="Times New Roman" w:hAnsi="Times New Roman" w:cs="Times New Roman"/>
+          <w:sz w:val="24"/>
+          <w:szCs w:val="24"/>
+        </w:rPr>
+        <w:t>position_list</w:t>
+      </w:r>
+      <w:proofErr w:type="spellEnd"/>
+      <w:r>
+        <w:rPr>
+          <w:rFonts w:ascii="Times New Roman" w:hAnsi="Times New Roman" w:cs="Times New Roman"/>
+          <w:sz w:val="24"/>
+          <w:szCs w:val="24"/>
+        </w:rPr>
+        <w:t xml:space="preserve"> denotes the list of all positions of that term in </w:t>
       </w:r>
       <w:r>
         <w:rPr>
@@ -4846,13 +6137,23 @@
         </w:rPr>
         <w:t xml:space="preserve"> </w:t>
       </w:r>
-      <w:r>
-        <w:rPr>
-          <w:rFonts w:ascii="Times New Roman" w:hAnsi="Times New Roman" w:cs="Times New Roman"/>
-          <w:sz w:val="24"/>
-          <w:szCs w:val="24"/>
-        </w:rPr>
-        <w:t>document_id.</w:t>
+      <w:proofErr w:type="spellStart"/>
+      <w:r>
+        <w:rPr>
+          <w:rFonts w:ascii="Times New Roman" w:hAnsi="Times New Roman" w:cs="Times New Roman"/>
+          <w:sz w:val="24"/>
+          <w:szCs w:val="24"/>
+        </w:rPr>
+        <w:t>document_id</w:t>
+      </w:r>
+      <w:proofErr w:type="spellEnd"/>
+      <w:r>
+        <w:rPr>
+          <w:rFonts w:ascii="Times New Roman" w:hAnsi="Times New Roman" w:cs="Times New Roman"/>
+          <w:sz w:val="24"/>
+          <w:szCs w:val="24"/>
+        </w:rPr>
+        <w:t>.</w:t>
       </w:r>
     </w:p>
     <w:p>
@@ -4976,7 +6277,17 @@
           <w:sz w:val="24"/>
           <w:szCs w:val="24"/>
         </w:rPr>
-        <w:t>, it will be a tuple (doc</w:t>
+        <w:t>, it will be a tuple (</w:t>
+      </w:r>
+      <w:proofErr w:type="spellStart"/>
+      <w:r>
+        <w:rPr>
+          <w:rFonts w:ascii="Times New Roman" w:eastAsia="Times New Roman" w:hAnsi="Times New Roman" w:cs="Times New Roman"/>
+          <w:color w:val="000000"/>
+          <w:sz w:val="24"/>
+          <w:szCs w:val="24"/>
+        </w:rPr>
+        <w:t>doc</w:t>
       </w:r>
       <w:r>
         <w:rPr>
@@ -4994,7 +6305,27 @@
           <w:sz w:val="24"/>
           <w:szCs w:val="24"/>
         </w:rPr>
-        <w:t>_name, position_</w:t>
+        <w:t>_name</w:t>
+      </w:r>
+      <w:proofErr w:type="spellEnd"/>
+      <w:r>
+        <w:rPr>
+          <w:rFonts w:ascii="Times New Roman" w:eastAsia="Times New Roman" w:hAnsi="Times New Roman" w:cs="Times New Roman"/>
+          <w:color w:val="000000"/>
+          <w:sz w:val="24"/>
+          <w:szCs w:val="24"/>
+        </w:rPr>
+        <w:t xml:space="preserve">, </w:t>
+      </w:r>
+      <w:proofErr w:type="spellStart"/>
+      <w:r>
+        <w:rPr>
+          <w:rFonts w:ascii="Times New Roman" w:eastAsia="Times New Roman" w:hAnsi="Times New Roman" w:cs="Times New Roman"/>
+          <w:color w:val="000000"/>
+          <w:sz w:val="24"/>
+          <w:szCs w:val="24"/>
+        </w:rPr>
+        <w:t>position_</w:t>
       </w:r>
       <w:r>
         <w:rPr>
@@ -5005,6 +6336,7 @@
         </w:rPr>
         <w:t>list</w:t>
       </w:r>
+      <w:proofErr w:type="spellEnd"/>
       <w:r>
         <w:rPr>
           <w:rFonts w:ascii="Times New Roman" w:eastAsia="Times New Roman" w:hAnsi="Times New Roman" w:cs="Times New Roman"/>
@@ -5144,7 +6476,27 @@
           <w:sz w:val="24"/>
           <w:szCs w:val="24"/>
         </w:rPr>
-        <w:t xml:space="preserve">For the position_list of </w:t>
+        <w:t xml:space="preserve">For the </w:t>
+      </w:r>
+      <w:proofErr w:type="spellStart"/>
+      <w:r>
+        <w:rPr>
+          <w:rFonts w:ascii="Times New Roman" w:eastAsia="Times New Roman" w:hAnsi="Times New Roman" w:cs="Times New Roman"/>
+          <w:color w:val="000000"/>
+          <w:sz w:val="24"/>
+          <w:szCs w:val="24"/>
+        </w:rPr>
+        <w:t>position_list</w:t>
+      </w:r>
+      <w:proofErr w:type="spellEnd"/>
+      <w:r>
+        <w:rPr>
+          <w:rFonts w:ascii="Times New Roman" w:eastAsia="Times New Roman" w:hAnsi="Times New Roman" w:cs="Times New Roman"/>
+          <w:color w:val="000000"/>
+          <w:sz w:val="24"/>
+          <w:szCs w:val="24"/>
+        </w:rPr>
+        <w:t xml:space="preserve"> of </w:t>
       </w:r>
       <w:r>
         <w:rPr>
@@ -5189,7 +6541,27 @@
           <w:sz w:val="24"/>
           <w:szCs w:val="24"/>
         </w:rPr>
-        <w:t xml:space="preserve"> each element of position_list of </w:t>
+        <w:t xml:space="preserve"> each element of </w:t>
+      </w:r>
+      <w:proofErr w:type="spellStart"/>
+      <w:r>
+        <w:rPr>
+          <w:rFonts w:ascii="Times New Roman" w:eastAsia="Times New Roman" w:hAnsi="Times New Roman" w:cs="Times New Roman"/>
+          <w:color w:val="000000"/>
+          <w:sz w:val="24"/>
+          <w:szCs w:val="24"/>
+        </w:rPr>
+        <w:t>position_list</w:t>
+      </w:r>
+      <w:proofErr w:type="spellEnd"/>
+      <w:r>
+        <w:rPr>
+          <w:rFonts w:ascii="Times New Roman" w:eastAsia="Times New Roman" w:hAnsi="Times New Roman" w:cs="Times New Roman"/>
+          <w:color w:val="000000"/>
+          <w:sz w:val="24"/>
+          <w:szCs w:val="24"/>
+        </w:rPr>
+        <w:t xml:space="preserve"> of </w:t>
       </w:r>
       <w:r>
         <w:rPr>
@@ -5509,14 +6881,45 @@
           <w:szCs w:val="24"/>
         </w:rPr>
       </w:pPr>
-      <w:r>
-        <w:rPr>
-          <w:rFonts w:ascii="Times New Roman" w:eastAsia="Times New Roman" w:hAnsi="Times New Roman" w:cs="Times New Roman"/>
-          <w:color w:val="000000"/>
-          <w:sz w:val="24"/>
-          <w:szCs w:val="24"/>
-        </w:rPr>
-        <w:t>portabl oper system (Stemmed Version)</w:t>
+      <w:proofErr w:type="spellStart"/>
+      <w:r>
+        <w:rPr>
+          <w:rFonts w:ascii="Times New Roman" w:eastAsia="Times New Roman" w:hAnsi="Times New Roman" w:cs="Times New Roman"/>
+          <w:color w:val="000000"/>
+          <w:sz w:val="24"/>
+          <w:szCs w:val="24"/>
+        </w:rPr>
+        <w:t>portabl</w:t>
+      </w:r>
+      <w:proofErr w:type="spellEnd"/>
+      <w:r>
+        <w:rPr>
+          <w:rFonts w:ascii="Times New Roman" w:eastAsia="Times New Roman" w:hAnsi="Times New Roman" w:cs="Times New Roman"/>
+          <w:color w:val="000000"/>
+          <w:sz w:val="24"/>
+          <w:szCs w:val="24"/>
+        </w:rPr>
+        <w:t xml:space="preserve"> </w:t>
+      </w:r>
+      <w:proofErr w:type="spellStart"/>
+      <w:r>
+        <w:rPr>
+          <w:rFonts w:ascii="Times New Roman" w:eastAsia="Times New Roman" w:hAnsi="Times New Roman" w:cs="Times New Roman"/>
+          <w:color w:val="000000"/>
+          <w:sz w:val="24"/>
+          <w:szCs w:val="24"/>
+        </w:rPr>
+        <w:t>oper</w:t>
+      </w:r>
+      <w:proofErr w:type="spellEnd"/>
+      <w:r>
+        <w:rPr>
+          <w:rFonts w:ascii="Times New Roman" w:eastAsia="Times New Roman" w:hAnsi="Times New Roman" w:cs="Times New Roman"/>
+          <w:color w:val="000000"/>
+          <w:sz w:val="24"/>
+          <w:szCs w:val="24"/>
+        </w:rPr>
+        <w:t xml:space="preserve"> system (Stemmed Version)</w:t>
       </w:r>
     </w:p>
     <w:p>
@@ -5614,14 +7017,45 @@
           <w:szCs w:val="24"/>
         </w:rPr>
       </w:pPr>
-      <w:r>
-        <w:rPr>
-          <w:rFonts w:ascii="Times New Roman" w:eastAsia="Times New Roman" w:hAnsi="Times New Roman" w:cs="Times New Roman"/>
-          <w:color w:val="000000"/>
-          <w:sz w:val="24"/>
-          <w:szCs w:val="24"/>
-        </w:rPr>
-        <w:t>appli stochast process (Stemmed Version)</w:t>
+      <w:proofErr w:type="spellStart"/>
+      <w:r>
+        <w:rPr>
+          <w:rFonts w:ascii="Times New Roman" w:eastAsia="Times New Roman" w:hAnsi="Times New Roman" w:cs="Times New Roman"/>
+          <w:color w:val="000000"/>
+          <w:sz w:val="24"/>
+          <w:szCs w:val="24"/>
+        </w:rPr>
+        <w:t>appli</w:t>
+      </w:r>
+      <w:proofErr w:type="spellEnd"/>
+      <w:r>
+        <w:rPr>
+          <w:rFonts w:ascii="Times New Roman" w:eastAsia="Times New Roman" w:hAnsi="Times New Roman" w:cs="Times New Roman"/>
+          <w:color w:val="000000"/>
+          <w:sz w:val="24"/>
+          <w:szCs w:val="24"/>
+        </w:rPr>
+        <w:t xml:space="preserve"> </w:t>
+      </w:r>
+      <w:proofErr w:type="spellStart"/>
+      <w:r>
+        <w:rPr>
+          <w:rFonts w:ascii="Times New Roman" w:eastAsia="Times New Roman" w:hAnsi="Times New Roman" w:cs="Times New Roman"/>
+          <w:color w:val="000000"/>
+          <w:sz w:val="24"/>
+          <w:szCs w:val="24"/>
+        </w:rPr>
+        <w:t>stochast</w:t>
+      </w:r>
+      <w:proofErr w:type="spellEnd"/>
+      <w:r>
+        <w:rPr>
+          <w:rFonts w:ascii="Times New Roman" w:eastAsia="Times New Roman" w:hAnsi="Times New Roman" w:cs="Times New Roman"/>
+          <w:color w:val="000000"/>
+          <w:sz w:val="24"/>
+          <w:szCs w:val="24"/>
+        </w:rPr>
+        <w:t xml:space="preserve"> process (Stemmed Version)</w:t>
       </w:r>
     </w:p>
     <w:p>
@@ -5677,7 +7111,87 @@
           <w:sz w:val="24"/>
           <w:szCs w:val="24"/>
         </w:rPr>
-        <w:t>In the first query, the query terms ‘portable’, ‘operating’ and ‘systems’ are stemmed to ‘potabl’, ‘oper’ and ‘system’ respectively. In the second query, only the term ‘algorithms’ is stemmed to ‘algorithm’. The term ‘Parallel’ is not stemmed. In the third query, the query terms ‘Applied’, ‘stochastic’ and ‘processes’ are stemmed to ‘appli’, ‘stochast’ and ‘process’ respectively.</w:t>
+        <w:t>In the first query, the query terms ‘portable’, ‘operating’ and ‘systems’ are stemmed to ‘</w:t>
+      </w:r>
+      <w:proofErr w:type="spellStart"/>
+      <w:r>
+        <w:rPr>
+          <w:rFonts w:ascii="Times New Roman" w:eastAsia="Times New Roman" w:hAnsi="Times New Roman" w:cs="Times New Roman"/>
+          <w:color w:val="000000"/>
+          <w:sz w:val="24"/>
+          <w:szCs w:val="24"/>
+        </w:rPr>
+        <w:t>potabl</w:t>
+      </w:r>
+      <w:proofErr w:type="spellEnd"/>
+      <w:r>
+        <w:rPr>
+          <w:rFonts w:ascii="Times New Roman" w:eastAsia="Times New Roman" w:hAnsi="Times New Roman" w:cs="Times New Roman"/>
+          <w:color w:val="000000"/>
+          <w:sz w:val="24"/>
+          <w:szCs w:val="24"/>
+        </w:rPr>
+        <w:t>’, ‘</w:t>
+      </w:r>
+      <w:proofErr w:type="spellStart"/>
+      <w:r>
+        <w:rPr>
+          <w:rFonts w:ascii="Times New Roman" w:eastAsia="Times New Roman" w:hAnsi="Times New Roman" w:cs="Times New Roman"/>
+          <w:color w:val="000000"/>
+          <w:sz w:val="24"/>
+          <w:szCs w:val="24"/>
+        </w:rPr>
+        <w:t>oper</w:t>
+      </w:r>
+      <w:proofErr w:type="spellEnd"/>
+      <w:r>
+        <w:rPr>
+          <w:rFonts w:ascii="Times New Roman" w:eastAsia="Times New Roman" w:hAnsi="Times New Roman" w:cs="Times New Roman"/>
+          <w:color w:val="000000"/>
+          <w:sz w:val="24"/>
+          <w:szCs w:val="24"/>
+        </w:rPr>
+        <w:t>’ and ‘system’ respectively. In the second query, only the term ‘algorithms’ is stemmed to ‘algorithm’. The term ‘Parallel’ is not stemmed. In the third query, the query terms ‘Applied’, ‘stochastic’ and ‘processes’ are stemmed to ‘</w:t>
+      </w:r>
+      <w:proofErr w:type="spellStart"/>
+      <w:r>
+        <w:rPr>
+          <w:rFonts w:ascii="Times New Roman" w:eastAsia="Times New Roman" w:hAnsi="Times New Roman" w:cs="Times New Roman"/>
+          <w:color w:val="000000"/>
+          <w:sz w:val="24"/>
+          <w:szCs w:val="24"/>
+        </w:rPr>
+        <w:t>appli</w:t>
+      </w:r>
+      <w:proofErr w:type="spellEnd"/>
+      <w:r>
+        <w:rPr>
+          <w:rFonts w:ascii="Times New Roman" w:eastAsia="Times New Roman" w:hAnsi="Times New Roman" w:cs="Times New Roman"/>
+          <w:color w:val="000000"/>
+          <w:sz w:val="24"/>
+          <w:szCs w:val="24"/>
+        </w:rPr>
+        <w:t>’, ‘</w:t>
+      </w:r>
+      <w:proofErr w:type="spellStart"/>
+      <w:r>
+        <w:rPr>
+          <w:rFonts w:ascii="Times New Roman" w:eastAsia="Times New Roman" w:hAnsi="Times New Roman" w:cs="Times New Roman"/>
+          <w:color w:val="000000"/>
+          <w:sz w:val="24"/>
+          <w:szCs w:val="24"/>
+        </w:rPr>
+        <w:t>stochast</w:t>
+      </w:r>
+      <w:proofErr w:type="spellEnd"/>
+      <w:r>
+        <w:rPr>
+          <w:rFonts w:ascii="Times New Roman" w:eastAsia="Times New Roman" w:hAnsi="Times New Roman" w:cs="Times New Roman"/>
+          <w:color w:val="000000"/>
+          <w:sz w:val="24"/>
+          <w:szCs w:val="24"/>
+        </w:rPr>
+        <w:t>’ and ‘process’ respectively.</w:t>
       </w:r>
     </w:p>
     <w:p>
@@ -5707,7 +7221,125 @@
           <w:sz w:val="24"/>
           <w:szCs w:val="24"/>
         </w:rPr>
-        <w:t>In case of stemming, all the words that belong to the same stem class get stemmed to that one stem root. Eg., in the first query, the words ‘operation’, ‘operable’, ‘operating’,’operand’,etc. all get stemmed to single stem ‘oper’. Similarly, in the third query, the words ‘application’,’applied’,’applying’,’applicable’,etc get stemmed to single stem ‘appli’</w:t>
+        <w:t xml:space="preserve">In case of stemming, all the words that belong to the same stem class get stemmed to that one stem root. </w:t>
+      </w:r>
+      <w:proofErr w:type="spellStart"/>
+      <w:r>
+        <w:rPr>
+          <w:rFonts w:ascii="Times New Roman" w:hAnsi="Times New Roman" w:cs="Times New Roman"/>
+          <w:sz w:val="24"/>
+          <w:szCs w:val="24"/>
+        </w:rPr>
+        <w:t>Eg</w:t>
+      </w:r>
+      <w:proofErr w:type="spellEnd"/>
+      <w:r>
+        <w:rPr>
+          <w:rFonts w:ascii="Times New Roman" w:hAnsi="Times New Roman" w:cs="Times New Roman"/>
+          <w:sz w:val="24"/>
+          <w:szCs w:val="24"/>
+        </w:rPr>
+        <w:t>., in the first query, the words ‘operation’, ‘operable’, ‘operating’,’operand</w:t>
+      </w:r>
+      <w:proofErr w:type="gramStart"/>
+      <w:r>
+        <w:rPr>
+          <w:rFonts w:ascii="Times New Roman" w:hAnsi="Times New Roman" w:cs="Times New Roman"/>
+          <w:sz w:val="24"/>
+          <w:szCs w:val="24"/>
+        </w:rPr>
+        <w:t>’,</w:t>
+      </w:r>
+      <w:proofErr w:type="spellStart"/>
+      <w:r>
+        <w:rPr>
+          <w:rFonts w:ascii="Times New Roman" w:hAnsi="Times New Roman" w:cs="Times New Roman"/>
+          <w:sz w:val="24"/>
+          <w:szCs w:val="24"/>
+        </w:rPr>
+        <w:t>etc</w:t>
+      </w:r>
+      <w:proofErr w:type="spellEnd"/>
+      <w:r>
+        <w:rPr>
+          <w:rFonts w:ascii="Times New Roman" w:hAnsi="Times New Roman" w:cs="Times New Roman"/>
+          <w:sz w:val="24"/>
+          <w:szCs w:val="24"/>
+        </w:rPr>
+        <w:t>.</w:t>
+      </w:r>
+      <w:proofErr w:type="gramEnd"/>
+      <w:r>
+        <w:rPr>
+          <w:rFonts w:ascii="Times New Roman" w:hAnsi="Times New Roman" w:cs="Times New Roman"/>
+          <w:sz w:val="24"/>
+          <w:szCs w:val="24"/>
+        </w:rPr>
+        <w:t xml:space="preserve"> all get stemmed to single stem ‘</w:t>
+      </w:r>
+      <w:proofErr w:type="spellStart"/>
+      <w:r>
+        <w:rPr>
+          <w:rFonts w:ascii="Times New Roman" w:hAnsi="Times New Roman" w:cs="Times New Roman"/>
+          <w:sz w:val="24"/>
+          <w:szCs w:val="24"/>
+        </w:rPr>
+        <w:t>oper</w:t>
+      </w:r>
+      <w:proofErr w:type="spellEnd"/>
+      <w:r>
+        <w:rPr>
+          <w:rFonts w:ascii="Times New Roman" w:hAnsi="Times New Roman" w:cs="Times New Roman"/>
+          <w:sz w:val="24"/>
+          <w:szCs w:val="24"/>
+        </w:rPr>
+        <w:t>’. Similarly, in the third query, the words ‘application’,’applied’,’applying’,’applicable</w:t>
+      </w:r>
+      <w:proofErr w:type="gramStart"/>
+      <w:r>
+        <w:rPr>
+          <w:rFonts w:ascii="Times New Roman" w:hAnsi="Times New Roman" w:cs="Times New Roman"/>
+          <w:sz w:val="24"/>
+          <w:szCs w:val="24"/>
+        </w:rPr>
+        <w:t>’,</w:t>
+      </w:r>
+      <w:proofErr w:type="spellStart"/>
+      <w:r>
+        <w:rPr>
+          <w:rFonts w:ascii="Times New Roman" w:hAnsi="Times New Roman" w:cs="Times New Roman"/>
+          <w:sz w:val="24"/>
+          <w:szCs w:val="24"/>
+        </w:rPr>
+        <w:t>etc</w:t>
+      </w:r>
+      <w:proofErr w:type="spellEnd"/>
+      <w:proofErr w:type="gramEnd"/>
+      <w:r>
+        <w:rPr>
+          <w:rFonts w:ascii="Times New Roman" w:hAnsi="Times New Roman" w:cs="Times New Roman"/>
+          <w:sz w:val="24"/>
+          <w:szCs w:val="24"/>
+        </w:rPr>
+        <w:t xml:space="preserve"> get stemmed to single stem ‘</w:t>
+      </w:r>
+      <w:proofErr w:type="spellStart"/>
+      <w:r>
+        <w:rPr>
+          <w:rFonts w:ascii="Times New Roman" w:hAnsi="Times New Roman" w:cs="Times New Roman"/>
+          <w:sz w:val="24"/>
+          <w:szCs w:val="24"/>
+        </w:rPr>
+        <w:t>appli</w:t>
+      </w:r>
+      <w:proofErr w:type="spellEnd"/>
+      <w:r>
+        <w:rPr>
+          <w:rFonts w:ascii="Times New Roman" w:hAnsi="Times New Roman" w:cs="Times New Roman"/>
+          <w:sz w:val="24"/>
+          <w:szCs w:val="24"/>
+        </w:rPr>
+        <w:t>’</w:t>
       </w:r>
       <w:r>
         <w:rPr>
@@ -5743,6 +7375,7 @@
           <w:sz w:val="24"/>
           <w:szCs w:val="24"/>
         </w:rPr>
+        <w:lastRenderedPageBreak/>
         <w:t xml:space="preserve">If we consider the first query, only six documents match when we compare the top </w:t>
       </w:r>
       <w:r>
@@ -5803,7 +7436,25 @@
           <w:sz w:val="24"/>
           <w:szCs w:val="24"/>
         </w:rPr>
-        <w:t xml:space="preserve">If we do the same analysis for the second query between the same two versions of the aforementioned model, </w:t>
+        <w:t xml:space="preserve">If we do the same analysis for the second query between the same two versions of the </w:t>
+      </w:r>
+      <w:proofErr w:type="gramStart"/>
+      <w:r>
+        <w:rPr>
+          <w:rFonts w:ascii="Times New Roman" w:hAnsi="Times New Roman" w:cs="Times New Roman"/>
+          <w:sz w:val="24"/>
+          <w:szCs w:val="24"/>
+        </w:rPr>
+        <w:t>aforementioned model</w:t>
+      </w:r>
+      <w:proofErr w:type="gramEnd"/>
+      <w:r>
+        <w:rPr>
+          <w:rFonts w:ascii="Times New Roman" w:hAnsi="Times New Roman" w:cs="Times New Roman"/>
+          <w:sz w:val="24"/>
+          <w:szCs w:val="24"/>
+        </w:rPr>
+        <w:t xml:space="preserve">, </w:t>
       </w:r>
       <w:r>
         <w:rPr>
@@ -5863,7 +7514,25 @@
           <w:sz w:val="24"/>
           <w:szCs w:val="24"/>
         </w:rPr>
-        <w:t>If we do the same analysis for the second query between the same two versions of the aforementioned model, 7 documents match, namely,’CACM-1696’, ‘CACM-0268’, ‘CACM-1410’, ‘CACM-2882’, ‘CACM-1540’, ‘CACM-1194’ and ‘CACM-3120’. Reason for lesser matches is that stemming would have had a high impact on the query terms.</w:t>
+        <w:t xml:space="preserve">If we do the same analysis for the second query between the same two versions of the </w:t>
+      </w:r>
+      <w:proofErr w:type="gramStart"/>
+      <w:r>
+        <w:rPr>
+          <w:rFonts w:ascii="Times New Roman" w:hAnsi="Times New Roman" w:cs="Times New Roman"/>
+          <w:sz w:val="24"/>
+          <w:szCs w:val="24"/>
+        </w:rPr>
+        <w:t>aforementioned model</w:t>
+      </w:r>
+      <w:proofErr w:type="gramEnd"/>
+      <w:r>
+        <w:rPr>
+          <w:rFonts w:ascii="Times New Roman" w:hAnsi="Times New Roman" w:cs="Times New Roman"/>
+          <w:sz w:val="24"/>
+          <w:szCs w:val="24"/>
+        </w:rPr>
+        <w:t>, 7 documents match, namely,’CACM-1696’, ‘CACM-0268’, ‘CACM-1410’, ‘CACM-2882’, ‘CACM-1540’, ‘CACM-1194’ and ‘CACM-3120’. Reason for lesser matches is that stemming would have had a high impact on the query terms.</w:t>
       </w:r>
     </w:p>
     <w:p>
@@ -5925,16 +7594,38 @@
           <w:sz w:val="24"/>
           <w:szCs w:val="24"/>
         </w:rPr>
-        <w:t>query-by-query analysis is placed in “Query-By-Query-Analysis.txt” which contains the analysis for top 5 documents obtained by the three baseline runs- Lucene</w:t>
-      </w:r>
-      <w:r>
-        <w:rPr>
-          <w:rFonts w:ascii="Times New Roman" w:eastAsia="Times New Roman" w:hAnsi="Times New Roman" w:cs="Times New Roman"/>
-          <w:color w:val="000000"/>
-          <w:sz w:val="24"/>
-          <w:szCs w:val="24"/>
-        </w:rPr>
-        <w:t>;s retrieval</w:t>
+        <w:t xml:space="preserve">query-by-query analysis is placed in “Query-By-Query-Analysis.txt” which contains the analysis for top 5 documents obtained by the three baseline runs- </w:t>
+      </w:r>
+      <w:proofErr w:type="spellStart"/>
+      <w:proofErr w:type="gramStart"/>
+      <w:r>
+        <w:rPr>
+          <w:rFonts w:ascii="Times New Roman" w:eastAsia="Times New Roman" w:hAnsi="Times New Roman" w:cs="Times New Roman"/>
+          <w:color w:val="000000"/>
+          <w:sz w:val="24"/>
+          <w:szCs w:val="24"/>
+        </w:rPr>
+        <w:t>Lucene</w:t>
+      </w:r>
+      <w:r>
+        <w:rPr>
+          <w:rFonts w:ascii="Times New Roman" w:eastAsia="Times New Roman" w:hAnsi="Times New Roman" w:cs="Times New Roman"/>
+          <w:color w:val="000000"/>
+          <w:sz w:val="24"/>
+          <w:szCs w:val="24"/>
+        </w:rPr>
+        <w:t>;s</w:t>
+      </w:r>
+      <w:proofErr w:type="spellEnd"/>
+      <w:proofErr w:type="gramEnd"/>
+      <w:r>
+        <w:rPr>
+          <w:rFonts w:ascii="Times New Roman" w:eastAsia="Times New Roman" w:hAnsi="Times New Roman" w:cs="Times New Roman"/>
+          <w:color w:val="000000"/>
+          <w:sz w:val="24"/>
+          <w:szCs w:val="24"/>
+        </w:rPr>
+        <w:t xml:space="preserve"> retrieval</w:t>
       </w:r>
       <w:r>
         <w:rPr>
@@ -5961,7 +7652,27 @@
           <w:sz w:val="24"/>
           <w:szCs w:val="24"/>
         </w:rPr>
-        <w:t xml:space="preserve">model and tf-idf </w:t>
+        <w:t xml:space="preserve">model and </w:t>
+      </w:r>
+      <w:proofErr w:type="spellStart"/>
+      <w:r>
+        <w:rPr>
+          <w:rFonts w:ascii="Times New Roman" w:eastAsia="Times New Roman" w:hAnsi="Times New Roman" w:cs="Times New Roman"/>
+          <w:color w:val="000000"/>
+          <w:sz w:val="24"/>
+          <w:szCs w:val="24"/>
+        </w:rPr>
+        <w:t>tf-idf</w:t>
+      </w:r>
+      <w:proofErr w:type="spellEnd"/>
+      <w:r>
+        <w:rPr>
+          <w:rFonts w:ascii="Times New Roman" w:eastAsia="Times New Roman" w:hAnsi="Times New Roman" w:cs="Times New Roman"/>
+          <w:color w:val="000000"/>
+          <w:sz w:val="24"/>
+          <w:szCs w:val="24"/>
+        </w:rPr>
+        <w:t xml:space="preserve"> </w:t>
       </w:r>
       <w:r>
         <w:rPr>
@@ -5979,16 +7690,36 @@
           <w:sz w:val="24"/>
           <w:szCs w:val="24"/>
         </w:rPr>
-        <w:t xml:space="preserve">model. We talk about the drops in scores between the ranks, common documents obtained by the three aforementioned </w:t>
-      </w:r>
-      <w:r>
-        <w:rPr>
-          <w:rFonts w:ascii="Times New Roman" w:eastAsia="Times New Roman" w:hAnsi="Times New Roman" w:cs="Times New Roman"/>
-          <w:color w:val="000000"/>
-          <w:sz w:val="24"/>
-          <w:szCs w:val="24"/>
-        </w:rPr>
-        <w:t xml:space="preserve">retrieval </w:t>
+        <w:t xml:space="preserve">model. We talk about the drops in scores between the ranks, common documents obtained by the three </w:t>
+      </w:r>
+      <w:proofErr w:type="gramStart"/>
+      <w:r>
+        <w:rPr>
+          <w:rFonts w:ascii="Times New Roman" w:eastAsia="Times New Roman" w:hAnsi="Times New Roman" w:cs="Times New Roman"/>
+          <w:color w:val="000000"/>
+          <w:sz w:val="24"/>
+          <w:szCs w:val="24"/>
+        </w:rPr>
+        <w:t xml:space="preserve">aforementioned </w:t>
+      </w:r>
+      <w:r>
+        <w:rPr>
+          <w:rFonts w:ascii="Times New Roman" w:eastAsia="Times New Roman" w:hAnsi="Times New Roman" w:cs="Times New Roman"/>
+          <w:color w:val="000000"/>
+          <w:sz w:val="24"/>
+          <w:szCs w:val="24"/>
+        </w:rPr>
+        <w:t>retrieval</w:t>
+      </w:r>
+      <w:proofErr w:type="gramEnd"/>
+      <w:r>
+        <w:rPr>
+          <w:rFonts w:ascii="Times New Roman" w:eastAsia="Times New Roman" w:hAnsi="Times New Roman" w:cs="Times New Roman"/>
+          <w:color w:val="000000"/>
+          <w:sz w:val="24"/>
+          <w:szCs w:val="24"/>
+        </w:rPr>
+        <w:t xml:space="preserve"> </w:t>
       </w:r>
       <w:r>
         <w:rPr>
@@ -6541,7 +8272,6 @@
           <w:szCs w:val="36"/>
           <w:u w:val="single"/>
         </w:rPr>
-        <w:lastRenderedPageBreak/>
         <w:t xml:space="preserve">vi. </w:t>
       </w:r>
       <w:r>
@@ -6796,8 +8526,6 @@
               </w:rPr>
               <w:t>0.540</w:t>
             </w:r>
-            <w:bookmarkStart w:id="0" w:name="_GoBack"/>
-            <w:bookmarkEnd w:id="0"/>
           </w:p>
         </w:tc>
         <w:tc>
@@ -7555,7 +9283,27 @@
           <w:sz w:val="24"/>
           <w:szCs w:val="24"/>
         </w:rPr>
-        <w:t xml:space="preserve"> Also, it also used stopping to improve its score</w:t>
+        <w:t xml:space="preserve"> Also, it also used </w:t>
+      </w:r>
+      <w:proofErr w:type="gramStart"/>
+      <w:r>
+        <w:rPr>
+          <w:rFonts w:ascii="Times New Roman" w:eastAsia="Times New Roman" w:hAnsi="Times New Roman" w:cs="Times New Roman"/>
+          <w:color w:val="000000"/>
+          <w:sz w:val="24"/>
+          <w:szCs w:val="24"/>
+        </w:rPr>
+        <w:t>stopping</w:t>
+      </w:r>
+      <w:proofErr w:type="gramEnd"/>
+      <w:r>
+        <w:rPr>
+          <w:rFonts w:ascii="Times New Roman" w:eastAsia="Times New Roman" w:hAnsi="Times New Roman" w:cs="Times New Roman"/>
+          <w:color w:val="000000"/>
+          <w:sz w:val="24"/>
+          <w:szCs w:val="24"/>
+        </w:rPr>
+        <w:t xml:space="preserve"> to improve its score</w:t>
       </w:r>
       <w:r>
         <w:rPr>
@@ -7590,58 +9338,6 @@
           <w:sz w:val="24"/>
           <w:szCs w:val="24"/>
         </w:rPr>
-        <w:t>After trying Pseudo Relevance Feedback for BM25 (With Relevance), it is observed the evaluation values decreased as compared to BM25 (With Relevance) without pseudo relevance feedback. The assumption made of top 5 documents and top 5 words from each for query expansion could be changed to some other combination to improve the scores comparatively.</w:t>
-      </w:r>
-    </w:p>
-    <w:p>
-      <w:pPr>
-        <w:pStyle w:val="ListParagraph"/>
-        <w:numPr>
-          <w:ilvl w:val="0"/>
-          <w:numId w:val="18"/>
-        </w:numPr>
-        <w:spacing w:after="0"/>
-        <w:jc w:val="both"/>
-        <w:rPr>
-          <w:rFonts w:ascii="Times New Roman" w:eastAsia="Times New Roman" w:hAnsi="Times New Roman" w:cs="Times New Roman"/>
-          <w:color w:val="000000"/>
-          <w:sz w:val="24"/>
-          <w:szCs w:val="24"/>
-        </w:rPr>
-      </w:pPr>
-      <w:r>
-        <w:rPr>
-          <w:rFonts w:ascii="Times New Roman" w:eastAsia="Times New Roman" w:hAnsi="Times New Roman" w:cs="Times New Roman"/>
-          <w:color w:val="000000"/>
-          <w:sz w:val="24"/>
-          <w:szCs w:val="24"/>
-        </w:rPr>
-        <w:t>Also, there may be a scope of improving the scoring algorithm designed by us which also considers proximity of two words.</w:t>
-      </w:r>
-    </w:p>
-    <w:p>
-      <w:pPr>
-        <w:pStyle w:val="ListParagraph"/>
-        <w:numPr>
-          <w:ilvl w:val="0"/>
-          <w:numId w:val="18"/>
-        </w:numPr>
-        <w:spacing w:after="0"/>
-        <w:jc w:val="both"/>
-        <w:rPr>
-          <w:rFonts w:ascii="Times New Roman" w:eastAsia="Times New Roman" w:hAnsi="Times New Roman" w:cs="Times New Roman"/>
-          <w:color w:val="000000"/>
-          <w:sz w:val="24"/>
-          <w:szCs w:val="24"/>
-        </w:rPr>
-      </w:pPr>
-      <w:r>
-        <w:rPr>
-          <w:rFonts w:ascii="Times New Roman" w:eastAsia="Times New Roman" w:hAnsi="Times New Roman" w:cs="Times New Roman"/>
-          <w:color w:val="000000"/>
-          <w:sz w:val="24"/>
-          <w:szCs w:val="24"/>
-        </w:rPr>
         <w:t>If</w:t>
       </w:r>
       <w:r>
@@ -7881,8 +9577,19 @@
           <w:sz w:val="24"/>
           <w:szCs w:val="24"/>
         </w:rPr>
-        <w:t>ice by Croft, Metzler, Strohman</w:t>
-      </w:r>
+        <w:t xml:space="preserve">ice by Croft, Metzler, </w:t>
+      </w:r>
+      <w:proofErr w:type="spellStart"/>
+      <w:r>
+        <w:rPr>
+          <w:rFonts w:ascii="Times New Roman" w:eastAsia="Times New Roman" w:hAnsi="Times New Roman" w:cs="Times New Roman"/>
+          <w:color w:val="000000"/>
+          <w:sz w:val="24"/>
+          <w:szCs w:val="24"/>
+        </w:rPr>
+        <w:t>Strohman</w:t>
+      </w:r>
+      <w:proofErr w:type="spellEnd"/>
     </w:p>
     <w:p>
       <w:pPr>
@@ -7929,8 +9636,10 @@
           <w:sz w:val="24"/>
           <w:szCs w:val="24"/>
         </w:rPr>
-        <w:t>Stackoverflow</w:t>
-      </w:r>
+        <w:t>www.stackoverflow.com</w:t>
+      </w:r>
+      <w:bookmarkStart w:id="0" w:name="_GoBack"/>
+      <w:bookmarkEnd w:id="0"/>
     </w:p>
     <w:p>
       <w:pPr>
@@ -7965,8 +9674,8 @@
 </file>
 
 <file path=word/numbering.xml><?xml version="1.0" encoding="utf-8"?>
-<w:numbering xmlns:wpc="http://schemas.microsoft.com/office/word/2010/wordprocessingCanvas" xmlns:mo="http://schemas.microsoft.com/office/mac/office/2008/main" xmlns:mc="http://schemas.openxmlformats.org/markup-compatibility/2006" xmlns:mv="urn:schemas-microsoft-com:mac:vml" xmlns:o="urn:schemas-microsoft-com:office:office" xmlns:r="http://schemas.openxmlformats.org/officeDocument/2006/relationships" xmlns:m="http://schemas.openxmlformats.org/officeDocument/2006/math" xmlns:v="urn:schemas-microsoft-com:vml" xmlns:wp14="http://schemas.microsoft.com/office/word/2010/wordprocessingDrawing" xmlns:wp="http://schemas.openxmlformats.org/drawingml/2006/wordprocessingDrawing" xmlns:w10="urn:schemas-microsoft-com:office:word" xmlns:w="http://schemas.openxmlformats.org/wordprocessingml/2006/main" xmlns:w14="http://schemas.microsoft.com/office/word/2010/wordml" xmlns:w15="http://schemas.microsoft.com/office/word/2012/wordml" xmlns:wpg="http://schemas.microsoft.com/office/word/2010/wordprocessingGroup" xmlns:wpi="http://schemas.microsoft.com/office/word/2010/wordprocessingInk" xmlns:wne="http://schemas.microsoft.com/office/word/2006/wordml" xmlns:wps="http://schemas.microsoft.com/office/word/2010/wordprocessingShape" mc:Ignorable="w14 w15 wp14">
-  <w:abstractNum w:abstractNumId="0">
+<w:numbering xmlns:wpc="http://schemas.microsoft.com/office/word/2010/wordprocessingCanvas" xmlns:cx="http://schemas.microsoft.com/office/drawing/2014/chartex" xmlns:cx1="http://schemas.microsoft.com/office/drawing/2015/9/8/chartex" xmlns:cx2="http://schemas.microsoft.com/office/drawing/2015/10/21/chartex" xmlns:cx3="http://schemas.microsoft.com/office/drawing/2016/5/9/chartex" xmlns:cx4="http://schemas.microsoft.com/office/drawing/2016/5/10/chartex" xmlns:cx5="http://schemas.microsoft.com/office/drawing/2016/5/11/chartex" xmlns:cx6="http://schemas.microsoft.com/office/drawing/2016/5/12/chartex" xmlns:cx7="http://schemas.microsoft.com/office/drawing/2016/5/13/chartex" xmlns:cx8="http://schemas.microsoft.com/office/drawing/2016/5/14/chartex" xmlns:mc="http://schemas.openxmlformats.org/markup-compatibility/2006" xmlns:aink="http://schemas.microsoft.com/office/drawing/2016/ink" xmlns:am3d="http://schemas.microsoft.com/office/drawing/2017/model3d" xmlns:o="urn:schemas-microsoft-com:office:office" xmlns:r="http://schemas.openxmlformats.org/officeDocument/2006/relationships" xmlns:m="http://schemas.openxmlformats.org/officeDocument/2006/math" xmlns:v="urn:schemas-microsoft-com:vml" xmlns:wp14="http://schemas.microsoft.com/office/word/2010/wordprocessingDrawing" xmlns:wp="http://schemas.openxmlformats.org/drawingml/2006/wordprocessingDrawing" xmlns:w10="urn:schemas-microsoft-com:office:word" xmlns:w="http://schemas.openxmlformats.org/wordprocessingml/2006/main" xmlns:w14="http://schemas.microsoft.com/office/word/2010/wordml" xmlns:w15="http://schemas.microsoft.com/office/word/2012/wordml" xmlns:w16cid="http://schemas.microsoft.com/office/word/2016/wordml/cid" xmlns:w16se="http://schemas.microsoft.com/office/word/2015/wordml/symex" xmlns:wpg="http://schemas.microsoft.com/office/word/2010/wordprocessingGroup" xmlns:wpi="http://schemas.microsoft.com/office/word/2010/wordprocessingInk" xmlns:wne="http://schemas.microsoft.com/office/word/2006/wordml" xmlns:wps="http://schemas.microsoft.com/office/word/2010/wordprocessingShape" mc:Ignorable="w14 w15 w16se w16cid wp14">
+  <w:abstractNum w:abstractNumId="0" w15:restartNumberingAfterBreak="0">
     <w:nsid w:val="00351094"/>
     <w:multiLevelType w:val="hybridMultilevel"/>
     <w:tmpl w:val="BCC699BC"/>
@@ -8055,7 +9764,7 @@
       </w:pPr>
     </w:lvl>
   </w:abstractNum>
-  <w:abstractNum w:abstractNumId="1">
+  <w:abstractNum w:abstractNumId="1" w15:restartNumberingAfterBreak="0">
     <w:nsid w:val="008E756F"/>
     <w:multiLevelType w:val="hybridMultilevel"/>
     <w:tmpl w:val="C4882278"/>
@@ -8168,7 +9877,7 @@
       </w:rPr>
     </w:lvl>
   </w:abstractNum>
-  <w:abstractNum w:abstractNumId="2">
+  <w:abstractNum w:abstractNumId="2" w15:restartNumberingAfterBreak="0">
     <w:nsid w:val="06E70A4D"/>
     <w:multiLevelType w:val="hybridMultilevel"/>
     <w:tmpl w:val="C14C09BE"/>
@@ -8281,7 +9990,7 @@
       </w:rPr>
     </w:lvl>
   </w:abstractNum>
-  <w:abstractNum w:abstractNumId="3">
+  <w:abstractNum w:abstractNumId="3" w15:restartNumberingAfterBreak="0">
     <w:nsid w:val="136D6FA7"/>
     <w:multiLevelType w:val="hybridMultilevel"/>
     <w:tmpl w:val="54B2B9E8"/>
@@ -8394,7 +10103,7 @@
       </w:rPr>
     </w:lvl>
   </w:abstractNum>
-  <w:abstractNum w:abstractNumId="4">
+  <w:abstractNum w:abstractNumId="4" w15:restartNumberingAfterBreak="0">
     <w:nsid w:val="141B0F4F"/>
     <w:multiLevelType w:val="hybridMultilevel"/>
     <w:tmpl w:val="0A76A4D2"/>
@@ -8507,7 +10216,7 @@
       </w:rPr>
     </w:lvl>
   </w:abstractNum>
-  <w:abstractNum w:abstractNumId="5">
+  <w:abstractNum w:abstractNumId="5" w15:restartNumberingAfterBreak="0">
     <w:nsid w:val="141D3E73"/>
     <w:multiLevelType w:val="hybridMultilevel"/>
     <w:tmpl w:val="7C2C3F00"/>
@@ -8596,7 +10305,7 @@
       </w:pPr>
     </w:lvl>
   </w:abstractNum>
-  <w:abstractNum w:abstractNumId="6">
+  <w:abstractNum w:abstractNumId="6" w15:restartNumberingAfterBreak="0">
     <w:nsid w:val="15260CC6"/>
     <w:multiLevelType w:val="hybridMultilevel"/>
     <w:tmpl w:val="ECFC04A6"/>
@@ -8685,7 +10394,7 @@
       </w:pPr>
     </w:lvl>
   </w:abstractNum>
-  <w:abstractNum w:abstractNumId="7">
+  <w:abstractNum w:abstractNumId="7" w15:restartNumberingAfterBreak="0">
     <w:nsid w:val="160A40FA"/>
     <w:multiLevelType w:val="hybridMultilevel"/>
     <w:tmpl w:val="00B0C130"/>
@@ -8774,7 +10483,7 @@
       </w:pPr>
     </w:lvl>
   </w:abstractNum>
-  <w:abstractNum w:abstractNumId="8">
+  <w:abstractNum w:abstractNumId="8" w15:restartNumberingAfterBreak="0">
     <w:nsid w:val="16474DAF"/>
     <w:multiLevelType w:val="hybridMultilevel"/>
     <w:tmpl w:val="66485DEE"/>
@@ -8863,7 +10572,7 @@
       </w:pPr>
     </w:lvl>
   </w:abstractNum>
-  <w:abstractNum w:abstractNumId="9">
+  <w:abstractNum w:abstractNumId="9" w15:restartNumberingAfterBreak="0">
     <w:nsid w:val="19ED5B04"/>
     <w:multiLevelType w:val="hybridMultilevel"/>
     <w:tmpl w:val="E74AB984"/>
@@ -8952,7 +10661,7 @@
       </w:pPr>
     </w:lvl>
   </w:abstractNum>
-  <w:abstractNum w:abstractNumId="10">
+  <w:abstractNum w:abstractNumId="10" w15:restartNumberingAfterBreak="0">
     <w:nsid w:val="1B0260F1"/>
     <w:multiLevelType w:val="hybridMultilevel"/>
     <w:tmpl w:val="A3C2E0CE"/>
@@ -9038,7 +10747,7 @@
       </w:pPr>
     </w:lvl>
   </w:abstractNum>
-  <w:abstractNum w:abstractNumId="11">
+  <w:abstractNum w:abstractNumId="11" w15:restartNumberingAfterBreak="0">
     <w:nsid w:val="2608381D"/>
     <w:multiLevelType w:val="hybridMultilevel"/>
     <w:tmpl w:val="7604086A"/>
@@ -9127,7 +10836,7 @@
       </w:pPr>
     </w:lvl>
   </w:abstractNum>
-  <w:abstractNum w:abstractNumId="12">
+  <w:abstractNum w:abstractNumId="12" w15:restartNumberingAfterBreak="0">
     <w:nsid w:val="269853DA"/>
     <w:multiLevelType w:val="hybridMultilevel"/>
     <w:tmpl w:val="36A48C9C"/>
@@ -9216,7 +10925,7 @@
       </w:pPr>
     </w:lvl>
   </w:abstractNum>
-  <w:abstractNum w:abstractNumId="13">
+  <w:abstractNum w:abstractNumId="13" w15:restartNumberingAfterBreak="0">
     <w:nsid w:val="2BE77BC8"/>
     <w:multiLevelType w:val="hybridMultilevel"/>
     <w:tmpl w:val="91028684"/>
@@ -9305,7 +11014,7 @@
       </w:pPr>
     </w:lvl>
   </w:abstractNum>
-  <w:abstractNum w:abstractNumId="14">
+  <w:abstractNum w:abstractNumId="14" w15:restartNumberingAfterBreak="0">
     <w:nsid w:val="36367DD4"/>
     <w:multiLevelType w:val="hybridMultilevel"/>
     <w:tmpl w:val="2416B8B0"/>
@@ -9394,7 +11103,7 @@
       </w:pPr>
     </w:lvl>
   </w:abstractNum>
-  <w:abstractNum w:abstractNumId="15">
+  <w:abstractNum w:abstractNumId="15" w15:restartNumberingAfterBreak="0">
     <w:nsid w:val="37015847"/>
     <w:multiLevelType w:val="hybridMultilevel"/>
     <w:tmpl w:val="ED6CEB84"/>
@@ -9483,7 +11192,7 @@
       </w:pPr>
     </w:lvl>
   </w:abstractNum>
-  <w:abstractNum w:abstractNumId="16">
+  <w:abstractNum w:abstractNumId="16" w15:restartNumberingAfterBreak="0">
     <w:nsid w:val="384F0061"/>
     <w:multiLevelType w:val="hybridMultilevel"/>
     <w:tmpl w:val="8A58C86C"/>
@@ -9596,7 +11305,7 @@
       </w:rPr>
     </w:lvl>
   </w:abstractNum>
-  <w:abstractNum w:abstractNumId="17">
+  <w:abstractNum w:abstractNumId="17" w15:restartNumberingAfterBreak="0">
     <w:nsid w:val="3E7D1408"/>
     <w:multiLevelType w:val="hybridMultilevel"/>
     <w:tmpl w:val="721AECB0"/>
@@ -9685,7 +11394,7 @@
       </w:pPr>
     </w:lvl>
   </w:abstractNum>
-  <w:abstractNum w:abstractNumId="18">
+  <w:abstractNum w:abstractNumId="18" w15:restartNumberingAfterBreak="0">
     <w:nsid w:val="45F4526E"/>
     <w:multiLevelType w:val="hybridMultilevel"/>
     <w:tmpl w:val="CA747394"/>
@@ -9774,7 +11483,7 @@
       </w:pPr>
     </w:lvl>
   </w:abstractNum>
-  <w:abstractNum w:abstractNumId="19">
+  <w:abstractNum w:abstractNumId="19" w15:restartNumberingAfterBreak="0">
     <w:nsid w:val="4CCE3577"/>
     <w:multiLevelType w:val="hybridMultilevel"/>
     <w:tmpl w:val="A9BC3B5E"/>
@@ -9863,7 +11572,7 @@
       </w:pPr>
     </w:lvl>
   </w:abstractNum>
-  <w:abstractNum w:abstractNumId="20">
+  <w:abstractNum w:abstractNumId="20" w15:restartNumberingAfterBreak="0">
     <w:nsid w:val="4FBF12E6"/>
     <w:multiLevelType w:val="hybridMultilevel"/>
     <w:tmpl w:val="27DC6A2C"/>
@@ -9952,7 +11661,7 @@
       </w:pPr>
     </w:lvl>
   </w:abstractNum>
-  <w:abstractNum w:abstractNumId="21">
+  <w:abstractNum w:abstractNumId="21" w15:restartNumberingAfterBreak="0">
     <w:nsid w:val="63D94199"/>
     <w:multiLevelType w:val="hybridMultilevel"/>
     <w:tmpl w:val="52306C26"/>
@@ -10041,7 +11750,7 @@
       </w:pPr>
     </w:lvl>
   </w:abstractNum>
-  <w:abstractNum w:abstractNumId="22">
+  <w:abstractNum w:abstractNumId="22" w15:restartNumberingAfterBreak="0">
     <w:nsid w:val="67D931BA"/>
     <w:multiLevelType w:val="hybridMultilevel"/>
     <w:tmpl w:val="57525032"/>
@@ -10130,7 +11839,7 @@
       </w:pPr>
     </w:lvl>
   </w:abstractNum>
-  <w:abstractNum w:abstractNumId="23">
+  <w:abstractNum w:abstractNumId="23" w15:restartNumberingAfterBreak="0">
     <w:nsid w:val="69D2638F"/>
     <w:multiLevelType w:val="hybridMultilevel"/>
     <w:tmpl w:val="0780FF3E"/>
@@ -10219,7 +11928,7 @@
       </w:pPr>
     </w:lvl>
   </w:abstractNum>
-  <w:abstractNum w:abstractNumId="24">
+  <w:abstractNum w:abstractNumId="24" w15:restartNumberingAfterBreak="0">
     <w:nsid w:val="722B381F"/>
     <w:multiLevelType w:val="hybridMultilevel"/>
     <w:tmpl w:val="ACEC892C"/>
@@ -10308,7 +12017,7 @@
       </w:pPr>
     </w:lvl>
   </w:abstractNum>
-  <w:abstractNum w:abstractNumId="25">
+  <w:abstractNum w:abstractNumId="25" w15:restartNumberingAfterBreak="0">
     <w:nsid w:val="73F263D2"/>
     <w:multiLevelType w:val="hybridMultilevel"/>
     <w:tmpl w:val="57D2A6BE"/>
@@ -10421,7 +12130,7 @@
       </w:rPr>
     </w:lvl>
   </w:abstractNum>
-  <w:abstractNum w:abstractNumId="26">
+  <w:abstractNum w:abstractNumId="26" w15:restartNumberingAfterBreak="0">
     <w:nsid w:val="7D0B5D17"/>
     <w:multiLevelType w:val="hybridMultilevel"/>
     <w:tmpl w:val="74FEBAA2"/>
@@ -10510,7 +12219,7 @@
       </w:pPr>
     </w:lvl>
   </w:abstractNum>
-  <w:abstractNum w:abstractNumId="27">
+  <w:abstractNum w:abstractNumId="27" w15:restartNumberingAfterBreak="0">
     <w:nsid w:val="7FDA2234"/>
     <w:multiLevelType w:val="hybridMultilevel"/>
     <w:tmpl w:val="C66A431E"/>
@@ -10711,7 +12420,7 @@
 </file>
 
 <file path=word/styles.xml><?xml version="1.0" encoding="utf-8"?>
-<w:styles xmlns:mc="http://schemas.openxmlformats.org/markup-compatibility/2006" xmlns:r="http://schemas.openxmlformats.org/officeDocument/2006/relationships" xmlns:w="http://schemas.openxmlformats.org/wordprocessingml/2006/main" xmlns:w14="http://schemas.microsoft.com/office/word/2010/wordml" xmlns:w15="http://schemas.microsoft.com/office/word/2012/wordml" mc:Ignorable="w14 w15">
+<w:styles xmlns:mc="http://schemas.openxmlformats.org/markup-compatibility/2006" xmlns:r="http://schemas.openxmlformats.org/officeDocument/2006/relationships" xmlns:w="http://schemas.openxmlformats.org/wordprocessingml/2006/main" xmlns:w14="http://schemas.microsoft.com/office/word/2010/wordml" xmlns:w15="http://schemas.microsoft.com/office/word/2012/wordml" xmlns:w16cid="http://schemas.microsoft.com/office/word/2016/wordml/cid" xmlns:w16se="http://schemas.microsoft.com/office/word/2015/wordml/symex" mc:Ignorable="w14 w15 w16se w16cid">
   <w:docDefaults>
     <w:rPrDefault>
       <w:rPr>
@@ -10727,7 +12436,7 @@
       </w:pPr>
     </w:pPrDefault>
   </w:docDefaults>
-  <w:latentStyles w:defLockedState="0" w:defUIPriority="99" w:defSemiHidden="0" w:defUnhideWhenUsed="0" w:defQFormat="0" w:count="382">
+  <w:latentStyles w:defLockedState="0" w:defUIPriority="99" w:defSemiHidden="0" w:defUnhideWhenUsed="0" w:defQFormat="0" w:count="375">
     <w:lsdException w:name="Normal" w:uiPriority="0" w:qFormat="1"/>
     <w:lsdException w:name="heading 1" w:uiPriority="9" w:qFormat="1"/>
     <w:lsdException w:name="heading 2" w:semiHidden="1" w:uiPriority="9" w:unhideWhenUsed="1" w:qFormat="1"/>
@@ -11142,7 +12851,6 @@
       <w:spacing w:after="0" w:line="240" w:lineRule="auto"/>
     </w:pPr>
     <w:tblPr>
-      <w:tblInd w:w="0" w:type="dxa"/>
       <w:tblBorders>
         <w:top w:val="single" w:sz="4" w:space="0" w:color="auto"/>
         <w:left w:val="single" w:sz="4" w:space="0" w:color="auto"/>
@@ -11151,12 +12859,6 @@
         <w:insideH w:val="single" w:sz="4" w:space="0" w:color="auto"/>
         <w:insideV w:val="single" w:sz="4" w:space="0" w:color="auto"/>
       </w:tblBorders>
-      <w:tblCellMar>
-        <w:top w:w="0" w:type="dxa"/>
-        <w:left w:w="108" w:type="dxa"/>
-        <w:bottom w:w="0" w:type="dxa"/>
-        <w:right w:w="108" w:type="dxa"/>
-      </w:tblCellMar>
     </w:tblPr>
   </w:style>
   <w:style w:type="paragraph" w:styleId="ListParagraph">
@@ -11528,7 +13230,7 @@
 </file>
 
 <file path=customXml/itemProps1.xml><?xml version="1.0" encoding="utf-8"?>
-<ds:datastoreItem xmlns:ds="http://schemas.openxmlformats.org/officeDocument/2006/customXml" ds:itemID="{552A410E-EAA2-0E4F-8DBA-83EE0B0CF3CE}">
+<ds:datastoreItem xmlns:ds="http://schemas.openxmlformats.org/officeDocument/2006/customXml" ds:itemID="{4DA9D61D-5645-40D9-8430-9F956EDF40B9}">
   <ds:schemaRefs>
     <ds:schemaRef ds:uri="http://schemas.openxmlformats.org/officeDocument/2006/bibliography"/>
   </ds:schemaRefs>

</xml_diff>

<commit_message>
final change to documentation
</commit_message>
<xml_diff>
--- a/AkshatS_ParshvaS_ViratG_TuTh.docx
+++ b/AkshatS_ParshvaS_ViratG_TuTh.docx
@@ -696,12 +696,12 @@
         </w:rPr>
         <w:t xml:space="preserve"> </w:t>
       </w:r>
-      <w:r>
-        <w:rPr>
-          <w:rFonts w:ascii="Times New Roman" w:hAnsi="Times New Roman" w:cs="Times New Roman"/>
-          <w:sz w:val="24"/>
-          <w:szCs w:val="24"/>
-          <w:u w:val="single"/>
+      <w:bookmarkStart w:id="0" w:name="_GoBack"/>
+      <w:r>
+        <w:rPr>
+          <w:rFonts w:ascii="Times New Roman" w:hAnsi="Times New Roman" w:cs="Times New Roman"/>
+          <w:sz w:val="24"/>
+          <w:szCs w:val="24"/>
         </w:rPr>
         <w:t>(</w:t>
       </w:r>
@@ -711,7 +711,6 @@
           <w:rFonts w:ascii="Times New Roman" w:hAnsi="Times New Roman" w:cs="Times New Roman"/>
           <w:sz w:val="24"/>
           <w:szCs w:val="24"/>
-          <w:u w:val="single"/>
         </w:rPr>
         <w:t>ViratG</w:t>
       </w:r>
@@ -721,10 +720,10 @@
           <w:rFonts w:ascii="Times New Roman" w:hAnsi="Times New Roman" w:cs="Times New Roman"/>
           <w:sz w:val="24"/>
           <w:szCs w:val="24"/>
-          <w:u w:val="single"/>
         </w:rPr>
         <w:t>)</w:t>
       </w:r>
+      <w:bookmarkEnd w:id="0"/>
     </w:p>
     <w:p>
       <w:pPr>
@@ -2787,15 +2786,7 @@
           <w:sz w:val="24"/>
           <w:szCs w:val="24"/>
         </w:rPr>
-        <w:t xml:space="preserve"> </w:t>
-      </w:r>
-      <w:r>
-        <w:rPr>
-          <w:rFonts w:ascii="Times New Roman" w:hAnsi="Times New Roman" w:cs="Times New Roman"/>
-          <w:sz w:val="24"/>
-          <w:szCs w:val="24"/>
-        </w:rPr>
-        <w:t>(</w:t>
+        <w:t xml:space="preserve"> (</w:t>
       </w:r>
       <w:proofErr w:type="spellStart"/>
       <w:r>
@@ -2890,15 +2881,7 @@
           <w:sz w:val="24"/>
           <w:szCs w:val="24"/>
         </w:rPr>
-        <w:t xml:space="preserve"> </w:t>
-      </w:r>
-      <w:r>
-        <w:rPr>
-          <w:rFonts w:ascii="Times New Roman" w:hAnsi="Times New Roman" w:cs="Times New Roman"/>
-          <w:sz w:val="24"/>
-          <w:szCs w:val="24"/>
-        </w:rPr>
-        <w:t>(</w:t>
+        <w:t xml:space="preserve"> (</w:t>
       </w:r>
       <w:proofErr w:type="spellStart"/>
       <w:r>
@@ -9638,8 +9621,6 @@
         </w:rPr>
         <w:t>www.stackoverflow.com</w:t>
       </w:r>
-      <w:bookmarkStart w:id="0" w:name="_GoBack"/>
-      <w:bookmarkEnd w:id="0"/>
     </w:p>
     <w:p>
       <w:pPr>
@@ -13230,7 +13211,7 @@
 </file>
 
 <file path=customXml/itemProps1.xml><?xml version="1.0" encoding="utf-8"?>
-<ds:datastoreItem xmlns:ds="http://schemas.openxmlformats.org/officeDocument/2006/customXml" ds:itemID="{4DA9D61D-5645-40D9-8430-9F956EDF40B9}">
+<ds:datastoreItem xmlns:ds="http://schemas.openxmlformats.org/officeDocument/2006/customXml" ds:itemID="{54D74C3A-260B-48AC-A018-C0F78C23A4AF}">
   <ds:schemaRefs>
     <ds:schemaRef ds:uri="http://schemas.openxmlformats.org/officeDocument/2006/bibliography"/>
   </ds:schemaRefs>

</xml_diff>